<commit_message>
mais updates no relatório final
</commit_message>
<xml_diff>
--- a/ProjetoFinal.docx
+++ b/ProjetoFinal.docx
@@ -1,10 +1,10 @@
 
 <file path=word/document.xml><?xml version="1.0" encoding="utf-8"?>
-<w:document xmlns:wpc="http://schemas.microsoft.com/office/word/2010/wordprocessingCanvas" xmlns:cx="http://schemas.microsoft.com/office/drawing/2014/chartex" xmlns:cx1="http://schemas.microsoft.com/office/drawing/2015/9/8/chartex" xmlns:cx2="http://schemas.microsoft.com/office/drawing/2015/10/21/chartex" xmlns:cx3="http://schemas.microsoft.com/office/drawing/2016/5/9/chartex" xmlns:cx4="http://schemas.microsoft.com/office/drawing/2016/5/10/chartex" xmlns:cx5="http://schemas.microsoft.com/office/drawing/2016/5/11/chartex" xmlns:cx6="http://schemas.microsoft.com/office/drawing/2016/5/12/chartex" xmlns:cx7="http://schemas.microsoft.com/office/drawing/2016/5/13/chartex" xmlns:cx8="http://schemas.microsoft.com/office/drawing/2016/5/14/chartex" xmlns:mc="http://schemas.openxmlformats.org/markup-compatibility/2006" xmlns:aink="http://schemas.microsoft.com/office/drawing/2016/ink" xmlns:am3d="http://schemas.microsoft.com/office/drawing/2017/model3d" xmlns:o="urn:schemas-microsoft-com:office:office" xmlns:r="http://schemas.openxmlformats.org/officeDocument/2006/relationships" xmlns:m="http://schemas.openxmlformats.org/officeDocument/2006/math" xmlns:v="urn:schemas-microsoft-com:vml" xmlns:wp14="http://schemas.microsoft.com/office/word/2010/wordprocessingDrawing" xmlns:wp="http://schemas.openxmlformats.org/drawingml/2006/wordprocessingDrawing" xmlns:w10="urn:schemas-microsoft-com:office:word" xmlns:w="http://schemas.openxmlformats.org/wordprocessingml/2006/main" xmlns:w14="http://schemas.microsoft.com/office/word/2010/wordml" xmlns:w15="http://schemas.microsoft.com/office/word/2012/wordml" xmlns:w16cid="http://schemas.microsoft.com/office/word/2016/wordml/cid" xmlns:w16se="http://schemas.microsoft.com/office/word/2015/wordml/symex" xmlns:wpg="http://schemas.microsoft.com/office/word/2010/wordprocessingGroup" xmlns:wpi="http://schemas.microsoft.com/office/word/2010/wordprocessingInk" xmlns:wne="http://schemas.microsoft.com/office/word/2006/wordml" xmlns:wps="http://schemas.microsoft.com/office/word/2010/wordprocessingShape" mc:Ignorable="w14 w15 w16se w16cid wp14">
+<w:document xmlns:wpc="http://schemas.microsoft.com/office/word/2010/wordprocessingCanvas" xmlns:mc="http://schemas.openxmlformats.org/markup-compatibility/2006" xmlns:o="urn:schemas-microsoft-com:office:office" xmlns:r="http://schemas.openxmlformats.org/officeDocument/2006/relationships" xmlns:m="http://schemas.openxmlformats.org/officeDocument/2006/math" xmlns:v="urn:schemas-microsoft-com:vml" xmlns:wp14="http://schemas.microsoft.com/office/word/2010/wordprocessingDrawing" xmlns:wp="http://schemas.openxmlformats.org/drawingml/2006/wordprocessingDrawing" xmlns:w10="urn:schemas-microsoft-com:office:word" xmlns:w="http://schemas.openxmlformats.org/wordprocessingml/2006/main" xmlns:w14="http://schemas.microsoft.com/office/word/2010/wordml" xmlns:w15="http://schemas.microsoft.com/office/word/2012/wordml" xmlns:wpg="http://schemas.microsoft.com/office/word/2010/wordprocessingGroup" xmlns:wpi="http://schemas.microsoft.com/office/word/2010/wordprocessingInk" xmlns:wne="http://schemas.microsoft.com/office/word/2006/wordml" xmlns:wps="http://schemas.microsoft.com/office/word/2010/wordprocessingShape" mc:Ignorable="w14 w15 wp14">
   <w:body>
     <w:p>
       <w:pPr>
-        <w:pStyle w:val="Ttulo"/>
+        <w:pStyle w:val="Title"/>
         <w:jc w:val="center"/>
         <w:rPr>
           <w:rFonts w:ascii="Times New Roman" w:hAnsi="Times New Roman" w:cs="Times New Roman"/>
@@ -34,7 +34,7 @@
     </w:p>
     <w:p>
       <w:pPr>
-        <w:pStyle w:val="Subttulo"/>
+        <w:pStyle w:val="Subtitle"/>
         <w:jc w:val="center"/>
         <w:rPr>
           <w:rFonts w:ascii="Times New Roman" w:hAnsi="Times New Roman" w:cs="Times New Roman"/>
@@ -420,7 +420,7 @@
       <w:sdtContent>
         <w:p>
           <w:pPr>
-            <w:pStyle w:val="CabealhodoSumrio"/>
+            <w:pStyle w:val="TOCHeading"/>
             <w:rPr>
               <w:rFonts w:ascii="Times New Roman" w:hAnsi="Times New Roman" w:cs="Times New Roman"/>
               <w:color w:val="auto"/>
@@ -438,31 +438,41 @@
         </w:p>
         <w:p>
           <w:pPr>
-            <w:pStyle w:val="Sumrio1"/>
+            <w:pStyle w:val="TOC1"/>
             <w:tabs>
               <w:tab w:val="left" w:pos="440"/>
               <w:tab w:val="right" w:leader="dot" w:pos="8494"/>
             </w:tabs>
             <w:rPr>
-              <w:rFonts w:eastAsiaTheme="minorEastAsia"/>
+              <w:rFonts w:ascii="Times New Roman" w:eastAsiaTheme="minorEastAsia" w:hAnsi="Times New Roman" w:cs="Times New Roman"/>
               <w:noProof/>
               <w:szCs w:val="20"/>
               <w:lang w:eastAsia="zh-CN" w:bidi="hi-IN"/>
             </w:rPr>
           </w:pPr>
           <w:r>
+            <w:rPr>
+              <w:rFonts w:ascii="Times New Roman" w:hAnsi="Times New Roman" w:cs="Times New Roman"/>
+            </w:rPr>
             <w:fldChar w:fldCharType="begin"/>
           </w:r>
           <w:r>
+            <w:rPr>
+              <w:rFonts w:ascii="Times New Roman" w:hAnsi="Times New Roman" w:cs="Times New Roman"/>
+            </w:rPr>
             <w:instrText xml:space="preserve"> TOC \o "1-3" \h \z \u </w:instrText>
           </w:r>
           <w:r>
+            <w:rPr>
+              <w:rFonts w:ascii="Times New Roman" w:hAnsi="Times New Roman" w:cs="Times New Roman"/>
+            </w:rPr>
             <w:fldChar w:fldCharType="separate"/>
           </w:r>
           <w:hyperlink w:anchor="_Toc486445790" w:history="1">
             <w:r>
               <w:rPr>
                 <w:rStyle w:val="Hyperlink"/>
+                <w:rFonts w:ascii="Times New Roman" w:hAnsi="Times New Roman" w:cs="Times New Roman"/>
                 <w:noProof/>
                 <w:lang w:eastAsia="pt-BR"/>
               </w:rPr>
@@ -470,7 +480,7 @@
             </w:r>
             <w:r>
               <w:rPr>
-                <w:rFonts w:eastAsiaTheme="minorEastAsia"/>
+                <w:rFonts w:ascii="Times New Roman" w:eastAsiaTheme="minorEastAsia" w:hAnsi="Times New Roman" w:cs="Times New Roman"/>
                 <w:noProof/>
                 <w:szCs w:val="20"/>
                 <w:lang w:eastAsia="zh-CN" w:bidi="hi-IN"/>
@@ -480,6 +490,7 @@
             <w:r>
               <w:rPr>
                 <w:rStyle w:val="Hyperlink"/>
+                <w:rFonts w:ascii="Times New Roman" w:hAnsi="Times New Roman" w:cs="Times New Roman"/>
                 <w:noProof/>
                 <w:lang w:eastAsia="pt-BR"/>
               </w:rPr>
@@ -487,6 +498,7 @@
             </w:r>
             <w:r>
               <w:rPr>
+                <w:rFonts w:ascii="Times New Roman" w:hAnsi="Times New Roman" w:cs="Times New Roman"/>
                 <w:noProof/>
                 <w:webHidden/>
               </w:rPr>
@@ -494,6 +506,7 @@
             </w:r>
             <w:r>
               <w:rPr>
+                <w:rFonts w:ascii="Times New Roman" w:hAnsi="Times New Roman" w:cs="Times New Roman"/>
                 <w:noProof/>
                 <w:webHidden/>
               </w:rPr>
@@ -501,6 +514,7 @@
             </w:r>
             <w:r>
               <w:rPr>
+                <w:rFonts w:ascii="Times New Roman" w:hAnsi="Times New Roman" w:cs="Times New Roman"/>
                 <w:noProof/>
                 <w:webHidden/>
               </w:rPr>
@@ -508,12 +522,14 @@
             </w:r>
             <w:r>
               <w:rPr>
+                <w:rFonts w:ascii="Times New Roman" w:hAnsi="Times New Roman" w:cs="Times New Roman"/>
                 <w:noProof/>
                 <w:webHidden/>
               </w:rPr>
             </w:r>
             <w:r>
               <w:rPr>
+                <w:rFonts w:ascii="Times New Roman" w:hAnsi="Times New Roman" w:cs="Times New Roman"/>
                 <w:noProof/>
                 <w:webHidden/>
               </w:rPr>
@@ -521,6 +537,7 @@
             </w:r>
             <w:r>
               <w:rPr>
+                <w:rFonts w:ascii="Times New Roman" w:hAnsi="Times New Roman" w:cs="Times New Roman"/>
                 <w:noProof/>
                 <w:webHidden/>
               </w:rPr>
@@ -528,6 +545,7 @@
             </w:r>
             <w:r>
               <w:rPr>
+                <w:rFonts w:ascii="Times New Roman" w:hAnsi="Times New Roman" w:cs="Times New Roman"/>
                 <w:noProof/>
                 <w:webHidden/>
               </w:rPr>
@@ -537,12 +555,12 @@
         </w:p>
         <w:p>
           <w:pPr>
-            <w:pStyle w:val="Sumrio2"/>
+            <w:pStyle w:val="TOC2"/>
             <w:tabs>
               <w:tab w:val="right" w:leader="dot" w:pos="8494"/>
             </w:tabs>
             <w:rPr>
-              <w:rFonts w:eastAsiaTheme="minorEastAsia"/>
+              <w:rFonts w:ascii="Times New Roman" w:eastAsiaTheme="minorEastAsia" w:hAnsi="Times New Roman" w:cs="Times New Roman"/>
               <w:noProof/>
               <w:szCs w:val="20"/>
               <w:lang w:eastAsia="zh-CN" w:bidi="hi-IN"/>
@@ -552,6 +570,7 @@
             <w:r>
               <w:rPr>
                 <w:rStyle w:val="Hyperlink"/>
+                <w:rFonts w:ascii="Times New Roman" w:hAnsi="Times New Roman" w:cs="Times New Roman"/>
                 <w:noProof/>
                 <w:lang w:eastAsia="pt-BR"/>
               </w:rPr>
@@ -559,6 +578,7 @@
             </w:r>
             <w:r>
               <w:rPr>
+                <w:rFonts w:ascii="Times New Roman" w:hAnsi="Times New Roman" w:cs="Times New Roman"/>
                 <w:noProof/>
                 <w:webHidden/>
               </w:rPr>
@@ -566,6 +586,7 @@
             </w:r>
             <w:r>
               <w:rPr>
+                <w:rFonts w:ascii="Times New Roman" w:hAnsi="Times New Roman" w:cs="Times New Roman"/>
                 <w:noProof/>
                 <w:webHidden/>
               </w:rPr>
@@ -573,6 +594,7 @@
             </w:r>
             <w:r>
               <w:rPr>
+                <w:rFonts w:ascii="Times New Roman" w:hAnsi="Times New Roman" w:cs="Times New Roman"/>
                 <w:noProof/>
                 <w:webHidden/>
               </w:rPr>
@@ -580,12 +602,14 @@
             </w:r>
             <w:r>
               <w:rPr>
+                <w:rFonts w:ascii="Times New Roman" w:hAnsi="Times New Roman" w:cs="Times New Roman"/>
                 <w:noProof/>
                 <w:webHidden/>
               </w:rPr>
             </w:r>
             <w:r>
               <w:rPr>
+                <w:rFonts w:ascii="Times New Roman" w:hAnsi="Times New Roman" w:cs="Times New Roman"/>
                 <w:noProof/>
                 <w:webHidden/>
               </w:rPr>
@@ -593,6 +617,7 @@
             </w:r>
             <w:r>
               <w:rPr>
+                <w:rFonts w:ascii="Times New Roman" w:hAnsi="Times New Roman" w:cs="Times New Roman"/>
                 <w:noProof/>
                 <w:webHidden/>
               </w:rPr>
@@ -600,6 +625,7 @@
             </w:r>
             <w:r>
               <w:rPr>
+                <w:rFonts w:ascii="Times New Roman" w:hAnsi="Times New Roman" w:cs="Times New Roman"/>
                 <w:noProof/>
                 <w:webHidden/>
               </w:rPr>
@@ -609,12 +635,12 @@
         </w:p>
         <w:p>
           <w:pPr>
-            <w:pStyle w:val="Sumrio2"/>
+            <w:pStyle w:val="TOC2"/>
             <w:tabs>
               <w:tab w:val="right" w:leader="dot" w:pos="8494"/>
             </w:tabs>
             <w:rPr>
-              <w:rFonts w:eastAsiaTheme="minorEastAsia"/>
+              <w:rFonts w:ascii="Times New Roman" w:eastAsiaTheme="minorEastAsia" w:hAnsi="Times New Roman" w:cs="Times New Roman"/>
               <w:noProof/>
               <w:szCs w:val="20"/>
               <w:lang w:eastAsia="zh-CN" w:bidi="hi-IN"/>
@@ -624,6 +650,7 @@
             <w:r>
               <w:rPr>
                 <w:rStyle w:val="Hyperlink"/>
+                <w:rFonts w:ascii="Times New Roman" w:hAnsi="Times New Roman" w:cs="Times New Roman"/>
                 <w:noProof/>
                 <w:lang w:eastAsia="pt-BR"/>
               </w:rPr>
@@ -631,6 +658,7 @@
             </w:r>
             <w:r>
               <w:rPr>
+                <w:rFonts w:ascii="Times New Roman" w:hAnsi="Times New Roman" w:cs="Times New Roman"/>
                 <w:noProof/>
                 <w:webHidden/>
               </w:rPr>
@@ -638,6 +666,7 @@
             </w:r>
             <w:r>
               <w:rPr>
+                <w:rFonts w:ascii="Times New Roman" w:hAnsi="Times New Roman" w:cs="Times New Roman"/>
                 <w:noProof/>
                 <w:webHidden/>
               </w:rPr>
@@ -645,6 +674,7 @@
             </w:r>
             <w:r>
               <w:rPr>
+                <w:rFonts w:ascii="Times New Roman" w:hAnsi="Times New Roman" w:cs="Times New Roman"/>
                 <w:noProof/>
                 <w:webHidden/>
               </w:rPr>
@@ -652,12 +682,14 @@
             </w:r>
             <w:r>
               <w:rPr>
+                <w:rFonts w:ascii="Times New Roman" w:hAnsi="Times New Roman" w:cs="Times New Roman"/>
                 <w:noProof/>
                 <w:webHidden/>
               </w:rPr>
             </w:r>
             <w:r>
               <w:rPr>
+                <w:rFonts w:ascii="Times New Roman" w:hAnsi="Times New Roman" w:cs="Times New Roman"/>
                 <w:noProof/>
                 <w:webHidden/>
               </w:rPr>
@@ -665,6 +697,7 @@
             </w:r>
             <w:r>
               <w:rPr>
+                <w:rFonts w:ascii="Times New Roman" w:hAnsi="Times New Roman" w:cs="Times New Roman"/>
                 <w:noProof/>
                 <w:webHidden/>
               </w:rPr>
@@ -672,6 +705,7 @@
             </w:r>
             <w:r>
               <w:rPr>
+                <w:rFonts w:ascii="Times New Roman" w:hAnsi="Times New Roman" w:cs="Times New Roman"/>
                 <w:noProof/>
                 <w:webHidden/>
               </w:rPr>
@@ -681,12 +715,12 @@
         </w:p>
         <w:p>
           <w:pPr>
-            <w:pStyle w:val="Sumrio2"/>
+            <w:pStyle w:val="TOC2"/>
             <w:tabs>
               <w:tab w:val="right" w:leader="dot" w:pos="8494"/>
             </w:tabs>
             <w:rPr>
-              <w:rFonts w:eastAsiaTheme="minorEastAsia"/>
+              <w:rFonts w:ascii="Times New Roman" w:eastAsiaTheme="minorEastAsia" w:hAnsi="Times New Roman" w:cs="Times New Roman"/>
               <w:noProof/>
               <w:szCs w:val="20"/>
               <w:lang w:eastAsia="zh-CN" w:bidi="hi-IN"/>
@@ -696,6 +730,7 @@
             <w:r>
               <w:rPr>
                 <w:rStyle w:val="Hyperlink"/>
+                <w:rFonts w:ascii="Times New Roman" w:hAnsi="Times New Roman" w:cs="Times New Roman"/>
                 <w:noProof/>
                 <w:lang w:eastAsia="pt-BR"/>
               </w:rPr>
@@ -703,6 +738,7 @@
             </w:r>
             <w:r>
               <w:rPr>
+                <w:rFonts w:ascii="Times New Roman" w:hAnsi="Times New Roman" w:cs="Times New Roman"/>
                 <w:noProof/>
                 <w:webHidden/>
               </w:rPr>
@@ -710,6 +746,7 @@
             </w:r>
             <w:r>
               <w:rPr>
+                <w:rFonts w:ascii="Times New Roman" w:hAnsi="Times New Roman" w:cs="Times New Roman"/>
                 <w:noProof/>
                 <w:webHidden/>
               </w:rPr>
@@ -717,6 +754,7 @@
             </w:r>
             <w:r>
               <w:rPr>
+                <w:rFonts w:ascii="Times New Roman" w:hAnsi="Times New Roman" w:cs="Times New Roman"/>
                 <w:noProof/>
                 <w:webHidden/>
               </w:rPr>
@@ -724,12 +762,14 @@
             </w:r>
             <w:r>
               <w:rPr>
+                <w:rFonts w:ascii="Times New Roman" w:hAnsi="Times New Roman" w:cs="Times New Roman"/>
                 <w:noProof/>
                 <w:webHidden/>
               </w:rPr>
             </w:r>
             <w:r>
               <w:rPr>
+                <w:rFonts w:ascii="Times New Roman" w:hAnsi="Times New Roman" w:cs="Times New Roman"/>
                 <w:noProof/>
                 <w:webHidden/>
               </w:rPr>
@@ -737,6 +777,7 @@
             </w:r>
             <w:r>
               <w:rPr>
+                <w:rFonts w:ascii="Times New Roman" w:hAnsi="Times New Roman" w:cs="Times New Roman"/>
                 <w:noProof/>
                 <w:webHidden/>
               </w:rPr>
@@ -744,6 +785,7 @@
             </w:r>
             <w:r>
               <w:rPr>
+                <w:rFonts w:ascii="Times New Roman" w:hAnsi="Times New Roman" w:cs="Times New Roman"/>
                 <w:noProof/>
                 <w:webHidden/>
               </w:rPr>
@@ -753,13 +795,13 @@
         </w:p>
         <w:p>
           <w:pPr>
-            <w:pStyle w:val="Sumrio1"/>
+            <w:pStyle w:val="TOC1"/>
             <w:tabs>
               <w:tab w:val="left" w:pos="440"/>
               <w:tab w:val="right" w:leader="dot" w:pos="8494"/>
             </w:tabs>
             <w:rPr>
-              <w:rFonts w:eastAsiaTheme="minorEastAsia"/>
+              <w:rFonts w:ascii="Times New Roman" w:eastAsiaTheme="minorEastAsia" w:hAnsi="Times New Roman" w:cs="Times New Roman"/>
               <w:noProof/>
               <w:szCs w:val="20"/>
               <w:lang w:eastAsia="zh-CN" w:bidi="hi-IN"/>
@@ -769,13 +811,14 @@
             <w:r>
               <w:rPr>
                 <w:rStyle w:val="Hyperlink"/>
+                <w:rFonts w:ascii="Times New Roman" w:hAnsi="Times New Roman" w:cs="Times New Roman"/>
                 <w:noProof/>
               </w:rPr>
               <w:t>2.</w:t>
             </w:r>
             <w:r>
               <w:rPr>
-                <w:rFonts w:eastAsiaTheme="minorEastAsia"/>
+                <w:rFonts w:ascii="Times New Roman" w:eastAsiaTheme="minorEastAsia" w:hAnsi="Times New Roman" w:cs="Times New Roman"/>
                 <w:noProof/>
                 <w:szCs w:val="20"/>
                 <w:lang w:eastAsia="zh-CN" w:bidi="hi-IN"/>
@@ -785,12 +828,14 @@
             <w:r>
               <w:rPr>
                 <w:rStyle w:val="Hyperlink"/>
+                <w:rFonts w:ascii="Times New Roman" w:hAnsi="Times New Roman" w:cs="Times New Roman"/>
                 <w:noProof/>
               </w:rPr>
               <w:t>Módulos do Projeto</w:t>
             </w:r>
             <w:r>
               <w:rPr>
+                <w:rFonts w:ascii="Times New Roman" w:hAnsi="Times New Roman" w:cs="Times New Roman"/>
                 <w:noProof/>
                 <w:webHidden/>
               </w:rPr>
@@ -798,6 +843,7 @@
             </w:r>
             <w:r>
               <w:rPr>
+                <w:rFonts w:ascii="Times New Roman" w:hAnsi="Times New Roman" w:cs="Times New Roman"/>
                 <w:noProof/>
                 <w:webHidden/>
               </w:rPr>
@@ -805,6 +851,7 @@
             </w:r>
             <w:r>
               <w:rPr>
+                <w:rFonts w:ascii="Times New Roman" w:hAnsi="Times New Roman" w:cs="Times New Roman"/>
                 <w:noProof/>
                 <w:webHidden/>
               </w:rPr>
@@ -812,12 +859,14 @@
             </w:r>
             <w:r>
               <w:rPr>
+                <w:rFonts w:ascii="Times New Roman" w:hAnsi="Times New Roman" w:cs="Times New Roman"/>
                 <w:noProof/>
                 <w:webHidden/>
               </w:rPr>
             </w:r>
             <w:r>
               <w:rPr>
+                <w:rFonts w:ascii="Times New Roman" w:hAnsi="Times New Roman" w:cs="Times New Roman"/>
                 <w:noProof/>
                 <w:webHidden/>
               </w:rPr>
@@ -825,6 +874,7 @@
             </w:r>
             <w:r>
               <w:rPr>
+                <w:rFonts w:ascii="Times New Roman" w:hAnsi="Times New Roman" w:cs="Times New Roman"/>
                 <w:noProof/>
                 <w:webHidden/>
               </w:rPr>
@@ -832,6 +882,7 @@
             </w:r>
             <w:r>
               <w:rPr>
+                <w:rFonts w:ascii="Times New Roman" w:hAnsi="Times New Roman" w:cs="Times New Roman"/>
                 <w:noProof/>
                 <w:webHidden/>
               </w:rPr>
@@ -841,12 +892,12 @@
         </w:p>
         <w:p>
           <w:pPr>
-            <w:pStyle w:val="Sumrio2"/>
+            <w:pStyle w:val="TOC2"/>
             <w:tabs>
               <w:tab w:val="right" w:leader="dot" w:pos="8494"/>
             </w:tabs>
             <w:rPr>
-              <w:rFonts w:eastAsiaTheme="minorEastAsia"/>
+              <w:rFonts w:ascii="Times New Roman" w:eastAsiaTheme="minorEastAsia" w:hAnsi="Times New Roman" w:cs="Times New Roman"/>
               <w:noProof/>
               <w:szCs w:val="20"/>
               <w:lang w:eastAsia="zh-CN" w:bidi="hi-IN"/>
@@ -856,6 +907,7 @@
             <w:r>
               <w:rPr>
                 <w:rStyle w:val="Hyperlink"/>
+                <w:rFonts w:ascii="Times New Roman" w:hAnsi="Times New Roman" w:cs="Times New Roman"/>
                 <w:noProof/>
                 <w:lang w:eastAsia="pt-BR"/>
               </w:rPr>
@@ -863,6 +915,7 @@
             </w:r>
             <w:r>
               <w:rPr>
+                <w:rFonts w:ascii="Times New Roman" w:hAnsi="Times New Roman" w:cs="Times New Roman"/>
                 <w:noProof/>
                 <w:webHidden/>
               </w:rPr>
@@ -870,6 +923,7 @@
             </w:r>
             <w:r>
               <w:rPr>
+                <w:rFonts w:ascii="Times New Roman" w:hAnsi="Times New Roman" w:cs="Times New Roman"/>
                 <w:noProof/>
                 <w:webHidden/>
               </w:rPr>
@@ -877,6 +931,7 @@
             </w:r>
             <w:r>
               <w:rPr>
+                <w:rFonts w:ascii="Times New Roman" w:hAnsi="Times New Roman" w:cs="Times New Roman"/>
                 <w:noProof/>
                 <w:webHidden/>
               </w:rPr>
@@ -884,12 +939,14 @@
             </w:r>
             <w:r>
               <w:rPr>
+                <w:rFonts w:ascii="Times New Roman" w:hAnsi="Times New Roman" w:cs="Times New Roman"/>
                 <w:noProof/>
                 <w:webHidden/>
               </w:rPr>
             </w:r>
             <w:r>
               <w:rPr>
+                <w:rFonts w:ascii="Times New Roman" w:hAnsi="Times New Roman" w:cs="Times New Roman"/>
                 <w:noProof/>
                 <w:webHidden/>
               </w:rPr>
@@ -897,6 +954,7 @@
             </w:r>
             <w:r>
               <w:rPr>
+                <w:rFonts w:ascii="Times New Roman" w:hAnsi="Times New Roman" w:cs="Times New Roman"/>
                 <w:noProof/>
                 <w:webHidden/>
               </w:rPr>
@@ -904,6 +962,7 @@
             </w:r>
             <w:r>
               <w:rPr>
+                <w:rFonts w:ascii="Times New Roman" w:hAnsi="Times New Roman" w:cs="Times New Roman"/>
                 <w:noProof/>
                 <w:webHidden/>
               </w:rPr>
@@ -913,12 +972,12 @@
         </w:p>
         <w:p>
           <w:pPr>
-            <w:pStyle w:val="Sumrio2"/>
+            <w:pStyle w:val="TOC2"/>
             <w:tabs>
               <w:tab w:val="right" w:leader="dot" w:pos="8494"/>
             </w:tabs>
             <w:rPr>
-              <w:rFonts w:eastAsiaTheme="minorEastAsia"/>
+              <w:rFonts w:ascii="Times New Roman" w:eastAsiaTheme="minorEastAsia" w:hAnsi="Times New Roman" w:cs="Times New Roman"/>
               <w:noProof/>
               <w:szCs w:val="20"/>
               <w:lang w:eastAsia="zh-CN" w:bidi="hi-IN"/>
@@ -928,6 +987,7 @@
             <w:r>
               <w:rPr>
                 <w:rStyle w:val="Hyperlink"/>
+                <w:rFonts w:ascii="Times New Roman" w:hAnsi="Times New Roman" w:cs="Times New Roman"/>
                 <w:noProof/>
                 <w:lang w:eastAsia="pt-BR"/>
               </w:rPr>
@@ -935,6 +995,7 @@
             </w:r>
             <w:r>
               <w:rPr>
+                <w:rFonts w:ascii="Times New Roman" w:hAnsi="Times New Roman" w:cs="Times New Roman"/>
                 <w:noProof/>
                 <w:webHidden/>
               </w:rPr>
@@ -942,6 +1003,7 @@
             </w:r>
             <w:r>
               <w:rPr>
+                <w:rFonts w:ascii="Times New Roman" w:hAnsi="Times New Roman" w:cs="Times New Roman"/>
                 <w:noProof/>
                 <w:webHidden/>
               </w:rPr>
@@ -949,6 +1011,7 @@
             </w:r>
             <w:r>
               <w:rPr>
+                <w:rFonts w:ascii="Times New Roman" w:hAnsi="Times New Roman" w:cs="Times New Roman"/>
                 <w:noProof/>
                 <w:webHidden/>
               </w:rPr>
@@ -956,12 +1019,14 @@
             </w:r>
             <w:r>
               <w:rPr>
+                <w:rFonts w:ascii="Times New Roman" w:hAnsi="Times New Roman" w:cs="Times New Roman"/>
                 <w:noProof/>
                 <w:webHidden/>
               </w:rPr>
             </w:r>
             <w:r>
               <w:rPr>
+                <w:rFonts w:ascii="Times New Roman" w:hAnsi="Times New Roman" w:cs="Times New Roman"/>
                 <w:noProof/>
                 <w:webHidden/>
               </w:rPr>
@@ -969,6 +1034,7 @@
             </w:r>
             <w:r>
               <w:rPr>
+                <w:rFonts w:ascii="Times New Roman" w:hAnsi="Times New Roman" w:cs="Times New Roman"/>
                 <w:noProof/>
                 <w:webHidden/>
               </w:rPr>
@@ -976,6 +1042,7 @@
             </w:r>
             <w:r>
               <w:rPr>
+                <w:rFonts w:ascii="Times New Roman" w:hAnsi="Times New Roman" w:cs="Times New Roman"/>
                 <w:noProof/>
                 <w:webHidden/>
               </w:rPr>
@@ -985,12 +1052,12 @@
         </w:p>
         <w:p>
           <w:pPr>
-            <w:pStyle w:val="Sumrio2"/>
+            <w:pStyle w:val="TOC2"/>
             <w:tabs>
               <w:tab w:val="right" w:leader="dot" w:pos="8494"/>
             </w:tabs>
             <w:rPr>
-              <w:rFonts w:eastAsiaTheme="minorEastAsia"/>
+              <w:rFonts w:ascii="Times New Roman" w:eastAsiaTheme="minorEastAsia" w:hAnsi="Times New Roman" w:cs="Times New Roman"/>
               <w:noProof/>
               <w:szCs w:val="20"/>
               <w:lang w:eastAsia="zh-CN" w:bidi="hi-IN"/>
@@ -1000,6 +1067,7 @@
             <w:r>
               <w:rPr>
                 <w:rStyle w:val="Hyperlink"/>
+                <w:rFonts w:ascii="Times New Roman" w:hAnsi="Times New Roman" w:cs="Times New Roman"/>
                 <w:noProof/>
                 <w:lang w:eastAsia="pt-BR"/>
               </w:rPr>
@@ -1007,6 +1075,7 @@
             </w:r>
             <w:r>
               <w:rPr>
+                <w:rFonts w:ascii="Times New Roman" w:hAnsi="Times New Roman" w:cs="Times New Roman"/>
                 <w:noProof/>
                 <w:webHidden/>
               </w:rPr>
@@ -1014,6 +1083,7 @@
             </w:r>
             <w:r>
               <w:rPr>
+                <w:rFonts w:ascii="Times New Roman" w:hAnsi="Times New Roman" w:cs="Times New Roman"/>
                 <w:noProof/>
                 <w:webHidden/>
               </w:rPr>
@@ -1021,6 +1091,7 @@
             </w:r>
             <w:r>
               <w:rPr>
+                <w:rFonts w:ascii="Times New Roman" w:hAnsi="Times New Roman" w:cs="Times New Roman"/>
                 <w:noProof/>
                 <w:webHidden/>
               </w:rPr>
@@ -1028,12 +1099,14 @@
             </w:r>
             <w:r>
               <w:rPr>
+                <w:rFonts w:ascii="Times New Roman" w:hAnsi="Times New Roman" w:cs="Times New Roman"/>
                 <w:noProof/>
                 <w:webHidden/>
               </w:rPr>
             </w:r>
             <w:r>
               <w:rPr>
+                <w:rFonts w:ascii="Times New Roman" w:hAnsi="Times New Roman" w:cs="Times New Roman"/>
                 <w:noProof/>
                 <w:webHidden/>
               </w:rPr>
@@ -1041,6 +1114,7 @@
             </w:r>
             <w:r>
               <w:rPr>
+                <w:rFonts w:ascii="Times New Roman" w:hAnsi="Times New Roman" w:cs="Times New Roman"/>
                 <w:noProof/>
                 <w:webHidden/>
               </w:rPr>
@@ -1048,6 +1122,7 @@
             </w:r>
             <w:r>
               <w:rPr>
+                <w:rFonts w:ascii="Times New Roman" w:hAnsi="Times New Roman" w:cs="Times New Roman"/>
                 <w:noProof/>
                 <w:webHidden/>
               </w:rPr>
@@ -1057,12 +1132,12 @@
         </w:p>
         <w:p>
           <w:pPr>
-            <w:pStyle w:val="Sumrio2"/>
+            <w:pStyle w:val="TOC2"/>
             <w:tabs>
               <w:tab w:val="right" w:leader="dot" w:pos="8494"/>
             </w:tabs>
             <w:rPr>
-              <w:rFonts w:eastAsiaTheme="minorEastAsia"/>
+              <w:rFonts w:ascii="Times New Roman" w:eastAsiaTheme="minorEastAsia" w:hAnsi="Times New Roman" w:cs="Times New Roman"/>
               <w:noProof/>
               <w:szCs w:val="20"/>
               <w:lang w:eastAsia="zh-CN" w:bidi="hi-IN"/>
@@ -1072,6 +1147,7 @@
             <w:r>
               <w:rPr>
                 <w:rStyle w:val="Hyperlink"/>
+                <w:rFonts w:ascii="Times New Roman" w:hAnsi="Times New Roman" w:cs="Times New Roman"/>
                 <w:noProof/>
                 <w:lang w:eastAsia="pt-BR"/>
               </w:rPr>
@@ -1079,6 +1155,7 @@
             </w:r>
             <w:r>
               <w:rPr>
+                <w:rFonts w:ascii="Times New Roman" w:hAnsi="Times New Roman" w:cs="Times New Roman"/>
                 <w:noProof/>
                 <w:webHidden/>
               </w:rPr>
@@ -1086,6 +1163,7 @@
             </w:r>
             <w:r>
               <w:rPr>
+                <w:rFonts w:ascii="Times New Roman" w:hAnsi="Times New Roman" w:cs="Times New Roman"/>
                 <w:noProof/>
                 <w:webHidden/>
               </w:rPr>
@@ -1093,6 +1171,7 @@
             </w:r>
             <w:r>
               <w:rPr>
+                <w:rFonts w:ascii="Times New Roman" w:hAnsi="Times New Roman" w:cs="Times New Roman"/>
                 <w:noProof/>
                 <w:webHidden/>
               </w:rPr>
@@ -1100,12 +1179,14 @@
             </w:r>
             <w:r>
               <w:rPr>
+                <w:rFonts w:ascii="Times New Roman" w:hAnsi="Times New Roman" w:cs="Times New Roman"/>
                 <w:noProof/>
                 <w:webHidden/>
               </w:rPr>
             </w:r>
             <w:r>
               <w:rPr>
+                <w:rFonts w:ascii="Times New Roman" w:hAnsi="Times New Roman" w:cs="Times New Roman"/>
                 <w:noProof/>
                 <w:webHidden/>
               </w:rPr>
@@ -1113,6 +1194,7 @@
             </w:r>
             <w:r>
               <w:rPr>
+                <w:rFonts w:ascii="Times New Roman" w:hAnsi="Times New Roman" w:cs="Times New Roman"/>
                 <w:noProof/>
                 <w:webHidden/>
               </w:rPr>
@@ -1120,6 +1202,7 @@
             </w:r>
             <w:r>
               <w:rPr>
+                <w:rFonts w:ascii="Times New Roman" w:hAnsi="Times New Roman" w:cs="Times New Roman"/>
                 <w:noProof/>
                 <w:webHidden/>
               </w:rPr>
@@ -1129,13 +1212,13 @@
         </w:p>
         <w:p>
           <w:pPr>
-            <w:pStyle w:val="Sumrio1"/>
+            <w:pStyle w:val="TOC1"/>
             <w:tabs>
               <w:tab w:val="left" w:pos="440"/>
               <w:tab w:val="right" w:leader="dot" w:pos="8494"/>
             </w:tabs>
             <w:rPr>
-              <w:rFonts w:eastAsiaTheme="minorEastAsia"/>
+              <w:rFonts w:ascii="Times New Roman" w:eastAsiaTheme="minorEastAsia" w:hAnsi="Times New Roman" w:cs="Times New Roman"/>
               <w:noProof/>
               <w:szCs w:val="20"/>
               <w:lang w:eastAsia="zh-CN" w:bidi="hi-IN"/>
@@ -1145,6 +1228,7 @@
             <w:r>
               <w:rPr>
                 <w:rStyle w:val="Hyperlink"/>
+                <w:rFonts w:ascii="Times New Roman" w:hAnsi="Times New Roman" w:cs="Times New Roman"/>
                 <w:noProof/>
                 <w:lang w:eastAsia="pt-BR"/>
               </w:rPr>
@@ -1152,7 +1236,7 @@
             </w:r>
             <w:r>
               <w:rPr>
-                <w:rFonts w:eastAsiaTheme="minorEastAsia"/>
+                <w:rFonts w:ascii="Times New Roman" w:eastAsiaTheme="minorEastAsia" w:hAnsi="Times New Roman" w:cs="Times New Roman"/>
                 <w:noProof/>
                 <w:szCs w:val="20"/>
                 <w:lang w:eastAsia="zh-CN" w:bidi="hi-IN"/>
@@ -1162,6 +1246,7 @@
             <w:r>
               <w:rPr>
                 <w:rStyle w:val="Hyperlink"/>
+                <w:rFonts w:ascii="Times New Roman" w:hAnsi="Times New Roman" w:cs="Times New Roman"/>
                 <w:noProof/>
                 <w:lang w:eastAsia="pt-BR"/>
               </w:rPr>
@@ -1169,6 +1254,7 @@
             </w:r>
             <w:r>
               <w:rPr>
+                <w:rFonts w:ascii="Times New Roman" w:hAnsi="Times New Roman" w:cs="Times New Roman"/>
                 <w:noProof/>
                 <w:webHidden/>
               </w:rPr>
@@ -1176,6 +1262,7 @@
             </w:r>
             <w:r>
               <w:rPr>
+                <w:rFonts w:ascii="Times New Roman" w:hAnsi="Times New Roman" w:cs="Times New Roman"/>
                 <w:noProof/>
                 <w:webHidden/>
               </w:rPr>
@@ -1183,6 +1270,7 @@
             </w:r>
             <w:r>
               <w:rPr>
+                <w:rFonts w:ascii="Times New Roman" w:hAnsi="Times New Roman" w:cs="Times New Roman"/>
                 <w:noProof/>
                 <w:webHidden/>
               </w:rPr>
@@ -1190,12 +1278,14 @@
             </w:r>
             <w:r>
               <w:rPr>
+                <w:rFonts w:ascii="Times New Roman" w:hAnsi="Times New Roman" w:cs="Times New Roman"/>
                 <w:noProof/>
                 <w:webHidden/>
               </w:rPr>
             </w:r>
             <w:r>
               <w:rPr>
+                <w:rFonts w:ascii="Times New Roman" w:hAnsi="Times New Roman" w:cs="Times New Roman"/>
                 <w:noProof/>
                 <w:webHidden/>
               </w:rPr>
@@ -1203,6 +1293,7 @@
             </w:r>
             <w:r>
               <w:rPr>
+                <w:rFonts w:ascii="Times New Roman" w:hAnsi="Times New Roman" w:cs="Times New Roman"/>
                 <w:noProof/>
                 <w:webHidden/>
               </w:rPr>
@@ -1210,6 +1301,7 @@
             </w:r>
             <w:r>
               <w:rPr>
+                <w:rFonts w:ascii="Times New Roman" w:hAnsi="Times New Roman" w:cs="Times New Roman"/>
                 <w:noProof/>
                 <w:webHidden/>
               </w:rPr>
@@ -1219,12 +1311,12 @@
         </w:p>
         <w:p>
           <w:pPr>
-            <w:pStyle w:val="Sumrio2"/>
+            <w:pStyle w:val="TOC2"/>
             <w:tabs>
               <w:tab w:val="right" w:leader="dot" w:pos="8494"/>
             </w:tabs>
             <w:rPr>
-              <w:rFonts w:eastAsiaTheme="minorEastAsia"/>
+              <w:rFonts w:ascii="Times New Roman" w:eastAsiaTheme="minorEastAsia" w:hAnsi="Times New Roman" w:cs="Times New Roman"/>
               <w:noProof/>
               <w:szCs w:val="20"/>
               <w:lang w:eastAsia="zh-CN" w:bidi="hi-IN"/>
@@ -1234,6 +1326,7 @@
             <w:r>
               <w:rPr>
                 <w:rStyle w:val="Hyperlink"/>
+                <w:rFonts w:ascii="Times New Roman" w:hAnsi="Times New Roman" w:cs="Times New Roman"/>
                 <w:noProof/>
                 <w:lang w:eastAsia="pt-BR"/>
               </w:rPr>
@@ -1241,6 +1334,7 @@
             </w:r>
             <w:r>
               <w:rPr>
+                <w:rFonts w:ascii="Times New Roman" w:hAnsi="Times New Roman" w:cs="Times New Roman"/>
                 <w:noProof/>
                 <w:webHidden/>
               </w:rPr>
@@ -1248,6 +1342,7 @@
             </w:r>
             <w:r>
               <w:rPr>
+                <w:rFonts w:ascii="Times New Roman" w:hAnsi="Times New Roman" w:cs="Times New Roman"/>
                 <w:noProof/>
                 <w:webHidden/>
               </w:rPr>
@@ -1255,6 +1350,7 @@
             </w:r>
             <w:r>
               <w:rPr>
+                <w:rFonts w:ascii="Times New Roman" w:hAnsi="Times New Roman" w:cs="Times New Roman"/>
                 <w:noProof/>
                 <w:webHidden/>
               </w:rPr>
@@ -1262,12 +1358,14 @@
             </w:r>
             <w:r>
               <w:rPr>
+                <w:rFonts w:ascii="Times New Roman" w:hAnsi="Times New Roman" w:cs="Times New Roman"/>
                 <w:noProof/>
                 <w:webHidden/>
               </w:rPr>
             </w:r>
             <w:r>
               <w:rPr>
+                <w:rFonts w:ascii="Times New Roman" w:hAnsi="Times New Roman" w:cs="Times New Roman"/>
                 <w:noProof/>
                 <w:webHidden/>
               </w:rPr>
@@ -1275,6 +1373,7 @@
             </w:r>
             <w:r>
               <w:rPr>
+                <w:rFonts w:ascii="Times New Roman" w:hAnsi="Times New Roman" w:cs="Times New Roman"/>
                 <w:noProof/>
                 <w:webHidden/>
               </w:rPr>
@@ -1282,6 +1381,7 @@
             </w:r>
             <w:r>
               <w:rPr>
+                <w:rFonts w:ascii="Times New Roman" w:hAnsi="Times New Roman" w:cs="Times New Roman"/>
                 <w:noProof/>
                 <w:webHidden/>
               </w:rPr>
@@ -1291,12 +1391,12 @@
         </w:p>
         <w:p>
           <w:pPr>
-            <w:pStyle w:val="Sumrio2"/>
+            <w:pStyle w:val="TOC2"/>
             <w:tabs>
               <w:tab w:val="right" w:leader="dot" w:pos="8494"/>
             </w:tabs>
             <w:rPr>
-              <w:rFonts w:eastAsiaTheme="minorEastAsia"/>
+              <w:rFonts w:ascii="Times New Roman" w:eastAsiaTheme="minorEastAsia" w:hAnsi="Times New Roman" w:cs="Times New Roman"/>
               <w:noProof/>
               <w:szCs w:val="20"/>
               <w:lang w:eastAsia="zh-CN" w:bidi="hi-IN"/>
@@ -1306,6 +1406,7 @@
             <w:r>
               <w:rPr>
                 <w:rStyle w:val="Hyperlink"/>
+                <w:rFonts w:ascii="Times New Roman" w:hAnsi="Times New Roman" w:cs="Times New Roman"/>
                 <w:noProof/>
                 <w:lang w:eastAsia="pt-BR"/>
               </w:rPr>
@@ -1313,6 +1414,7 @@
             </w:r>
             <w:r>
               <w:rPr>
+                <w:rFonts w:ascii="Times New Roman" w:hAnsi="Times New Roman" w:cs="Times New Roman"/>
                 <w:noProof/>
                 <w:webHidden/>
               </w:rPr>
@@ -1320,6 +1422,7 @@
             </w:r>
             <w:r>
               <w:rPr>
+                <w:rFonts w:ascii="Times New Roman" w:hAnsi="Times New Roman" w:cs="Times New Roman"/>
                 <w:noProof/>
                 <w:webHidden/>
               </w:rPr>
@@ -1327,6 +1430,7 @@
             </w:r>
             <w:r>
               <w:rPr>
+                <w:rFonts w:ascii="Times New Roman" w:hAnsi="Times New Roman" w:cs="Times New Roman"/>
                 <w:noProof/>
                 <w:webHidden/>
               </w:rPr>
@@ -1334,12 +1438,14 @@
             </w:r>
             <w:r>
               <w:rPr>
+                <w:rFonts w:ascii="Times New Roman" w:hAnsi="Times New Roman" w:cs="Times New Roman"/>
                 <w:noProof/>
                 <w:webHidden/>
               </w:rPr>
             </w:r>
             <w:r>
               <w:rPr>
+                <w:rFonts w:ascii="Times New Roman" w:hAnsi="Times New Roman" w:cs="Times New Roman"/>
                 <w:noProof/>
                 <w:webHidden/>
               </w:rPr>
@@ -1347,6 +1453,7 @@
             </w:r>
             <w:r>
               <w:rPr>
+                <w:rFonts w:ascii="Times New Roman" w:hAnsi="Times New Roman" w:cs="Times New Roman"/>
                 <w:noProof/>
                 <w:webHidden/>
               </w:rPr>
@@ -1354,6 +1461,7 @@
             </w:r>
             <w:r>
               <w:rPr>
+                <w:rFonts w:ascii="Times New Roman" w:hAnsi="Times New Roman" w:cs="Times New Roman"/>
                 <w:noProof/>
                 <w:webHidden/>
               </w:rPr>
@@ -1363,12 +1471,12 @@
         </w:p>
         <w:p>
           <w:pPr>
-            <w:pStyle w:val="Sumrio2"/>
+            <w:pStyle w:val="TOC2"/>
             <w:tabs>
               <w:tab w:val="right" w:leader="dot" w:pos="8494"/>
             </w:tabs>
             <w:rPr>
-              <w:rFonts w:eastAsiaTheme="minorEastAsia"/>
+              <w:rFonts w:ascii="Times New Roman" w:eastAsiaTheme="minorEastAsia" w:hAnsi="Times New Roman" w:cs="Times New Roman"/>
               <w:noProof/>
               <w:szCs w:val="20"/>
               <w:lang w:eastAsia="zh-CN" w:bidi="hi-IN"/>
@@ -1378,6 +1486,7 @@
             <w:r>
               <w:rPr>
                 <w:rStyle w:val="Hyperlink"/>
+                <w:rFonts w:ascii="Times New Roman" w:hAnsi="Times New Roman" w:cs="Times New Roman"/>
                 <w:noProof/>
                 <w:lang w:val="en-US" w:eastAsia="pt-BR"/>
               </w:rPr>
@@ -1385,6 +1494,7 @@
             </w:r>
             <w:r>
               <w:rPr>
+                <w:rFonts w:ascii="Times New Roman" w:hAnsi="Times New Roman" w:cs="Times New Roman"/>
                 <w:noProof/>
                 <w:webHidden/>
               </w:rPr>
@@ -1392,6 +1502,7 @@
             </w:r>
             <w:r>
               <w:rPr>
+                <w:rFonts w:ascii="Times New Roman" w:hAnsi="Times New Roman" w:cs="Times New Roman"/>
                 <w:noProof/>
                 <w:webHidden/>
               </w:rPr>
@@ -1399,6 +1510,7 @@
             </w:r>
             <w:r>
               <w:rPr>
+                <w:rFonts w:ascii="Times New Roman" w:hAnsi="Times New Roman" w:cs="Times New Roman"/>
                 <w:noProof/>
                 <w:webHidden/>
               </w:rPr>
@@ -1406,12 +1518,14 @@
             </w:r>
             <w:r>
               <w:rPr>
+                <w:rFonts w:ascii="Times New Roman" w:hAnsi="Times New Roman" w:cs="Times New Roman"/>
                 <w:noProof/>
                 <w:webHidden/>
               </w:rPr>
             </w:r>
             <w:r>
               <w:rPr>
+                <w:rFonts w:ascii="Times New Roman" w:hAnsi="Times New Roman" w:cs="Times New Roman"/>
                 <w:noProof/>
                 <w:webHidden/>
               </w:rPr>
@@ -1419,6 +1533,7 @@
             </w:r>
             <w:r>
               <w:rPr>
+                <w:rFonts w:ascii="Times New Roman" w:hAnsi="Times New Roman" w:cs="Times New Roman"/>
                 <w:noProof/>
                 <w:webHidden/>
               </w:rPr>
@@ -1426,6 +1541,7 @@
             </w:r>
             <w:r>
               <w:rPr>
+                <w:rFonts w:ascii="Times New Roman" w:hAnsi="Times New Roman" w:cs="Times New Roman"/>
                 <w:noProof/>
                 <w:webHidden/>
               </w:rPr>
@@ -1435,12 +1551,12 @@
         </w:p>
         <w:p>
           <w:pPr>
-            <w:pStyle w:val="Sumrio2"/>
+            <w:pStyle w:val="TOC2"/>
             <w:tabs>
               <w:tab w:val="right" w:leader="dot" w:pos="8494"/>
             </w:tabs>
             <w:rPr>
-              <w:rFonts w:eastAsiaTheme="minorEastAsia"/>
+              <w:rFonts w:ascii="Times New Roman" w:eastAsiaTheme="minorEastAsia" w:hAnsi="Times New Roman" w:cs="Times New Roman"/>
               <w:noProof/>
               <w:szCs w:val="20"/>
               <w:lang w:eastAsia="zh-CN" w:bidi="hi-IN"/>
@@ -1450,6 +1566,7 @@
             <w:r>
               <w:rPr>
                 <w:rStyle w:val="Hyperlink"/>
+                <w:rFonts w:ascii="Times New Roman" w:hAnsi="Times New Roman" w:cs="Times New Roman"/>
                 <w:noProof/>
                 <w:lang w:eastAsia="pt-BR"/>
               </w:rPr>
@@ -1457,6 +1574,7 @@
             </w:r>
             <w:r>
               <w:rPr>
+                <w:rFonts w:ascii="Times New Roman" w:hAnsi="Times New Roman" w:cs="Times New Roman"/>
                 <w:noProof/>
                 <w:webHidden/>
               </w:rPr>
@@ -1464,6 +1582,7 @@
             </w:r>
             <w:r>
               <w:rPr>
+                <w:rFonts w:ascii="Times New Roman" w:hAnsi="Times New Roman" w:cs="Times New Roman"/>
                 <w:noProof/>
                 <w:webHidden/>
               </w:rPr>
@@ -1471,6 +1590,7 @@
             </w:r>
             <w:r>
               <w:rPr>
+                <w:rFonts w:ascii="Times New Roman" w:hAnsi="Times New Roman" w:cs="Times New Roman"/>
                 <w:noProof/>
                 <w:webHidden/>
               </w:rPr>
@@ -1478,12 +1598,14 @@
             </w:r>
             <w:r>
               <w:rPr>
+                <w:rFonts w:ascii="Times New Roman" w:hAnsi="Times New Roman" w:cs="Times New Roman"/>
                 <w:noProof/>
                 <w:webHidden/>
               </w:rPr>
             </w:r>
             <w:r>
               <w:rPr>
+                <w:rFonts w:ascii="Times New Roman" w:hAnsi="Times New Roman" w:cs="Times New Roman"/>
                 <w:noProof/>
                 <w:webHidden/>
               </w:rPr>
@@ -1491,6 +1613,7 @@
             </w:r>
             <w:r>
               <w:rPr>
+                <w:rFonts w:ascii="Times New Roman" w:hAnsi="Times New Roman" w:cs="Times New Roman"/>
                 <w:noProof/>
                 <w:webHidden/>
               </w:rPr>
@@ -1498,6 +1621,7 @@
             </w:r>
             <w:r>
               <w:rPr>
+                <w:rFonts w:ascii="Times New Roman" w:hAnsi="Times New Roman" w:cs="Times New Roman"/>
                 <w:noProof/>
                 <w:webHidden/>
               </w:rPr>
@@ -1507,12 +1631,12 @@
         </w:p>
         <w:p>
           <w:pPr>
-            <w:pStyle w:val="Sumrio2"/>
+            <w:pStyle w:val="TOC2"/>
             <w:tabs>
               <w:tab w:val="right" w:leader="dot" w:pos="8494"/>
             </w:tabs>
             <w:rPr>
-              <w:rFonts w:eastAsiaTheme="minorEastAsia"/>
+              <w:rFonts w:ascii="Times New Roman" w:eastAsiaTheme="minorEastAsia" w:hAnsi="Times New Roman" w:cs="Times New Roman"/>
               <w:noProof/>
               <w:szCs w:val="20"/>
               <w:lang w:eastAsia="zh-CN" w:bidi="hi-IN"/>
@@ -1522,6 +1646,7 @@
             <w:r>
               <w:rPr>
                 <w:rStyle w:val="Hyperlink"/>
+                <w:rFonts w:ascii="Times New Roman" w:hAnsi="Times New Roman" w:cs="Times New Roman"/>
                 <w:noProof/>
                 <w:lang w:eastAsia="pt-BR"/>
               </w:rPr>
@@ -1529,6 +1654,7 @@
             </w:r>
             <w:r>
               <w:rPr>
+                <w:rFonts w:ascii="Times New Roman" w:hAnsi="Times New Roman" w:cs="Times New Roman"/>
                 <w:noProof/>
                 <w:webHidden/>
               </w:rPr>
@@ -1536,6 +1662,7 @@
             </w:r>
             <w:r>
               <w:rPr>
+                <w:rFonts w:ascii="Times New Roman" w:hAnsi="Times New Roman" w:cs="Times New Roman"/>
                 <w:noProof/>
                 <w:webHidden/>
               </w:rPr>
@@ -1543,6 +1670,7 @@
             </w:r>
             <w:r>
               <w:rPr>
+                <w:rFonts w:ascii="Times New Roman" w:hAnsi="Times New Roman" w:cs="Times New Roman"/>
                 <w:noProof/>
                 <w:webHidden/>
               </w:rPr>
@@ -1550,12 +1678,14 @@
             </w:r>
             <w:r>
               <w:rPr>
+                <w:rFonts w:ascii="Times New Roman" w:hAnsi="Times New Roman" w:cs="Times New Roman"/>
                 <w:noProof/>
                 <w:webHidden/>
               </w:rPr>
             </w:r>
             <w:r>
               <w:rPr>
+                <w:rFonts w:ascii="Times New Roman" w:hAnsi="Times New Roman" w:cs="Times New Roman"/>
                 <w:noProof/>
                 <w:webHidden/>
               </w:rPr>
@@ -1563,6 +1693,7 @@
             </w:r>
             <w:r>
               <w:rPr>
+                <w:rFonts w:ascii="Times New Roman" w:hAnsi="Times New Roman" w:cs="Times New Roman"/>
                 <w:noProof/>
                 <w:webHidden/>
               </w:rPr>
@@ -1570,6 +1701,7 @@
             </w:r>
             <w:r>
               <w:rPr>
+                <w:rFonts w:ascii="Times New Roman" w:hAnsi="Times New Roman" w:cs="Times New Roman"/>
                 <w:noProof/>
                 <w:webHidden/>
               </w:rPr>
@@ -1579,12 +1711,12 @@
         </w:p>
         <w:p>
           <w:pPr>
-            <w:pStyle w:val="Sumrio2"/>
+            <w:pStyle w:val="TOC2"/>
             <w:tabs>
               <w:tab w:val="right" w:leader="dot" w:pos="8494"/>
             </w:tabs>
             <w:rPr>
-              <w:rFonts w:eastAsiaTheme="minorEastAsia"/>
+              <w:rFonts w:ascii="Times New Roman" w:eastAsiaTheme="minorEastAsia" w:hAnsi="Times New Roman" w:cs="Times New Roman"/>
               <w:noProof/>
               <w:szCs w:val="20"/>
               <w:lang w:eastAsia="zh-CN" w:bidi="hi-IN"/>
@@ -1594,6 +1726,7 @@
             <w:r>
               <w:rPr>
                 <w:rStyle w:val="Hyperlink"/>
+                <w:rFonts w:ascii="Times New Roman" w:hAnsi="Times New Roman" w:cs="Times New Roman"/>
                 <w:noProof/>
                 <w:lang w:eastAsia="pt-BR"/>
               </w:rPr>
@@ -1601,6 +1734,7 @@
             </w:r>
             <w:r>
               <w:rPr>
+                <w:rFonts w:ascii="Times New Roman" w:hAnsi="Times New Roman" w:cs="Times New Roman"/>
                 <w:noProof/>
                 <w:webHidden/>
               </w:rPr>
@@ -1608,6 +1742,7 @@
             </w:r>
             <w:r>
               <w:rPr>
+                <w:rFonts w:ascii="Times New Roman" w:hAnsi="Times New Roman" w:cs="Times New Roman"/>
                 <w:noProof/>
                 <w:webHidden/>
               </w:rPr>
@@ -1615,6 +1750,7 @@
             </w:r>
             <w:r>
               <w:rPr>
+                <w:rFonts w:ascii="Times New Roman" w:hAnsi="Times New Roman" w:cs="Times New Roman"/>
                 <w:noProof/>
                 <w:webHidden/>
               </w:rPr>
@@ -1622,12 +1758,14 @@
             </w:r>
             <w:r>
               <w:rPr>
+                <w:rFonts w:ascii="Times New Roman" w:hAnsi="Times New Roman" w:cs="Times New Roman"/>
                 <w:noProof/>
                 <w:webHidden/>
               </w:rPr>
             </w:r>
             <w:r>
               <w:rPr>
+                <w:rFonts w:ascii="Times New Roman" w:hAnsi="Times New Roman" w:cs="Times New Roman"/>
                 <w:noProof/>
                 <w:webHidden/>
               </w:rPr>
@@ -1635,6 +1773,7 @@
             </w:r>
             <w:r>
               <w:rPr>
+                <w:rFonts w:ascii="Times New Roman" w:hAnsi="Times New Roman" w:cs="Times New Roman"/>
                 <w:noProof/>
                 <w:webHidden/>
               </w:rPr>
@@ -1642,6 +1781,7 @@
             </w:r>
             <w:r>
               <w:rPr>
+                <w:rFonts w:ascii="Times New Roman" w:hAnsi="Times New Roman" w:cs="Times New Roman"/>
                 <w:noProof/>
                 <w:webHidden/>
               </w:rPr>
@@ -1651,12 +1791,12 @@
         </w:p>
         <w:p>
           <w:pPr>
-            <w:pStyle w:val="Sumrio2"/>
+            <w:pStyle w:val="TOC2"/>
             <w:tabs>
               <w:tab w:val="right" w:leader="dot" w:pos="8494"/>
             </w:tabs>
             <w:rPr>
-              <w:rFonts w:eastAsiaTheme="minorEastAsia"/>
+              <w:rFonts w:ascii="Times New Roman" w:eastAsiaTheme="minorEastAsia" w:hAnsi="Times New Roman" w:cs="Times New Roman"/>
               <w:noProof/>
               <w:szCs w:val="20"/>
               <w:lang w:eastAsia="zh-CN" w:bidi="hi-IN"/>
@@ -1666,6 +1806,7 @@
             <w:r>
               <w:rPr>
                 <w:rStyle w:val="Hyperlink"/>
+                <w:rFonts w:ascii="Times New Roman" w:hAnsi="Times New Roman" w:cs="Times New Roman"/>
                 <w:bCs/>
                 <w:noProof/>
                 <w:lang w:eastAsia="pt-BR"/>
@@ -1674,6 +1815,7 @@
             </w:r>
             <w:r>
               <w:rPr>
+                <w:rFonts w:ascii="Times New Roman" w:hAnsi="Times New Roman" w:cs="Times New Roman"/>
                 <w:noProof/>
                 <w:webHidden/>
               </w:rPr>
@@ -1681,6 +1823,7 @@
             </w:r>
             <w:r>
               <w:rPr>
+                <w:rFonts w:ascii="Times New Roman" w:hAnsi="Times New Roman" w:cs="Times New Roman"/>
                 <w:noProof/>
                 <w:webHidden/>
               </w:rPr>
@@ -1688,6 +1831,7 @@
             </w:r>
             <w:r>
               <w:rPr>
+                <w:rFonts w:ascii="Times New Roman" w:hAnsi="Times New Roman" w:cs="Times New Roman"/>
                 <w:noProof/>
                 <w:webHidden/>
               </w:rPr>
@@ -1695,12 +1839,14 @@
             </w:r>
             <w:r>
               <w:rPr>
+                <w:rFonts w:ascii="Times New Roman" w:hAnsi="Times New Roman" w:cs="Times New Roman"/>
                 <w:noProof/>
                 <w:webHidden/>
               </w:rPr>
             </w:r>
             <w:r>
               <w:rPr>
+                <w:rFonts w:ascii="Times New Roman" w:hAnsi="Times New Roman" w:cs="Times New Roman"/>
                 <w:noProof/>
                 <w:webHidden/>
               </w:rPr>
@@ -1708,6 +1854,7 @@
             </w:r>
             <w:r>
               <w:rPr>
+                <w:rFonts w:ascii="Times New Roman" w:hAnsi="Times New Roman" w:cs="Times New Roman"/>
                 <w:noProof/>
                 <w:webHidden/>
               </w:rPr>
@@ -1715,6 +1862,7 @@
             </w:r>
             <w:r>
               <w:rPr>
+                <w:rFonts w:ascii="Times New Roman" w:hAnsi="Times New Roman" w:cs="Times New Roman"/>
                 <w:noProof/>
                 <w:webHidden/>
               </w:rPr>
@@ -1724,13 +1872,13 @@
         </w:p>
         <w:p>
           <w:pPr>
-            <w:pStyle w:val="Sumrio1"/>
+            <w:pStyle w:val="TOC1"/>
             <w:tabs>
               <w:tab w:val="left" w:pos="440"/>
               <w:tab w:val="right" w:leader="dot" w:pos="8494"/>
             </w:tabs>
             <w:rPr>
-              <w:rFonts w:eastAsiaTheme="minorEastAsia"/>
+              <w:rFonts w:ascii="Times New Roman" w:eastAsiaTheme="minorEastAsia" w:hAnsi="Times New Roman" w:cs="Times New Roman"/>
               <w:noProof/>
               <w:szCs w:val="20"/>
               <w:lang w:eastAsia="zh-CN" w:bidi="hi-IN"/>
@@ -1740,6 +1888,7 @@
             <w:r>
               <w:rPr>
                 <w:rStyle w:val="Hyperlink"/>
+                <w:rFonts w:ascii="Times New Roman" w:hAnsi="Times New Roman" w:cs="Times New Roman"/>
                 <w:noProof/>
                 <w:lang w:eastAsia="pt-BR"/>
               </w:rPr>
@@ -1747,7 +1896,7 @@
             </w:r>
             <w:r>
               <w:rPr>
-                <w:rFonts w:eastAsiaTheme="minorEastAsia"/>
+                <w:rFonts w:ascii="Times New Roman" w:eastAsiaTheme="minorEastAsia" w:hAnsi="Times New Roman" w:cs="Times New Roman"/>
                 <w:noProof/>
                 <w:szCs w:val="20"/>
                 <w:lang w:eastAsia="zh-CN" w:bidi="hi-IN"/>
@@ -1757,6 +1906,7 @@
             <w:r>
               <w:rPr>
                 <w:rStyle w:val="Hyperlink"/>
+                <w:rFonts w:ascii="Times New Roman" w:hAnsi="Times New Roman" w:cs="Times New Roman"/>
                 <w:noProof/>
                 <w:lang w:eastAsia="pt-BR"/>
               </w:rPr>
@@ -1764,6 +1914,7 @@
             </w:r>
             <w:r>
               <w:rPr>
+                <w:rFonts w:ascii="Times New Roman" w:hAnsi="Times New Roman" w:cs="Times New Roman"/>
                 <w:noProof/>
                 <w:webHidden/>
               </w:rPr>
@@ -1771,6 +1922,7 @@
             </w:r>
             <w:r>
               <w:rPr>
+                <w:rFonts w:ascii="Times New Roman" w:hAnsi="Times New Roman" w:cs="Times New Roman"/>
                 <w:noProof/>
                 <w:webHidden/>
               </w:rPr>
@@ -1778,6 +1930,7 @@
             </w:r>
             <w:r>
               <w:rPr>
+                <w:rFonts w:ascii="Times New Roman" w:hAnsi="Times New Roman" w:cs="Times New Roman"/>
                 <w:noProof/>
                 <w:webHidden/>
               </w:rPr>
@@ -1785,12 +1938,14 @@
             </w:r>
             <w:r>
               <w:rPr>
+                <w:rFonts w:ascii="Times New Roman" w:hAnsi="Times New Roman" w:cs="Times New Roman"/>
                 <w:noProof/>
                 <w:webHidden/>
               </w:rPr>
             </w:r>
             <w:r>
               <w:rPr>
+                <w:rFonts w:ascii="Times New Roman" w:hAnsi="Times New Roman" w:cs="Times New Roman"/>
                 <w:noProof/>
                 <w:webHidden/>
               </w:rPr>
@@ -1798,6 +1953,7 @@
             </w:r>
             <w:r>
               <w:rPr>
+                <w:rFonts w:ascii="Times New Roman" w:hAnsi="Times New Roman" w:cs="Times New Roman"/>
                 <w:noProof/>
                 <w:webHidden/>
               </w:rPr>
@@ -1805,6 +1961,7 @@
             </w:r>
             <w:r>
               <w:rPr>
+                <w:rFonts w:ascii="Times New Roman" w:hAnsi="Times New Roman" w:cs="Times New Roman"/>
                 <w:noProof/>
                 <w:webHidden/>
               </w:rPr>
@@ -1814,13 +1971,13 @@
         </w:p>
         <w:p>
           <w:pPr>
-            <w:pStyle w:val="Sumrio1"/>
+            <w:pStyle w:val="TOC1"/>
             <w:tabs>
               <w:tab w:val="left" w:pos="440"/>
               <w:tab w:val="right" w:leader="dot" w:pos="8494"/>
             </w:tabs>
             <w:rPr>
-              <w:rFonts w:eastAsiaTheme="minorEastAsia"/>
+              <w:rFonts w:ascii="Times New Roman" w:eastAsiaTheme="minorEastAsia" w:hAnsi="Times New Roman" w:cs="Times New Roman"/>
               <w:noProof/>
               <w:szCs w:val="20"/>
               <w:lang w:eastAsia="zh-CN" w:bidi="hi-IN"/>
@@ -1830,13 +1987,14 @@
             <w:r>
               <w:rPr>
                 <w:rStyle w:val="Hyperlink"/>
+                <w:rFonts w:ascii="Times New Roman" w:hAnsi="Times New Roman" w:cs="Times New Roman"/>
                 <w:noProof/>
               </w:rPr>
               <w:t>5.</w:t>
             </w:r>
             <w:r>
               <w:rPr>
-                <w:rFonts w:eastAsiaTheme="minorEastAsia"/>
+                <w:rFonts w:ascii="Times New Roman" w:eastAsiaTheme="minorEastAsia" w:hAnsi="Times New Roman" w:cs="Times New Roman"/>
                 <w:noProof/>
                 <w:szCs w:val="20"/>
                 <w:lang w:eastAsia="zh-CN" w:bidi="hi-IN"/>
@@ -1846,12 +2004,14 @@
             <w:r>
               <w:rPr>
                 <w:rStyle w:val="Hyperlink"/>
+                <w:rFonts w:ascii="Times New Roman" w:hAnsi="Times New Roman" w:cs="Times New Roman"/>
                 <w:noProof/>
               </w:rPr>
               <w:t>Construção do Projeto</w:t>
             </w:r>
             <w:r>
               <w:rPr>
+                <w:rFonts w:ascii="Times New Roman" w:hAnsi="Times New Roman" w:cs="Times New Roman"/>
                 <w:noProof/>
                 <w:webHidden/>
               </w:rPr>
@@ -1859,6 +2019,7 @@
             </w:r>
             <w:r>
               <w:rPr>
+                <w:rFonts w:ascii="Times New Roman" w:hAnsi="Times New Roman" w:cs="Times New Roman"/>
                 <w:noProof/>
                 <w:webHidden/>
               </w:rPr>
@@ -1866,6 +2027,7 @@
             </w:r>
             <w:r>
               <w:rPr>
+                <w:rFonts w:ascii="Times New Roman" w:hAnsi="Times New Roman" w:cs="Times New Roman"/>
                 <w:noProof/>
                 <w:webHidden/>
               </w:rPr>
@@ -1873,12 +2035,14 @@
             </w:r>
             <w:r>
               <w:rPr>
+                <w:rFonts w:ascii="Times New Roman" w:hAnsi="Times New Roman" w:cs="Times New Roman"/>
                 <w:noProof/>
                 <w:webHidden/>
               </w:rPr>
             </w:r>
             <w:r>
               <w:rPr>
+                <w:rFonts w:ascii="Times New Roman" w:hAnsi="Times New Roman" w:cs="Times New Roman"/>
                 <w:noProof/>
                 <w:webHidden/>
               </w:rPr>
@@ -1886,6 +2050,7 @@
             </w:r>
             <w:r>
               <w:rPr>
+                <w:rFonts w:ascii="Times New Roman" w:hAnsi="Times New Roman" w:cs="Times New Roman"/>
                 <w:noProof/>
                 <w:webHidden/>
               </w:rPr>
@@ -1893,6 +2058,7 @@
             </w:r>
             <w:r>
               <w:rPr>
+                <w:rFonts w:ascii="Times New Roman" w:hAnsi="Times New Roman" w:cs="Times New Roman"/>
                 <w:noProof/>
                 <w:webHidden/>
               </w:rPr>
@@ -1902,13 +2068,13 @@
         </w:p>
         <w:p>
           <w:pPr>
-            <w:pStyle w:val="Sumrio1"/>
+            <w:pStyle w:val="TOC1"/>
             <w:tabs>
               <w:tab w:val="left" w:pos="440"/>
               <w:tab w:val="right" w:leader="dot" w:pos="8494"/>
             </w:tabs>
             <w:rPr>
-              <w:rFonts w:eastAsiaTheme="minorEastAsia"/>
+              <w:rFonts w:ascii="Times New Roman" w:eastAsiaTheme="minorEastAsia" w:hAnsi="Times New Roman" w:cs="Times New Roman"/>
               <w:noProof/>
               <w:szCs w:val="20"/>
               <w:lang w:eastAsia="zh-CN" w:bidi="hi-IN"/>
@@ -1918,13 +2084,14 @@
             <w:r>
               <w:rPr>
                 <w:rStyle w:val="Hyperlink"/>
+                <w:rFonts w:ascii="Times New Roman" w:hAnsi="Times New Roman" w:cs="Times New Roman"/>
                 <w:noProof/>
               </w:rPr>
               <w:t>6.</w:t>
             </w:r>
             <w:r>
               <w:rPr>
-                <w:rFonts w:eastAsiaTheme="minorEastAsia"/>
+                <w:rFonts w:ascii="Times New Roman" w:eastAsiaTheme="minorEastAsia" w:hAnsi="Times New Roman" w:cs="Times New Roman"/>
                 <w:noProof/>
                 <w:szCs w:val="20"/>
                 <w:lang w:eastAsia="zh-CN" w:bidi="hi-IN"/>
@@ -1934,12 +2101,14 @@
             <w:r>
               <w:rPr>
                 <w:rStyle w:val="Hyperlink"/>
+                <w:rFonts w:ascii="Times New Roman" w:hAnsi="Times New Roman" w:cs="Times New Roman"/>
                 <w:noProof/>
               </w:rPr>
               <w:t>Considerações Finais</w:t>
             </w:r>
             <w:r>
               <w:rPr>
+                <w:rFonts w:ascii="Times New Roman" w:hAnsi="Times New Roman" w:cs="Times New Roman"/>
                 <w:noProof/>
                 <w:webHidden/>
               </w:rPr>
@@ -1947,6 +2116,7 @@
             </w:r>
             <w:r>
               <w:rPr>
+                <w:rFonts w:ascii="Times New Roman" w:hAnsi="Times New Roman" w:cs="Times New Roman"/>
                 <w:noProof/>
                 <w:webHidden/>
               </w:rPr>
@@ -1954,6 +2124,7 @@
             </w:r>
             <w:r>
               <w:rPr>
+                <w:rFonts w:ascii="Times New Roman" w:hAnsi="Times New Roman" w:cs="Times New Roman"/>
                 <w:noProof/>
                 <w:webHidden/>
               </w:rPr>
@@ -1961,12 +2132,14 @@
             </w:r>
             <w:r>
               <w:rPr>
+                <w:rFonts w:ascii="Times New Roman" w:hAnsi="Times New Roman" w:cs="Times New Roman"/>
                 <w:noProof/>
                 <w:webHidden/>
               </w:rPr>
             </w:r>
             <w:r>
               <w:rPr>
+                <w:rFonts w:ascii="Times New Roman" w:hAnsi="Times New Roman" w:cs="Times New Roman"/>
                 <w:noProof/>
                 <w:webHidden/>
               </w:rPr>
@@ -1974,6 +2147,7 @@
             </w:r>
             <w:r>
               <w:rPr>
+                <w:rFonts w:ascii="Times New Roman" w:hAnsi="Times New Roman" w:cs="Times New Roman"/>
                 <w:noProof/>
                 <w:webHidden/>
               </w:rPr>
@@ -1981,6 +2155,7 @@
             </w:r>
             <w:r>
               <w:rPr>
+                <w:rFonts w:ascii="Times New Roman" w:hAnsi="Times New Roman" w:cs="Times New Roman"/>
                 <w:noProof/>
                 <w:webHidden/>
               </w:rPr>
@@ -1990,12 +2165,12 @@
         </w:p>
         <w:p>
           <w:pPr>
-            <w:pStyle w:val="Sumrio1"/>
+            <w:pStyle w:val="TOC1"/>
             <w:tabs>
               <w:tab w:val="right" w:leader="dot" w:pos="8494"/>
             </w:tabs>
             <w:rPr>
-              <w:rFonts w:eastAsiaTheme="minorEastAsia"/>
+              <w:rFonts w:ascii="Times New Roman" w:eastAsiaTheme="minorEastAsia" w:hAnsi="Times New Roman" w:cs="Times New Roman"/>
               <w:noProof/>
               <w:szCs w:val="20"/>
               <w:lang w:eastAsia="zh-CN" w:bidi="hi-IN"/>
@@ -2005,6 +2180,7 @@
             <w:r>
               <w:rPr>
                 <w:rStyle w:val="Hyperlink"/>
+                <w:rFonts w:ascii="Times New Roman" w:hAnsi="Times New Roman" w:cs="Times New Roman"/>
                 <w:noProof/>
                 <w:lang w:eastAsia="pt-BR"/>
               </w:rPr>
@@ -2012,6 +2188,7 @@
             </w:r>
             <w:r>
               <w:rPr>
+                <w:rFonts w:ascii="Times New Roman" w:hAnsi="Times New Roman" w:cs="Times New Roman"/>
                 <w:noProof/>
                 <w:webHidden/>
               </w:rPr>
@@ -2019,6 +2196,7 @@
             </w:r>
             <w:r>
               <w:rPr>
+                <w:rFonts w:ascii="Times New Roman" w:hAnsi="Times New Roman" w:cs="Times New Roman"/>
                 <w:noProof/>
                 <w:webHidden/>
               </w:rPr>
@@ -2026,6 +2204,7 @@
             </w:r>
             <w:r>
               <w:rPr>
+                <w:rFonts w:ascii="Times New Roman" w:hAnsi="Times New Roman" w:cs="Times New Roman"/>
                 <w:noProof/>
                 <w:webHidden/>
               </w:rPr>
@@ -2033,12 +2212,14 @@
             </w:r>
             <w:r>
               <w:rPr>
+                <w:rFonts w:ascii="Times New Roman" w:hAnsi="Times New Roman" w:cs="Times New Roman"/>
                 <w:noProof/>
                 <w:webHidden/>
               </w:rPr>
             </w:r>
             <w:r>
               <w:rPr>
+                <w:rFonts w:ascii="Times New Roman" w:hAnsi="Times New Roman" w:cs="Times New Roman"/>
                 <w:noProof/>
                 <w:webHidden/>
               </w:rPr>
@@ -2046,6 +2227,7 @@
             </w:r>
             <w:r>
               <w:rPr>
+                <w:rFonts w:ascii="Times New Roman" w:hAnsi="Times New Roman" w:cs="Times New Roman"/>
                 <w:noProof/>
                 <w:webHidden/>
               </w:rPr>
@@ -2053,6 +2235,7 @@
             </w:r>
             <w:r>
               <w:rPr>
+                <w:rFonts w:ascii="Times New Roman" w:hAnsi="Times New Roman" w:cs="Times New Roman"/>
                 <w:noProof/>
                 <w:webHidden/>
               </w:rPr>
@@ -2062,12 +2245,12 @@
         </w:p>
         <w:p>
           <w:pPr>
-            <w:pStyle w:val="Sumrio1"/>
+            <w:pStyle w:val="TOC1"/>
             <w:tabs>
               <w:tab w:val="right" w:leader="dot" w:pos="8494"/>
             </w:tabs>
             <w:rPr>
-              <w:rFonts w:eastAsiaTheme="minorEastAsia"/>
+              <w:rFonts w:ascii="Times New Roman" w:eastAsiaTheme="minorEastAsia" w:hAnsi="Times New Roman" w:cs="Times New Roman"/>
               <w:noProof/>
               <w:szCs w:val="20"/>
               <w:lang w:eastAsia="zh-CN" w:bidi="hi-IN"/>
@@ -2077,6 +2260,7 @@
             <w:r>
               <w:rPr>
                 <w:rStyle w:val="Hyperlink"/>
+                <w:rFonts w:ascii="Times New Roman" w:hAnsi="Times New Roman" w:cs="Times New Roman"/>
                 <w:noProof/>
                 <w:lang w:eastAsia="pt-BR"/>
               </w:rPr>
@@ -2084,6 +2268,7 @@
             </w:r>
             <w:r>
               <w:rPr>
+                <w:rFonts w:ascii="Times New Roman" w:hAnsi="Times New Roman" w:cs="Times New Roman"/>
                 <w:noProof/>
                 <w:webHidden/>
               </w:rPr>
@@ -2091,6 +2276,7 @@
             </w:r>
             <w:r>
               <w:rPr>
+                <w:rFonts w:ascii="Times New Roman" w:hAnsi="Times New Roman" w:cs="Times New Roman"/>
                 <w:noProof/>
                 <w:webHidden/>
               </w:rPr>
@@ -2098,6 +2284,7 @@
             </w:r>
             <w:r>
               <w:rPr>
+                <w:rFonts w:ascii="Times New Roman" w:hAnsi="Times New Roman" w:cs="Times New Roman"/>
                 <w:noProof/>
                 <w:webHidden/>
               </w:rPr>
@@ -2105,12 +2292,14 @@
             </w:r>
             <w:r>
               <w:rPr>
+                <w:rFonts w:ascii="Times New Roman" w:hAnsi="Times New Roman" w:cs="Times New Roman"/>
                 <w:noProof/>
                 <w:webHidden/>
               </w:rPr>
             </w:r>
             <w:r>
               <w:rPr>
+                <w:rFonts w:ascii="Times New Roman" w:hAnsi="Times New Roman" w:cs="Times New Roman"/>
                 <w:noProof/>
                 <w:webHidden/>
               </w:rPr>
@@ -2118,6 +2307,7 @@
             </w:r>
             <w:r>
               <w:rPr>
+                <w:rFonts w:ascii="Times New Roman" w:hAnsi="Times New Roman" w:cs="Times New Roman"/>
                 <w:noProof/>
                 <w:webHidden/>
               </w:rPr>
@@ -2125,6 +2315,7 @@
             </w:r>
             <w:r>
               <w:rPr>
+                <w:rFonts w:ascii="Times New Roman" w:hAnsi="Times New Roman" w:cs="Times New Roman"/>
                 <w:noProof/>
                 <w:webHidden/>
               </w:rPr>
@@ -2134,12 +2325,12 @@
         </w:p>
         <w:p>
           <w:pPr>
-            <w:pStyle w:val="Sumrio2"/>
+            <w:pStyle w:val="TOC2"/>
             <w:tabs>
               <w:tab w:val="right" w:leader="dot" w:pos="8494"/>
             </w:tabs>
             <w:rPr>
-              <w:rFonts w:eastAsiaTheme="minorEastAsia"/>
+              <w:rFonts w:ascii="Times New Roman" w:eastAsiaTheme="minorEastAsia" w:hAnsi="Times New Roman" w:cs="Times New Roman"/>
               <w:noProof/>
               <w:szCs w:val="20"/>
               <w:lang w:eastAsia="zh-CN" w:bidi="hi-IN"/>
@@ -2149,6 +2340,7 @@
             <w:r>
               <w:rPr>
                 <w:rStyle w:val="Hyperlink"/>
+                <w:rFonts w:ascii="Times New Roman" w:hAnsi="Times New Roman" w:cs="Times New Roman"/>
                 <w:noProof/>
                 <w:lang w:eastAsia="zh-CN"/>
               </w:rPr>
@@ -2156,6 +2348,7 @@
             </w:r>
             <w:r>
               <w:rPr>
+                <w:rFonts w:ascii="Times New Roman" w:hAnsi="Times New Roman" w:cs="Times New Roman"/>
                 <w:noProof/>
                 <w:webHidden/>
               </w:rPr>
@@ -2163,6 +2356,7 @@
             </w:r>
             <w:r>
               <w:rPr>
+                <w:rFonts w:ascii="Times New Roman" w:hAnsi="Times New Roman" w:cs="Times New Roman"/>
                 <w:noProof/>
                 <w:webHidden/>
               </w:rPr>
@@ -2170,6 +2364,7 @@
             </w:r>
             <w:r>
               <w:rPr>
+                <w:rFonts w:ascii="Times New Roman" w:hAnsi="Times New Roman" w:cs="Times New Roman"/>
                 <w:noProof/>
                 <w:webHidden/>
               </w:rPr>
@@ -2177,12 +2372,14 @@
             </w:r>
             <w:r>
               <w:rPr>
+                <w:rFonts w:ascii="Times New Roman" w:hAnsi="Times New Roman" w:cs="Times New Roman"/>
                 <w:noProof/>
                 <w:webHidden/>
               </w:rPr>
             </w:r>
             <w:r>
               <w:rPr>
+                <w:rFonts w:ascii="Times New Roman" w:hAnsi="Times New Roman" w:cs="Times New Roman"/>
                 <w:noProof/>
                 <w:webHidden/>
               </w:rPr>
@@ -2190,6 +2387,7 @@
             </w:r>
             <w:r>
               <w:rPr>
+                <w:rFonts w:ascii="Times New Roman" w:hAnsi="Times New Roman" w:cs="Times New Roman"/>
                 <w:noProof/>
                 <w:webHidden/>
               </w:rPr>
@@ -2197,6 +2395,7 @@
             </w:r>
             <w:r>
               <w:rPr>
+                <w:rFonts w:ascii="Times New Roman" w:hAnsi="Times New Roman" w:cs="Times New Roman"/>
                 <w:noProof/>
                 <w:webHidden/>
               </w:rPr>
@@ -2206,12 +2405,12 @@
         </w:p>
         <w:p>
           <w:pPr>
-            <w:pStyle w:val="Sumrio2"/>
+            <w:pStyle w:val="TOC2"/>
             <w:tabs>
               <w:tab w:val="right" w:leader="dot" w:pos="8494"/>
             </w:tabs>
             <w:rPr>
-              <w:rFonts w:eastAsiaTheme="minorEastAsia"/>
+              <w:rFonts w:ascii="Times New Roman" w:eastAsiaTheme="minorEastAsia" w:hAnsi="Times New Roman" w:cs="Times New Roman"/>
               <w:noProof/>
               <w:szCs w:val="20"/>
               <w:lang w:eastAsia="zh-CN" w:bidi="hi-IN"/>
@@ -2221,6 +2420,7 @@
             <w:r>
               <w:rPr>
                 <w:rStyle w:val="Hyperlink"/>
+                <w:rFonts w:ascii="Times New Roman" w:hAnsi="Times New Roman" w:cs="Times New Roman"/>
                 <w:noProof/>
                 <w:lang w:eastAsia="zh-CN"/>
               </w:rPr>
@@ -2228,6 +2428,7 @@
             </w:r>
             <w:r>
               <w:rPr>
+                <w:rFonts w:ascii="Times New Roman" w:hAnsi="Times New Roman" w:cs="Times New Roman"/>
                 <w:noProof/>
                 <w:webHidden/>
               </w:rPr>
@@ -2235,6 +2436,7 @@
             </w:r>
             <w:r>
               <w:rPr>
+                <w:rFonts w:ascii="Times New Roman" w:hAnsi="Times New Roman" w:cs="Times New Roman"/>
                 <w:noProof/>
                 <w:webHidden/>
               </w:rPr>
@@ -2242,6 +2444,7 @@
             </w:r>
             <w:r>
               <w:rPr>
+                <w:rFonts w:ascii="Times New Roman" w:hAnsi="Times New Roman" w:cs="Times New Roman"/>
                 <w:noProof/>
                 <w:webHidden/>
               </w:rPr>
@@ -2249,12 +2452,14 @@
             </w:r>
             <w:r>
               <w:rPr>
+                <w:rFonts w:ascii="Times New Roman" w:hAnsi="Times New Roman" w:cs="Times New Roman"/>
                 <w:noProof/>
                 <w:webHidden/>
               </w:rPr>
             </w:r>
             <w:r>
               <w:rPr>
+                <w:rFonts w:ascii="Times New Roman" w:hAnsi="Times New Roman" w:cs="Times New Roman"/>
                 <w:noProof/>
                 <w:webHidden/>
               </w:rPr>
@@ -2262,6 +2467,7 @@
             </w:r>
             <w:r>
               <w:rPr>
+                <w:rFonts w:ascii="Times New Roman" w:hAnsi="Times New Roman" w:cs="Times New Roman"/>
                 <w:noProof/>
                 <w:webHidden/>
               </w:rPr>
@@ -2269,6 +2475,7 @@
             </w:r>
             <w:r>
               <w:rPr>
+                <w:rFonts w:ascii="Times New Roman" w:hAnsi="Times New Roman" w:cs="Times New Roman"/>
                 <w:noProof/>
                 <w:webHidden/>
               </w:rPr>
@@ -2278,12 +2485,12 @@
         </w:p>
         <w:p>
           <w:pPr>
-            <w:pStyle w:val="Sumrio2"/>
+            <w:pStyle w:val="TOC2"/>
             <w:tabs>
               <w:tab w:val="right" w:leader="dot" w:pos="8494"/>
             </w:tabs>
             <w:rPr>
-              <w:rFonts w:eastAsiaTheme="minorEastAsia"/>
+              <w:rFonts w:ascii="Times New Roman" w:eastAsiaTheme="minorEastAsia" w:hAnsi="Times New Roman" w:cs="Times New Roman"/>
               <w:noProof/>
               <w:szCs w:val="20"/>
               <w:lang w:eastAsia="zh-CN" w:bidi="hi-IN"/>
@@ -2293,12 +2500,14 @@
             <w:r>
               <w:rPr>
                 <w:rStyle w:val="Hyperlink"/>
+                <w:rFonts w:ascii="Times New Roman" w:hAnsi="Times New Roman" w:cs="Times New Roman"/>
                 <w:noProof/>
               </w:rPr>
               <w:t>SLT</w:t>
             </w:r>
             <w:r>
               <w:rPr>
+                <w:rFonts w:ascii="Times New Roman" w:hAnsi="Times New Roman" w:cs="Times New Roman"/>
                 <w:noProof/>
                 <w:webHidden/>
               </w:rPr>
@@ -2306,6 +2515,7 @@
             </w:r>
             <w:r>
               <w:rPr>
+                <w:rFonts w:ascii="Times New Roman" w:hAnsi="Times New Roman" w:cs="Times New Roman"/>
                 <w:noProof/>
                 <w:webHidden/>
               </w:rPr>
@@ -2313,6 +2523,7 @@
             </w:r>
             <w:r>
               <w:rPr>
+                <w:rFonts w:ascii="Times New Roman" w:hAnsi="Times New Roman" w:cs="Times New Roman"/>
                 <w:noProof/>
                 <w:webHidden/>
               </w:rPr>
@@ -2320,12 +2531,14 @@
             </w:r>
             <w:r>
               <w:rPr>
+                <w:rFonts w:ascii="Times New Roman" w:hAnsi="Times New Roman" w:cs="Times New Roman"/>
                 <w:noProof/>
                 <w:webHidden/>
               </w:rPr>
             </w:r>
             <w:r>
               <w:rPr>
+                <w:rFonts w:ascii="Times New Roman" w:hAnsi="Times New Roman" w:cs="Times New Roman"/>
                 <w:noProof/>
                 <w:webHidden/>
               </w:rPr>
@@ -2333,6 +2546,7 @@
             </w:r>
             <w:r>
               <w:rPr>
+                <w:rFonts w:ascii="Times New Roman" w:hAnsi="Times New Roman" w:cs="Times New Roman"/>
                 <w:noProof/>
                 <w:webHidden/>
               </w:rPr>
@@ -2340,6 +2554,7 @@
             </w:r>
             <w:r>
               <w:rPr>
+                <w:rFonts w:ascii="Times New Roman" w:hAnsi="Times New Roman" w:cs="Times New Roman"/>
                 <w:noProof/>
                 <w:webHidden/>
               </w:rPr>
@@ -2349,12 +2564,12 @@
         </w:p>
         <w:p>
           <w:pPr>
-            <w:pStyle w:val="Sumrio2"/>
+            <w:pStyle w:val="TOC2"/>
             <w:tabs>
               <w:tab w:val="right" w:leader="dot" w:pos="8494"/>
             </w:tabs>
             <w:rPr>
-              <w:rFonts w:eastAsiaTheme="minorEastAsia"/>
+              <w:rFonts w:ascii="Times New Roman" w:eastAsiaTheme="minorEastAsia" w:hAnsi="Times New Roman" w:cs="Times New Roman"/>
               <w:noProof/>
               <w:szCs w:val="20"/>
               <w:lang w:eastAsia="zh-CN" w:bidi="hi-IN"/>
@@ -2364,6 +2579,7 @@
             <w:r>
               <w:rPr>
                 <w:rStyle w:val="Hyperlink"/>
+                <w:rFonts w:ascii="Times New Roman" w:hAnsi="Times New Roman" w:cs="Times New Roman"/>
                 <w:noProof/>
                 <w:lang w:eastAsia="zh-CN"/>
               </w:rPr>
@@ -2371,6 +2587,7 @@
             </w:r>
             <w:r>
               <w:rPr>
+                <w:rFonts w:ascii="Times New Roman" w:hAnsi="Times New Roman" w:cs="Times New Roman"/>
                 <w:noProof/>
                 <w:webHidden/>
               </w:rPr>
@@ -2378,6 +2595,7 @@
             </w:r>
             <w:r>
               <w:rPr>
+                <w:rFonts w:ascii="Times New Roman" w:hAnsi="Times New Roman" w:cs="Times New Roman"/>
                 <w:noProof/>
                 <w:webHidden/>
               </w:rPr>
@@ -2385,6 +2603,7 @@
             </w:r>
             <w:r>
               <w:rPr>
+                <w:rFonts w:ascii="Times New Roman" w:hAnsi="Times New Roman" w:cs="Times New Roman"/>
                 <w:noProof/>
                 <w:webHidden/>
               </w:rPr>
@@ -2392,12 +2611,14 @@
             </w:r>
             <w:r>
               <w:rPr>
+                <w:rFonts w:ascii="Times New Roman" w:hAnsi="Times New Roman" w:cs="Times New Roman"/>
                 <w:noProof/>
                 <w:webHidden/>
               </w:rPr>
             </w:r>
             <w:r>
               <w:rPr>
+                <w:rFonts w:ascii="Times New Roman" w:hAnsi="Times New Roman" w:cs="Times New Roman"/>
                 <w:noProof/>
                 <w:webHidden/>
               </w:rPr>
@@ -2405,6 +2626,7 @@
             </w:r>
             <w:r>
               <w:rPr>
+                <w:rFonts w:ascii="Times New Roman" w:hAnsi="Times New Roman" w:cs="Times New Roman"/>
                 <w:noProof/>
                 <w:webHidden/>
               </w:rPr>
@@ -2412,6 +2634,7 @@
             </w:r>
             <w:r>
               <w:rPr>
+                <w:rFonts w:ascii="Times New Roman" w:hAnsi="Times New Roman" w:cs="Times New Roman"/>
                 <w:noProof/>
                 <w:webHidden/>
               </w:rPr>
@@ -2421,12 +2644,12 @@
         </w:p>
         <w:p>
           <w:pPr>
-            <w:pStyle w:val="Sumrio2"/>
+            <w:pStyle w:val="TOC2"/>
             <w:tabs>
               <w:tab w:val="right" w:leader="dot" w:pos="8494"/>
             </w:tabs>
             <w:rPr>
-              <w:rFonts w:eastAsiaTheme="minorEastAsia"/>
+              <w:rFonts w:ascii="Times New Roman" w:eastAsiaTheme="minorEastAsia" w:hAnsi="Times New Roman" w:cs="Times New Roman"/>
               <w:noProof/>
               <w:szCs w:val="20"/>
               <w:lang w:eastAsia="zh-CN" w:bidi="hi-IN"/>
@@ -2436,6 +2659,7 @@
             <w:r>
               <w:rPr>
                 <w:rStyle w:val="Hyperlink"/>
+                <w:rFonts w:ascii="Times New Roman" w:hAnsi="Times New Roman" w:cs="Times New Roman"/>
                 <w:noProof/>
                 <w:lang w:eastAsia="zh-CN"/>
               </w:rPr>
@@ -2443,6 +2667,7 @@
             </w:r>
             <w:r>
               <w:rPr>
+                <w:rFonts w:ascii="Times New Roman" w:hAnsi="Times New Roman" w:cs="Times New Roman"/>
                 <w:noProof/>
                 <w:webHidden/>
               </w:rPr>
@@ -2450,6 +2675,7 @@
             </w:r>
             <w:r>
               <w:rPr>
+                <w:rFonts w:ascii="Times New Roman" w:hAnsi="Times New Roman" w:cs="Times New Roman"/>
                 <w:noProof/>
                 <w:webHidden/>
               </w:rPr>
@@ -2457,6 +2683,7 @@
             </w:r>
             <w:r>
               <w:rPr>
+                <w:rFonts w:ascii="Times New Roman" w:hAnsi="Times New Roman" w:cs="Times New Roman"/>
                 <w:noProof/>
                 <w:webHidden/>
               </w:rPr>
@@ -2464,12 +2691,14 @@
             </w:r>
             <w:r>
               <w:rPr>
+                <w:rFonts w:ascii="Times New Roman" w:hAnsi="Times New Roman" w:cs="Times New Roman"/>
                 <w:noProof/>
                 <w:webHidden/>
               </w:rPr>
             </w:r>
             <w:r>
               <w:rPr>
+                <w:rFonts w:ascii="Times New Roman" w:hAnsi="Times New Roman" w:cs="Times New Roman"/>
                 <w:noProof/>
                 <w:webHidden/>
               </w:rPr>
@@ -2477,6 +2706,7 @@
             </w:r>
             <w:r>
               <w:rPr>
+                <w:rFonts w:ascii="Times New Roman" w:hAnsi="Times New Roman" w:cs="Times New Roman"/>
                 <w:noProof/>
                 <w:webHidden/>
               </w:rPr>
@@ -2484,6 +2714,7 @@
             </w:r>
             <w:r>
               <w:rPr>
+                <w:rFonts w:ascii="Times New Roman" w:hAnsi="Times New Roman" w:cs="Times New Roman"/>
                 <w:noProof/>
                 <w:webHidden/>
               </w:rPr>
@@ -2494,6 +2725,7 @@
         <w:p>
           <w:r>
             <w:rPr>
+              <w:rFonts w:ascii="Times New Roman" w:hAnsi="Times New Roman" w:cs="Times New Roman"/>
               <w:b/>
               <w:bCs/>
               <w:noProof/>
@@ -2534,7 +2766,7 @@
     </w:p>
     <w:p>
       <w:pPr>
-        <w:pStyle w:val="Ttulo1"/>
+        <w:pStyle w:val="Heading1"/>
         <w:numPr>
           <w:ilvl w:val="0"/>
           <w:numId w:val="10"/>
@@ -2780,7 +3012,7 @@
     </w:p>
     <w:p>
       <w:pPr>
-        <w:pStyle w:val="PargrafodaLista"/>
+        <w:pStyle w:val="ListParagraph"/>
         <w:numPr>
           <w:ilvl w:val="0"/>
           <w:numId w:val="8"/>
@@ -4236,7 +4468,7 @@
     </w:p>
     <w:p>
       <w:pPr>
-        <w:pStyle w:val="Ttulo2"/>
+        <w:pStyle w:val="Heading2"/>
         <w:rPr>
           <w:bCs/>
           <w:sz w:val="36"/>
@@ -5420,7 +5652,7 @@
     </w:p>
     <w:p>
       <w:pPr>
-        <w:pStyle w:val="Ttulo2"/>
+        <w:pStyle w:val="Heading2"/>
         <w:rPr>
           <w:bCs/>
           <w:sz w:val="36"/>
@@ -6399,7 +6631,7 @@
     </w:p>
     <w:p>
       <w:pPr>
-        <w:pStyle w:val="Ttulo2"/>
+        <w:pStyle w:val="Heading2"/>
         <w:rPr>
           <w:bCs/>
           <w:sz w:val="36"/>
@@ -7007,7 +7239,7 @@
     </w:p>
     <w:p>
       <w:pPr>
-        <w:pStyle w:val="Ttulo1"/>
+        <w:pStyle w:val="Heading1"/>
         <w:numPr>
           <w:ilvl w:val="0"/>
           <w:numId w:val="10"/>
@@ -7066,7 +7298,7 @@
     </w:p>
     <w:p>
       <w:pPr>
-        <w:pStyle w:val="Ttulo2"/>
+        <w:pStyle w:val="Heading2"/>
         <w:rPr>
           <w:bCs/>
           <w:sz w:val="36"/>
@@ -7571,7 +7803,7 @@
     </w:p>
     <w:p>
       <w:pPr>
-        <w:pStyle w:val="Ttulo2"/>
+        <w:pStyle w:val="Heading2"/>
         <w:rPr>
           <w:bCs/>
           <w:sz w:val="36"/>
@@ -7983,7 +8215,7 @@
     </w:p>
     <w:p>
       <w:pPr>
-        <w:pStyle w:val="Ttulo2"/>
+        <w:pStyle w:val="Heading2"/>
         <w:rPr>
           <w:bCs/>
           <w:sz w:val="36"/>
@@ -8457,7 +8689,7 @@
     </w:p>
     <w:p>
       <w:pPr>
-        <w:pStyle w:val="Ttulo2"/>
+        <w:pStyle w:val="Heading2"/>
         <w:rPr>
           <w:bCs/>
           <w:sz w:val="36"/>
@@ -11748,7 +11980,7 @@
     </w:p>
     <w:p>
       <w:pPr>
-        <w:pStyle w:val="Ttulo1"/>
+        <w:pStyle w:val="Heading1"/>
         <w:numPr>
           <w:ilvl w:val="0"/>
           <w:numId w:val="10"/>
@@ -11822,7 +12054,7 @@
     </w:p>
     <w:p>
       <w:pPr>
-        <w:pStyle w:val="Ttulo2"/>
+        <w:pStyle w:val="Heading2"/>
         <w:rPr>
           <w:bCs/>
           <w:lang w:eastAsia="pt-BR"/>
@@ -12047,7 +12279,7 @@
     </w:p>
     <w:p>
       <w:pPr>
-        <w:pStyle w:val="PargrafodaLista"/>
+        <w:pStyle w:val="ListParagraph"/>
         <w:spacing w:before="240" w:line="276" w:lineRule="auto"/>
         <w:jc w:val="both"/>
         <w:rPr>
@@ -12059,7 +12291,7 @@
     </w:p>
     <w:p>
       <w:pPr>
-        <w:pStyle w:val="PargrafodaLista"/>
+        <w:pStyle w:val="ListParagraph"/>
         <w:spacing w:before="240" w:line="276" w:lineRule="auto"/>
         <w:jc w:val="both"/>
         <w:rPr>
@@ -12071,7 +12303,7 @@
     </w:p>
     <w:p>
       <w:pPr>
-        <w:pStyle w:val="PargrafodaLista"/>
+        <w:pStyle w:val="ListParagraph"/>
         <w:spacing w:before="240" w:line="276" w:lineRule="auto"/>
         <w:jc w:val="both"/>
         <w:rPr>
@@ -12083,7 +12315,7 @@
     </w:p>
     <w:p>
       <w:pPr>
-        <w:pStyle w:val="PargrafodaLista"/>
+        <w:pStyle w:val="ListParagraph"/>
         <w:spacing w:before="240" w:line="276" w:lineRule="auto"/>
         <w:jc w:val="both"/>
         <w:rPr>
@@ -12095,7 +12327,7 @@
     </w:p>
     <w:p>
       <w:pPr>
-        <w:pStyle w:val="PargrafodaLista"/>
+        <w:pStyle w:val="ListParagraph"/>
         <w:spacing w:before="240" w:line="276" w:lineRule="auto"/>
         <w:jc w:val="both"/>
         <w:rPr>
@@ -12107,7 +12339,7 @@
     </w:p>
     <w:p>
       <w:pPr>
-        <w:pStyle w:val="PargrafodaLista"/>
+        <w:pStyle w:val="ListParagraph"/>
         <w:keepNext/>
         <w:spacing w:before="240" w:line="276" w:lineRule="auto"/>
         <w:jc w:val="both"/>
@@ -12115,7 +12347,7 @@
     </w:p>
     <w:p>
       <w:pPr>
-        <w:pStyle w:val="PargrafodaLista"/>
+        <w:pStyle w:val="ListParagraph"/>
         <w:spacing w:before="240" w:line="276" w:lineRule="auto"/>
         <w:jc w:val="both"/>
         <w:rPr>
@@ -12168,7 +12400,7 @@
                         <w:txbxContent>
                           <w:p>
                             <w:pPr>
-                              <w:pStyle w:val="Legenda"/>
+                              <w:pStyle w:val="Caption"/>
                               <w:jc w:val="center"/>
                               <w:rPr>
                                 <w:noProof/>
@@ -12207,7 +12439,7 @@
               </wp:anchor>
             </w:drawing>
           </mc:Choice>
-          <mc:Fallback>
+          <mc:Fallback xmlns:w16se="http://schemas.microsoft.com/office/word/2015/wordml/symex" xmlns:w16cid="http://schemas.microsoft.com/office/word/2016/wordml/cid" xmlns:am3d="http://schemas.microsoft.com/office/drawing/2017/model3d" xmlns:aink="http://schemas.microsoft.com/office/drawing/2016/ink" xmlns:cx8="http://schemas.microsoft.com/office/drawing/2016/5/14/chartex" xmlns:cx7="http://schemas.microsoft.com/office/drawing/2016/5/13/chartex" xmlns:cx6="http://schemas.microsoft.com/office/drawing/2016/5/12/chartex" xmlns:cx5="http://schemas.microsoft.com/office/drawing/2016/5/11/chartex" xmlns:cx4="http://schemas.microsoft.com/office/drawing/2016/5/10/chartex" xmlns:cx3="http://schemas.microsoft.com/office/drawing/2016/5/9/chartex" xmlns:cx2="http://schemas.microsoft.com/office/drawing/2015/10/21/chartex" xmlns:cx1="http://schemas.microsoft.com/office/drawing/2015/9/8/chartex" xmlns:cx="http://schemas.microsoft.com/office/drawing/2014/chartex">
             <w:pict>
               <v:shapetype w14:anchorId="7CFD46F7" id="_x0000_t202" coordsize="21600,21600" o:spt="202" path="m,l,21600r21600,l21600,xe">
                 <v:stroke joinstyle="miter"/>
@@ -12251,7 +12483,7 @@
     </w:p>
     <w:p>
       <w:pPr>
-        <w:pStyle w:val="PargrafodaLista"/>
+        <w:pStyle w:val="ListParagraph"/>
         <w:spacing w:before="240" w:line="276" w:lineRule="auto"/>
         <w:jc w:val="both"/>
         <w:rPr>
@@ -12409,7 +12641,7 @@
     </w:p>
     <w:p>
       <w:pPr>
-        <w:pStyle w:val="PargrafodaLista"/>
+        <w:pStyle w:val="ListParagraph"/>
         <w:spacing w:before="240" w:line="276" w:lineRule="auto"/>
         <w:jc w:val="both"/>
         <w:rPr>
@@ -12421,7 +12653,7 @@
     </w:p>
     <w:p>
       <w:pPr>
-        <w:pStyle w:val="PargrafodaLista"/>
+        <w:pStyle w:val="ListParagraph"/>
         <w:spacing w:before="240" w:line="276" w:lineRule="auto"/>
         <w:jc w:val="both"/>
         <w:rPr>
@@ -12433,7 +12665,7 @@
     </w:p>
     <w:p>
       <w:pPr>
-        <w:pStyle w:val="PargrafodaLista"/>
+        <w:pStyle w:val="ListParagraph"/>
         <w:spacing w:before="240" w:line="276" w:lineRule="auto"/>
         <w:jc w:val="both"/>
         <w:rPr>
@@ -12445,7 +12677,7 @@
     </w:p>
     <w:p>
       <w:pPr>
-        <w:pStyle w:val="PargrafodaLista"/>
+        <w:pStyle w:val="ListParagraph"/>
         <w:spacing w:before="240" w:line="276" w:lineRule="auto"/>
         <w:jc w:val="both"/>
         <w:rPr>
@@ -12457,7 +12689,7 @@
     </w:p>
     <w:p>
       <w:pPr>
-        <w:pStyle w:val="PargrafodaLista"/>
+        <w:pStyle w:val="ListParagraph"/>
         <w:spacing w:before="240" w:line="276" w:lineRule="auto"/>
         <w:jc w:val="both"/>
         <w:rPr>
@@ -12469,7 +12701,7 @@
     </w:p>
     <w:p>
       <w:pPr>
-        <w:pStyle w:val="PargrafodaLista"/>
+        <w:pStyle w:val="ListParagraph"/>
         <w:spacing w:before="240" w:line="276" w:lineRule="auto"/>
         <w:jc w:val="both"/>
         <w:rPr>
@@ -12517,7 +12749,7 @@
               </wp:anchor>
             </w:drawing>
           </mc:Choice>
-          <mc:Fallback>
+          <mc:Fallback xmlns:w16se="http://schemas.microsoft.com/office/word/2015/wordml/symex" xmlns:w16cid="http://schemas.microsoft.com/office/word/2016/wordml/cid" xmlns:am3d="http://schemas.microsoft.com/office/drawing/2017/model3d" xmlns:aink="http://schemas.microsoft.com/office/drawing/2016/ink" xmlns:cx8="http://schemas.microsoft.com/office/drawing/2016/5/14/chartex" xmlns:cx7="http://schemas.microsoft.com/office/drawing/2016/5/13/chartex" xmlns:cx6="http://schemas.microsoft.com/office/drawing/2016/5/12/chartex" xmlns:cx5="http://schemas.microsoft.com/office/drawing/2016/5/11/chartex" xmlns:cx4="http://schemas.microsoft.com/office/drawing/2016/5/10/chartex" xmlns:cx3="http://schemas.microsoft.com/office/drawing/2016/5/9/chartex" xmlns:cx2="http://schemas.microsoft.com/office/drawing/2015/10/21/chartex" xmlns:cx1="http://schemas.microsoft.com/office/drawing/2015/9/8/chartex" xmlns:cx="http://schemas.microsoft.com/office/drawing/2014/chartex">
             <w:pict>
               <v:shapetype w14:anchorId="3E9F5BB7" id="_x0000_t75" coordsize="21600,21600" o:spt="75" o:preferrelative="t" path="m@4@5l@4@11@9@11@9@5xe" filled="f" stroked="f">
                 <v:stroke joinstyle="miter"/>
@@ -12590,7 +12822,7 @@
               </wp:anchor>
             </w:drawing>
           </mc:Choice>
-          <mc:Fallback>
+          <mc:Fallback xmlns:w16se="http://schemas.microsoft.com/office/word/2015/wordml/symex" xmlns:w16cid="http://schemas.microsoft.com/office/word/2016/wordml/cid" xmlns:am3d="http://schemas.microsoft.com/office/drawing/2017/model3d" xmlns:aink="http://schemas.microsoft.com/office/drawing/2016/ink" xmlns:cx8="http://schemas.microsoft.com/office/drawing/2016/5/14/chartex" xmlns:cx7="http://schemas.microsoft.com/office/drawing/2016/5/13/chartex" xmlns:cx6="http://schemas.microsoft.com/office/drawing/2016/5/12/chartex" xmlns:cx5="http://schemas.microsoft.com/office/drawing/2016/5/11/chartex" xmlns:cx4="http://schemas.microsoft.com/office/drawing/2016/5/10/chartex" xmlns:cx3="http://schemas.microsoft.com/office/drawing/2016/5/9/chartex" xmlns:cx2="http://schemas.microsoft.com/office/drawing/2015/10/21/chartex" xmlns:cx1="http://schemas.microsoft.com/office/drawing/2015/9/8/chartex" xmlns:cx="http://schemas.microsoft.com/office/drawing/2014/chartex">
             <w:pict>
               <v:shape w14:anchorId="71E77750" id="Tinta 44" o:spid="_x0000_s1026" type="#_x0000_t75" style="position:absolute;margin-left:-8.8pt;margin-top:1.15pt;width:172.7pt;height:14.55pt;z-index:251681792;visibility:visible;mso-wrap-style:square;mso-width-percent:0;mso-height-percent:0;mso-wrap-distance-left:9pt;mso-wrap-distance-top:0;mso-wrap-distance-right:9pt;mso-wrap-distance-bottom:0;mso-position-horizontal:absolute;mso-position-horizontal-relative:text;mso-position-vertical:absolute;mso-position-vertical-relative:text;mso-width-percent:0;mso-height-percent:0;mso-width-relative:margin;mso-height-relative:margin" o:gfxdata="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">
                 <v:imagedata r:id="rId24" o:title=""/>
@@ -12602,7 +12834,7 @@
     </w:p>
     <w:p>
       <w:pPr>
-        <w:pStyle w:val="PargrafodaLista"/>
+        <w:pStyle w:val="ListParagraph"/>
         <w:spacing w:before="240" w:line="276" w:lineRule="auto"/>
         <w:jc w:val="both"/>
         <w:rPr>
@@ -12614,7 +12846,7 @@
     </w:p>
     <w:p>
       <w:pPr>
-        <w:pStyle w:val="PargrafodaLista"/>
+        <w:pStyle w:val="ListParagraph"/>
         <w:spacing w:before="240" w:line="276" w:lineRule="auto"/>
         <w:jc w:val="both"/>
         <w:rPr>
@@ -12626,7 +12858,7 @@
     </w:p>
     <w:p>
       <w:pPr>
-        <w:pStyle w:val="PargrafodaLista"/>
+        <w:pStyle w:val="ListParagraph"/>
         <w:spacing w:before="240" w:line="276" w:lineRule="auto"/>
         <w:jc w:val="both"/>
         <w:rPr>
@@ -12638,7 +12870,7 @@
     </w:p>
     <w:p>
       <w:pPr>
-        <w:pStyle w:val="PargrafodaLista"/>
+        <w:pStyle w:val="ListParagraph"/>
         <w:spacing w:before="240" w:line="276" w:lineRule="auto"/>
         <w:jc w:val="both"/>
         <w:rPr>
@@ -12650,7 +12882,7 @@
     </w:p>
     <w:p>
       <w:pPr>
-        <w:pStyle w:val="PargrafodaLista"/>
+        <w:pStyle w:val="ListParagraph"/>
         <w:spacing w:before="240" w:line="276" w:lineRule="auto"/>
         <w:jc w:val="both"/>
         <w:rPr>
@@ -12715,7 +12947,7 @@
                         <w:txbxContent>
                           <w:p>
                             <w:pPr>
-                              <w:pStyle w:val="Legenda"/>
+                              <w:pStyle w:val="Caption"/>
                               <w:rPr>
                                 <w:noProof/>
                                 <w:color w:val="auto"/>
@@ -12742,7 +12974,7 @@
               </wp:anchor>
             </w:drawing>
           </mc:Choice>
-          <mc:Fallback>
+          <mc:Fallback xmlns:w16se="http://schemas.microsoft.com/office/word/2015/wordml/symex" xmlns:w16cid="http://schemas.microsoft.com/office/word/2016/wordml/cid" xmlns:am3d="http://schemas.microsoft.com/office/drawing/2017/model3d" xmlns:aink="http://schemas.microsoft.com/office/drawing/2016/ink" xmlns:cx8="http://schemas.microsoft.com/office/drawing/2016/5/14/chartex" xmlns:cx7="http://schemas.microsoft.com/office/drawing/2016/5/13/chartex" xmlns:cx6="http://schemas.microsoft.com/office/drawing/2016/5/12/chartex" xmlns:cx5="http://schemas.microsoft.com/office/drawing/2016/5/11/chartex" xmlns:cx4="http://schemas.microsoft.com/office/drawing/2016/5/10/chartex" xmlns:cx3="http://schemas.microsoft.com/office/drawing/2016/5/9/chartex" xmlns:cx2="http://schemas.microsoft.com/office/drawing/2015/10/21/chartex" xmlns:cx1="http://schemas.microsoft.com/office/drawing/2015/9/8/chartex" xmlns:cx="http://schemas.microsoft.com/office/drawing/2014/chartex">
             <w:pict>
               <v:shape w14:anchorId="422111F4" id="Caixa de Texto 3" o:spid="_x0000_s1027" type="#_x0000_t202" style="position:absolute;margin-left:214.35pt;margin-top:66.6pt;width:187.2pt;height:.05pt;z-index:-251650048;visibility:visible;mso-wrap-style:square;mso-wrap-distance-left:9pt;mso-wrap-distance-top:0;mso-wrap-distance-right:9pt;mso-wrap-distance-bottom:0;mso-position-horizontal:absolute;mso-position-horizontal-relative:text;mso-position-vertical:absolute;mso-position-vertical-relative:text;v-text-anchor:top" o:gfxdata="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" stroked="f">
                 <v:textbox style="mso-fit-shape-to-text:t" inset="0,0,0,0">
@@ -12820,7 +13052,7 @@
                         <w:txbxContent>
                           <w:p>
                             <w:pPr>
-                              <w:pStyle w:val="Legenda"/>
+                              <w:pStyle w:val="Caption"/>
                               <w:rPr>
                                 <w:noProof/>
                                 <w:color w:val="auto"/>
@@ -12884,7 +13116,7 @@
               </wp:anchor>
             </w:drawing>
           </mc:Choice>
-          <mc:Fallback>
+          <mc:Fallback xmlns:w16se="http://schemas.microsoft.com/office/word/2015/wordml/symex" xmlns:w16cid="http://schemas.microsoft.com/office/word/2016/wordml/cid" xmlns:am3d="http://schemas.microsoft.com/office/drawing/2017/model3d" xmlns:aink="http://schemas.microsoft.com/office/drawing/2016/ink" xmlns:cx8="http://schemas.microsoft.com/office/drawing/2016/5/14/chartex" xmlns:cx7="http://schemas.microsoft.com/office/drawing/2016/5/13/chartex" xmlns:cx6="http://schemas.microsoft.com/office/drawing/2016/5/12/chartex" xmlns:cx5="http://schemas.microsoft.com/office/drawing/2016/5/11/chartex" xmlns:cx4="http://schemas.microsoft.com/office/drawing/2016/5/10/chartex" xmlns:cx3="http://schemas.microsoft.com/office/drawing/2016/5/9/chartex" xmlns:cx2="http://schemas.microsoft.com/office/drawing/2015/10/21/chartex" xmlns:cx1="http://schemas.microsoft.com/office/drawing/2015/9/8/chartex" xmlns:cx="http://schemas.microsoft.com/office/drawing/2014/chartex">
             <w:pict>
               <v:shape w14:anchorId="25B6BF30" id="Caixa de Texto 2" o:spid="_x0000_s1028" type="#_x0000_t202" style="position:absolute;margin-left:-2.7pt;margin-top:66.35pt;width:192pt;height:.05pt;z-index:251664384;visibility:visible;mso-wrap-style:square;mso-wrap-distance-left:9pt;mso-wrap-distance-top:0;mso-wrap-distance-right:9pt;mso-wrap-distance-bottom:0;mso-position-horizontal:absolute;mso-position-horizontal-relative:text;mso-position-vertical:absolute;mso-position-vertical-relative:text;v-text-anchor:top" o:gfxdata="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" stroked="f">
                 <v:textbox style="mso-fit-shape-to-text:t" inset="0,0,0,0">
@@ -12963,7 +13195,7 @@
     </w:p>
     <w:p>
       <w:pPr>
-        <w:pStyle w:val="Ttulo2"/>
+        <w:pStyle w:val="Heading2"/>
         <w:rPr>
           <w:bCs/>
           <w:lang w:eastAsia="pt-BR"/>
@@ -13237,7 +13469,7 @@
     </w:p>
     <w:p>
       <w:pPr>
-        <w:pStyle w:val="Legenda"/>
+        <w:pStyle w:val="Caption"/>
         <w:spacing w:line="276" w:lineRule="auto"/>
         <w:jc w:val="center"/>
         <w:rPr>
@@ -13347,7 +13579,7 @@
                         <w:txbxContent>
                           <w:p>
                             <w:pPr>
-                              <w:pStyle w:val="Legenda"/>
+                              <w:pStyle w:val="Caption"/>
                               <w:rPr>
                                 <w:noProof/>
                                 <w:color w:val="auto"/>
@@ -13374,7 +13606,7 @@
               </wp:anchor>
             </w:drawing>
           </mc:Choice>
-          <mc:Fallback>
+          <mc:Fallback xmlns:w16se="http://schemas.microsoft.com/office/word/2015/wordml/symex" xmlns:w16cid="http://schemas.microsoft.com/office/word/2016/wordml/cid" xmlns:am3d="http://schemas.microsoft.com/office/drawing/2017/model3d" xmlns:aink="http://schemas.microsoft.com/office/drawing/2016/ink" xmlns:cx8="http://schemas.microsoft.com/office/drawing/2016/5/14/chartex" xmlns:cx7="http://schemas.microsoft.com/office/drawing/2016/5/13/chartex" xmlns:cx6="http://schemas.microsoft.com/office/drawing/2016/5/12/chartex" xmlns:cx5="http://schemas.microsoft.com/office/drawing/2016/5/11/chartex" xmlns:cx4="http://schemas.microsoft.com/office/drawing/2016/5/10/chartex" xmlns:cx3="http://schemas.microsoft.com/office/drawing/2016/5/9/chartex" xmlns:cx2="http://schemas.microsoft.com/office/drawing/2015/10/21/chartex" xmlns:cx1="http://schemas.microsoft.com/office/drawing/2015/9/8/chartex" xmlns:cx="http://schemas.microsoft.com/office/drawing/2014/chartex">
             <w:pict>
               <v:shape w14:anchorId="53954EDD" id="Caixa de Texto 8" o:spid="_x0000_s1029" type="#_x0000_t202" style="position:absolute;margin-left:216.75pt;margin-top:252.7pt;width:198.6pt;height:.05pt;z-index:-251643904;visibility:visible;mso-wrap-style:square;mso-wrap-distance-left:9pt;mso-wrap-distance-top:0;mso-wrap-distance-right:9pt;mso-wrap-distance-bottom:0;mso-position-horizontal:absolute;mso-position-horizontal-relative:text;mso-position-vertical:absolute;mso-position-vertical-relative:text;v-text-anchor:top" o:gfxdata="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" stroked="f">
                 <v:textbox style="mso-fit-shape-to-text:t" inset="0,0,0,0">
@@ -13517,7 +13749,7 @@
                         <w:txbxContent>
                           <w:p>
                             <w:pPr>
-                              <w:pStyle w:val="Legenda"/>
+                              <w:pStyle w:val="Caption"/>
                               <w:rPr>
                                 <w:noProof/>
                                 <w:color w:val="auto"/>
@@ -13544,7 +13776,7 @@
               </wp:anchor>
             </w:drawing>
           </mc:Choice>
-          <mc:Fallback>
+          <mc:Fallback xmlns:w16se="http://schemas.microsoft.com/office/word/2015/wordml/symex" xmlns:w16cid="http://schemas.microsoft.com/office/word/2016/wordml/cid" xmlns:am3d="http://schemas.microsoft.com/office/drawing/2017/model3d" xmlns:aink="http://schemas.microsoft.com/office/drawing/2016/ink" xmlns:cx8="http://schemas.microsoft.com/office/drawing/2016/5/14/chartex" xmlns:cx7="http://schemas.microsoft.com/office/drawing/2016/5/13/chartex" xmlns:cx6="http://schemas.microsoft.com/office/drawing/2016/5/12/chartex" xmlns:cx5="http://schemas.microsoft.com/office/drawing/2016/5/11/chartex" xmlns:cx4="http://schemas.microsoft.com/office/drawing/2016/5/10/chartex" xmlns:cx3="http://schemas.microsoft.com/office/drawing/2016/5/9/chartex" xmlns:cx2="http://schemas.microsoft.com/office/drawing/2015/10/21/chartex" xmlns:cx1="http://schemas.microsoft.com/office/drawing/2015/9/8/chartex" xmlns:cx="http://schemas.microsoft.com/office/drawing/2014/chartex">
             <w:pict>
               <v:shape w14:anchorId="30681EA7" id="Caixa de Texto 7" o:spid="_x0000_s1030" type="#_x0000_t202" style="position:absolute;margin-left:.15pt;margin-top:246.7pt;width:188.4pt;height:.05pt;z-index:-251645952;visibility:visible;mso-wrap-style:square;mso-wrap-distance-left:9pt;mso-wrap-distance-top:0;mso-wrap-distance-right:9pt;mso-wrap-distance-bottom:0;mso-position-horizontal:absolute;mso-position-horizontal-relative:text;mso-position-vertical:absolute;mso-position-vertical-relative:text;v-text-anchor:top" o:gfxdata="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" stroked="f">
                 <v:textbox style="mso-fit-shape-to-text:t" inset="0,0,0,0">
@@ -13683,7 +13915,7 @@
           <mc:AlternateContent>
             <mc:Choice Requires="wpi">
               <w:drawing>
-                <wp:anchor distT="0" distB="0" distL="114300" distR="114300" simplePos="0" relativeHeight="251674624" behindDoc="0" locked="0" layoutInCell="1" allowOverlap="1" wp14:anchorId="7D3CC11D" wp14:editId="1EC9664E">
+                <wp:anchor distT="0" distB="0" distL="114300" distR="114300" simplePos="0" relativeHeight="251674624" behindDoc="0" locked="0" layoutInCell="1" allowOverlap="1" wp14:anchorId="7D3CC11D" wp14:editId="1E4A23E6">
                   <wp:simplePos x="0" y="0"/>
                   <wp:positionH relativeFrom="column">
                     <wp:posOffset>2844225</wp:posOffset>
@@ -13714,7 +13946,26 @@
             </mc:Choice>
             <mc:Fallback>
               <w:pict>
-                <v:shape w14:anchorId="4B4AF312" id="Tinta 11" o:spid="_x0000_s1026" type="#_x0000_t75" style="position:absolute;margin-left:221.1pt;margin-top:13pt;width:177.25pt;height:15.7pt;z-index:251674624;visibility:visible;mso-wrap-style:square;mso-wrap-distance-left:9pt;mso-wrap-distance-top:0;mso-wrap-distance-right:9pt;mso-wrap-distance-bottom:0;mso-position-horizontal:absolute;mso-position-horizontal-relative:text;mso-position-vertical:absolute;mso-position-vertical-relative:text" o:gfxdata="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">
+                <v:shapetype w14:anchorId="4BCD81E2" id="_x0000_t75" coordsize="21600,21600" o:spt="75" o:preferrelative="t" path="m@4@5l@4@11@9@11@9@5xe" filled="f" stroked="f">
+                  <v:stroke joinstyle="miter"/>
+                  <v:formulas>
+                    <v:f eqn="if lineDrawn pixelLineWidth 0"/>
+                    <v:f eqn="sum @0 1 0"/>
+                    <v:f eqn="sum 0 0 @1"/>
+                    <v:f eqn="prod @2 1 2"/>
+                    <v:f eqn="prod @3 21600 pixelWidth"/>
+                    <v:f eqn="prod @3 21600 pixelHeight"/>
+                    <v:f eqn="sum @0 0 1"/>
+                    <v:f eqn="prod @6 1 2"/>
+                    <v:f eqn="prod @7 21600 pixelWidth"/>
+                    <v:f eqn="sum @8 21600 0"/>
+                    <v:f eqn="prod @7 21600 pixelHeight"/>
+                    <v:f eqn="sum @10 21600 0"/>
+                  </v:formulas>
+                  <v:path o:extrusionok="f" gradientshapeok="t" o:connecttype="rect"/>
+                  <o:lock v:ext="edit" aspectratio="t"/>
+                </v:shapetype>
+                <v:shape id="Tinta 11" o:spid="_x0000_s1026" type="#_x0000_t75" style="position:absolute;margin-left:221.1pt;margin-top:13pt;width:177.3pt;height:15.75pt;z-index:251674624;visibility:visible;mso-wrap-style:square;mso-wrap-distance-left:9pt;mso-wrap-distance-top:0;mso-wrap-distance-right:9pt;mso-wrap-distance-bottom:0;mso-position-horizontal:absolute;mso-position-horizontal-relative:text;mso-position-vertical:absolute;mso-position-vertical-relative:text" o:gfxdata="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">
                   <v:imagedata r:id="rId28" o:title=""/>
                 </v:shape>
               </w:pict>
@@ -13759,7 +14010,7 @@
                 </wp:anchor>
               </w:drawing>
             </mc:Choice>
-            <mc:Fallback>
+            <mc:Fallback xmlns:w16se="http://schemas.microsoft.com/office/word/2015/wordml/symex" xmlns:w16cid="http://schemas.microsoft.com/office/word/2016/wordml/cid" xmlns:am3d="http://schemas.microsoft.com/office/drawing/2017/model3d" xmlns:aink="http://schemas.microsoft.com/office/drawing/2016/ink" xmlns:cx8="http://schemas.microsoft.com/office/drawing/2016/5/14/chartex" xmlns:cx7="http://schemas.microsoft.com/office/drawing/2016/5/13/chartex" xmlns:cx6="http://schemas.microsoft.com/office/drawing/2016/5/12/chartex" xmlns:cx5="http://schemas.microsoft.com/office/drawing/2016/5/11/chartex" xmlns:cx4="http://schemas.microsoft.com/office/drawing/2016/5/10/chartex" xmlns:cx3="http://schemas.microsoft.com/office/drawing/2016/5/9/chartex" xmlns:cx2="http://schemas.microsoft.com/office/drawing/2015/10/21/chartex" xmlns:cx1="http://schemas.microsoft.com/office/drawing/2015/9/8/chartex" xmlns:cx="http://schemas.microsoft.com/office/drawing/2014/chartex">
               <w:pict>
                 <v:shape w14:anchorId="02B61F5B" id="Tinta 10" o:spid="_x0000_s1026" type="#_x0000_t75" style="position:absolute;margin-left:5.1pt;margin-top:10.95pt;width:174.3pt;height:13pt;z-index:251673600;visibility:visible;mso-wrap-style:square;mso-wrap-distance-left:9pt;mso-wrap-distance-top:0;mso-wrap-distance-right:9pt;mso-wrap-distance-bottom:0;mso-position-horizontal:absolute;mso-position-horizontal-relative:text;mso-position-vertical:absolute;mso-position-vertical-relative:text" o:gfxdata="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">
                   <v:imagedata r:id="rId30" o:title=""/>
@@ -13860,7 +14111,7 @@
     </w:p>
     <w:p>
       <w:pPr>
-        <w:pStyle w:val="Ttulo2"/>
+        <w:pStyle w:val="Heading2"/>
         <w:rPr>
           <w:bCs/>
           <w:lang w:val="en-US" w:eastAsia="pt-BR"/>
@@ -14233,7 +14484,17 @@
           <w:szCs w:val="24"/>
           <w:lang w:eastAsia="pt-BR"/>
         </w:rPr>
-        <w:t>auxBrench</w:t>
+        <w:t>auxBra</w:t>
+      </w:r>
+      <w:r>
+        <w:rPr>
+          <w:rFonts w:ascii="Times New Roman" w:eastAsia="Times New Roman" w:hAnsi="Times New Roman" w:cs="Times New Roman"/>
+          <w:color w:val="000000"/>
+          <w:sz w:val="24"/>
+          <w:szCs w:val="24"/>
+          <w:lang w:eastAsia="pt-BR"/>
+        </w:rPr>
+        <w:t>nch</w:t>
       </w:r>
       <w:proofErr w:type="spellEnd"/>
       <w:r>
@@ -14472,34 +14733,21 @@
     </w:p>
     <w:p>
       <w:pPr>
-        <w:pStyle w:val="Legenda"/>
+        <w:pStyle w:val="Caption"/>
         <w:spacing w:line="276" w:lineRule="auto"/>
         <w:jc w:val="center"/>
       </w:pPr>
       <w:r>
         <w:t xml:space="preserve">Figura </w:t>
       </w:r>
-      <w:r>
-        <w:fldChar w:fldCharType="begin"/>
-      </w:r>
-      <w:r>
-        <w:instrText xml:space="preserve"> SEQ Figura \* ARABIC </w:instrText>
-      </w:r>
-      <w:r>
-        <w:fldChar w:fldCharType="separate"/>
-      </w:r>
-      <w:r>
-        <w:rPr>
-          <w:noProof/>
-        </w:rPr>
-        <w:t>3</w:t>
-      </w:r>
-      <w:r>
-        <w:rPr>
-          <w:noProof/>
-        </w:rPr>
-        <w:fldChar w:fldCharType="end"/>
-      </w:r>
+      <w:fldSimple w:instr=" SEQ Figura \* ARABIC ">
+        <w:r>
+          <w:rPr>
+            <w:noProof/>
+          </w:rPr>
+          <w:t>3</w:t>
+        </w:r>
+      </w:fldSimple>
       <w:r>
         <w:t xml:space="preserve">.1 - </w:t>
       </w:r>
@@ -14571,7 +14819,7 @@
     </w:p>
     <w:p>
       <w:pPr>
-        <w:pStyle w:val="Legenda"/>
+        <w:pStyle w:val="Caption"/>
         <w:spacing w:line="276" w:lineRule="auto"/>
         <w:jc w:val="center"/>
         <w:rPr>
@@ -14609,7 +14857,7 @@
     </w:p>
     <w:p>
       <w:pPr>
-        <w:pStyle w:val="Ttulo2"/>
+        <w:pStyle w:val="Heading2"/>
         <w:rPr>
           <w:bCs/>
           <w:lang w:eastAsia="pt-BR"/>
@@ -15230,7 +15478,7 @@
     </w:p>
     <w:p>
       <w:pPr>
-        <w:pStyle w:val="Legenda"/>
+        <w:pStyle w:val="Caption"/>
         <w:spacing w:line="276" w:lineRule="auto"/>
         <w:ind w:left="3192"/>
         <w:rPr>
@@ -15356,7 +15604,7 @@
     </w:p>
     <w:p>
       <w:pPr>
-        <w:pStyle w:val="Legenda"/>
+        <w:pStyle w:val="Caption"/>
         <w:spacing w:line="276" w:lineRule="auto"/>
         <w:jc w:val="center"/>
         <w:rPr>
@@ -15410,7 +15658,7 @@
     </w:p>
     <w:p>
       <w:pPr>
-        <w:pStyle w:val="Ttulo2"/>
+        <w:pStyle w:val="Heading2"/>
         <w:rPr>
           <w:lang w:eastAsia="pt-BR"/>
         </w:rPr>
@@ -15637,7 +15885,7 @@
     </w:p>
     <w:p>
       <w:pPr>
-        <w:pStyle w:val="Legenda"/>
+        <w:pStyle w:val="Caption"/>
         <w:jc w:val="center"/>
         <w:rPr>
           <w:color w:val="auto"/>
@@ -15752,7 +16000,7 @@
               </wp:anchor>
             </w:drawing>
           </mc:Choice>
-          <mc:Fallback>
+          <mc:Fallback xmlns:w16se="http://schemas.microsoft.com/office/word/2015/wordml/symex" xmlns:w16cid="http://schemas.microsoft.com/office/word/2016/wordml/cid" xmlns:am3d="http://schemas.microsoft.com/office/drawing/2017/model3d" xmlns:aink="http://schemas.microsoft.com/office/drawing/2016/ink" xmlns:cx8="http://schemas.microsoft.com/office/drawing/2016/5/14/chartex" xmlns:cx7="http://schemas.microsoft.com/office/drawing/2016/5/13/chartex" xmlns:cx6="http://schemas.microsoft.com/office/drawing/2016/5/12/chartex" xmlns:cx5="http://schemas.microsoft.com/office/drawing/2016/5/11/chartex" xmlns:cx4="http://schemas.microsoft.com/office/drawing/2016/5/10/chartex" xmlns:cx3="http://schemas.microsoft.com/office/drawing/2016/5/9/chartex" xmlns:cx2="http://schemas.microsoft.com/office/drawing/2015/10/21/chartex" xmlns:cx1="http://schemas.microsoft.com/office/drawing/2015/9/8/chartex" xmlns:cx="http://schemas.microsoft.com/office/drawing/2014/chartex">
             <w:pict>
               <v:shape w14:anchorId="1A830596" id="Tinta 38" o:spid="_x0000_s1026" type="#_x0000_t75" style="position:absolute;margin-left:192.9pt;margin-top:84.75pt;width:185.7pt;height:13.15pt;z-index:251678720;visibility:visible;mso-wrap-style:square;mso-wrap-distance-left:9pt;mso-wrap-distance-top:0;mso-wrap-distance-right:9pt;mso-wrap-distance-bottom:0;mso-position-horizontal:absolute;mso-position-horizontal-relative:text;mso-position-vertical:absolute;mso-position-vertical-relative:text" o:gfxdata="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">
                 <v:imagedata r:id="rId37" o:title=""/>
@@ -15799,7 +16047,7 @@
               </wp:anchor>
             </w:drawing>
           </mc:Choice>
-          <mc:Fallback>
+          <mc:Fallback xmlns:w16se="http://schemas.microsoft.com/office/word/2015/wordml/symex" xmlns:w16cid="http://schemas.microsoft.com/office/word/2016/wordml/cid" xmlns:am3d="http://schemas.microsoft.com/office/drawing/2017/model3d" xmlns:aink="http://schemas.microsoft.com/office/drawing/2016/ink" xmlns:cx8="http://schemas.microsoft.com/office/drawing/2016/5/14/chartex" xmlns:cx7="http://schemas.microsoft.com/office/drawing/2016/5/13/chartex" xmlns:cx6="http://schemas.microsoft.com/office/drawing/2016/5/12/chartex" xmlns:cx5="http://schemas.microsoft.com/office/drawing/2016/5/11/chartex" xmlns:cx4="http://schemas.microsoft.com/office/drawing/2016/5/10/chartex" xmlns:cx3="http://schemas.microsoft.com/office/drawing/2016/5/9/chartex" xmlns:cx2="http://schemas.microsoft.com/office/drawing/2015/10/21/chartex" xmlns:cx1="http://schemas.microsoft.com/office/drawing/2015/9/8/chartex" xmlns:cx="http://schemas.microsoft.com/office/drawing/2014/chartex">
             <w:pict>
               <v:shape w14:anchorId="44830F18" id="Tinta 36" o:spid="_x0000_s1026" type="#_x0000_t75" style="position:absolute;margin-left:1.5pt;margin-top:75.2pt;width:174.3pt;height:14.6pt;z-index:251677696;visibility:visible;mso-wrap-style:square;mso-wrap-distance-left:9pt;mso-wrap-distance-top:0;mso-wrap-distance-right:9pt;mso-wrap-distance-bottom:0;mso-position-horizontal:absolute;mso-position-horizontal-relative:text;mso-position-vertical:absolute;mso-position-vertical-relative:text" o:gfxdata="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">
                 <v:imagedata r:id="rId39" o:title=""/>
@@ -15934,7 +16182,7 @@
     </w:p>
     <w:p>
       <w:pPr>
-        <w:pStyle w:val="Legenda"/>
+        <w:pStyle w:val="Caption"/>
         <w:rPr>
           <w:rFonts w:ascii="Times New Roman" w:hAnsi="Times New Roman" w:cs="Times New Roman"/>
           <w:color w:val="auto"/>
@@ -15984,7 +16232,7 @@
     </w:p>
     <w:p>
       <w:pPr>
-        <w:pStyle w:val="Ttulo2"/>
+        <w:pStyle w:val="Heading2"/>
         <w:rPr>
           <w:bCs/>
           <w:lang w:eastAsia="pt-BR"/>
@@ -16144,7 +16392,7 @@
     </w:p>
     <w:p>
       <w:pPr>
-        <w:pStyle w:val="Legenda"/>
+        <w:pStyle w:val="Caption"/>
         <w:rPr>
           <w:noProof/>
           <w:color w:val="000000"/>
@@ -16153,7 +16401,7 @@
     </w:p>
     <w:p>
       <w:pPr>
-        <w:pStyle w:val="Legenda"/>
+        <w:pStyle w:val="Caption"/>
         <w:keepNext/>
         <w:jc w:val="center"/>
       </w:pPr>
@@ -16218,33 +16466,20 @@
     </w:p>
     <w:p>
       <w:pPr>
-        <w:pStyle w:val="Legenda"/>
+        <w:pStyle w:val="Caption"/>
         <w:jc w:val="center"/>
       </w:pPr>
       <w:r>
         <w:t xml:space="preserve">Figura </w:t>
       </w:r>
-      <w:r>
-        <w:fldChar w:fldCharType="begin"/>
-      </w:r>
-      <w:r>
-        <w:instrText xml:space="preserve"> SEQ Figura \* ARABIC </w:instrText>
-      </w:r>
-      <w:r>
-        <w:fldChar w:fldCharType="separate"/>
-      </w:r>
-      <w:r>
-        <w:rPr>
-          <w:noProof/>
-        </w:rPr>
-        <w:t>6</w:t>
-      </w:r>
-      <w:r>
-        <w:rPr>
-          <w:noProof/>
-        </w:rPr>
-        <w:fldChar w:fldCharType="end"/>
-      </w:r>
+      <w:fldSimple w:instr=" SEQ Figura \* ARABIC ">
+        <w:r>
+          <w:rPr>
+            <w:noProof/>
+          </w:rPr>
+          <w:t>6</w:t>
+        </w:r>
+      </w:fldSimple>
       <w:r>
         <w:t>.1</w:t>
       </w:r>
@@ -16308,7 +16543,7 @@
               </wp:anchor>
             </w:drawing>
           </mc:Choice>
-          <mc:Fallback>
+          <mc:Fallback xmlns:w16se="http://schemas.microsoft.com/office/word/2015/wordml/symex" xmlns:w16cid="http://schemas.microsoft.com/office/word/2016/wordml/cid" xmlns:am3d="http://schemas.microsoft.com/office/drawing/2017/model3d" xmlns:aink="http://schemas.microsoft.com/office/drawing/2016/ink" xmlns:cx8="http://schemas.microsoft.com/office/drawing/2016/5/14/chartex" xmlns:cx7="http://schemas.microsoft.com/office/drawing/2016/5/13/chartex" xmlns:cx6="http://schemas.microsoft.com/office/drawing/2016/5/12/chartex" xmlns:cx5="http://schemas.microsoft.com/office/drawing/2016/5/11/chartex" xmlns:cx4="http://schemas.microsoft.com/office/drawing/2016/5/10/chartex" xmlns:cx3="http://schemas.microsoft.com/office/drawing/2016/5/9/chartex" xmlns:cx2="http://schemas.microsoft.com/office/drawing/2015/10/21/chartex" xmlns:cx1="http://schemas.microsoft.com/office/drawing/2015/9/8/chartex" xmlns:cx="http://schemas.microsoft.com/office/drawing/2014/chartex">
             <w:pict>
               <v:shape w14:anchorId="34CAC125" id="Tinta 43" o:spid="_x0000_s1026" type="#_x0000_t75" style="position:absolute;margin-left:201.3pt;margin-top:89.55pt;width:183.95pt;height:15.7pt;z-index:251680768;visibility:visible;mso-wrap-style:square;mso-wrap-distance-left:9pt;mso-wrap-distance-top:0;mso-wrap-distance-right:9pt;mso-wrap-distance-bottom:0;mso-position-horizontal:absolute;mso-position-horizontal-relative:text;mso-position-vertical:absolute;mso-position-vertical-relative:text" o:gfxdata="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">
                 <v:imagedata r:id="rId43" o:title=""/>
@@ -16355,7 +16590,7 @@
               </wp:anchor>
             </w:drawing>
           </mc:Choice>
-          <mc:Fallback>
+          <mc:Fallback xmlns:w16se="http://schemas.microsoft.com/office/word/2015/wordml/symex" xmlns:w16cid="http://schemas.microsoft.com/office/word/2016/wordml/cid" xmlns:am3d="http://schemas.microsoft.com/office/drawing/2017/model3d" xmlns:aink="http://schemas.microsoft.com/office/drawing/2016/ink" xmlns:cx8="http://schemas.microsoft.com/office/drawing/2016/5/14/chartex" xmlns:cx7="http://schemas.microsoft.com/office/drawing/2016/5/13/chartex" xmlns:cx6="http://schemas.microsoft.com/office/drawing/2016/5/12/chartex" xmlns:cx5="http://schemas.microsoft.com/office/drawing/2016/5/11/chartex" xmlns:cx4="http://schemas.microsoft.com/office/drawing/2016/5/10/chartex" xmlns:cx3="http://schemas.microsoft.com/office/drawing/2016/5/9/chartex" xmlns:cx2="http://schemas.microsoft.com/office/drawing/2015/10/21/chartex" xmlns:cx1="http://schemas.microsoft.com/office/drawing/2015/9/8/chartex" xmlns:cx="http://schemas.microsoft.com/office/drawing/2014/chartex">
             <w:pict>
               <v:shape w14:anchorId="79F99AB8" id="Tinta 42" o:spid="_x0000_s1026" type="#_x0000_t75" style="position:absolute;margin-left:1.5pt;margin-top:75.6pt;width:174.9pt;height:14.45pt;z-index:251679744;visibility:visible;mso-wrap-style:square;mso-wrap-distance-left:9pt;mso-wrap-distance-top:0;mso-wrap-distance-right:9pt;mso-wrap-distance-bottom:0;mso-position-horizontal:absolute;mso-position-horizontal-relative:text;mso-position-vertical:absolute;mso-position-vertical-relative:text" o:gfxdata="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">
                 <v:imagedata r:id="rId45" o:title=""/>
@@ -16490,7 +16725,7 @@
     </w:p>
     <w:p>
       <w:pPr>
-        <w:pStyle w:val="Legenda"/>
+        <w:pStyle w:val="Caption"/>
         <w:rPr>
           <w:rFonts w:ascii="Times New Roman" w:hAnsi="Times New Roman" w:cs="Times New Roman"/>
           <w:color w:val="auto"/>
@@ -16523,7 +16758,7 @@
     <w:p/>
     <w:p>
       <w:pPr>
-        <w:pStyle w:val="Ttulo2"/>
+        <w:pStyle w:val="Heading2"/>
         <w:rPr>
           <w:bCs/>
           <w:lang w:eastAsia="pt-BR"/>
@@ -17044,7 +17279,7 @@
     </w:p>
     <w:p>
       <w:pPr>
-        <w:pStyle w:val="Legenda"/>
+        <w:pStyle w:val="Caption"/>
         <w:jc w:val="center"/>
         <w:rPr>
           <w:rFonts w:ascii="Times New Roman" w:eastAsia="Times New Roman" w:hAnsi="Times New Roman" w:cs="Times New Roman"/>
@@ -17155,7 +17390,7 @@
               </wp:anchor>
             </w:drawing>
           </mc:Choice>
-          <mc:Fallback>
+          <mc:Fallback xmlns:w16se="http://schemas.microsoft.com/office/word/2015/wordml/symex" xmlns:w16cid="http://schemas.microsoft.com/office/word/2016/wordml/cid" xmlns:am3d="http://schemas.microsoft.com/office/drawing/2017/model3d" xmlns:aink="http://schemas.microsoft.com/office/drawing/2016/ink" xmlns:cx8="http://schemas.microsoft.com/office/drawing/2016/5/14/chartex" xmlns:cx7="http://schemas.microsoft.com/office/drawing/2016/5/13/chartex" xmlns:cx6="http://schemas.microsoft.com/office/drawing/2016/5/12/chartex" xmlns:cx5="http://schemas.microsoft.com/office/drawing/2016/5/11/chartex" xmlns:cx4="http://schemas.microsoft.com/office/drawing/2016/5/10/chartex" xmlns:cx3="http://schemas.microsoft.com/office/drawing/2016/5/9/chartex" xmlns:cx2="http://schemas.microsoft.com/office/drawing/2015/10/21/chartex" xmlns:cx1="http://schemas.microsoft.com/office/drawing/2015/9/8/chartex" xmlns:cx="http://schemas.microsoft.com/office/drawing/2014/chartex">
             <w:pict>
               <v:shape w14:anchorId="70193247" id="Tinta 52" o:spid="_x0000_s1026" type="#_x0000_t75" style="position:absolute;margin-left:320.7pt;margin-top:53.5pt;width:48.3pt;height:13.45pt;z-index:251684864;visibility:visible;mso-wrap-style:square;mso-wrap-distance-left:9pt;mso-wrap-distance-top:0;mso-wrap-distance-right:9pt;mso-wrap-distance-bottom:0;mso-position-horizontal:absolute;mso-position-horizontal-relative:text;mso-position-vertical:absolute;mso-position-vertical-relative:text" o:gfxdata="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">
                 <v:imagedata r:id="rId49" o:title=""/>
@@ -17202,7 +17437,7 @@
               </wp:anchor>
             </w:drawing>
           </mc:Choice>
-          <mc:Fallback>
+          <mc:Fallback xmlns:w16se="http://schemas.microsoft.com/office/word/2015/wordml/symex" xmlns:w16cid="http://schemas.microsoft.com/office/word/2016/wordml/cid" xmlns:am3d="http://schemas.microsoft.com/office/drawing/2017/model3d" xmlns:aink="http://schemas.microsoft.com/office/drawing/2016/ink" xmlns:cx8="http://schemas.microsoft.com/office/drawing/2016/5/14/chartex" xmlns:cx7="http://schemas.microsoft.com/office/drawing/2016/5/13/chartex" xmlns:cx6="http://schemas.microsoft.com/office/drawing/2016/5/12/chartex" xmlns:cx5="http://schemas.microsoft.com/office/drawing/2016/5/11/chartex" xmlns:cx4="http://schemas.microsoft.com/office/drawing/2016/5/10/chartex" xmlns:cx3="http://schemas.microsoft.com/office/drawing/2016/5/9/chartex" xmlns:cx2="http://schemas.microsoft.com/office/drawing/2015/10/21/chartex" xmlns:cx1="http://schemas.microsoft.com/office/drawing/2015/9/8/chartex" xmlns:cx="http://schemas.microsoft.com/office/drawing/2014/chartex">
             <w:pict>
               <v:shape w14:anchorId="756BB74E" id="Tinta 51" o:spid="_x0000_s1026" type="#_x0000_t75" style="position:absolute;margin-left:80.1pt;margin-top:18.3pt;width:36.25pt;height:11.95pt;z-index:251683840;visibility:visible;mso-wrap-style:square;mso-wrap-distance-left:9pt;mso-wrap-distance-top:0;mso-wrap-distance-right:9pt;mso-wrap-distance-bottom:0;mso-position-horizontal:absolute;mso-position-horizontal-relative:text;mso-position-vertical:absolute;mso-position-vertical-relative:text" o:gfxdata="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">
                 <v:imagedata r:id="rId51" o:title=""/>
@@ -17324,7 +17559,7 @@
     </w:p>
     <w:p>
       <w:pPr>
-        <w:pStyle w:val="Legenda"/>
+        <w:pStyle w:val="Caption"/>
         <w:jc w:val="center"/>
         <w:rPr>
           <w:color w:val="auto"/>
@@ -17379,7 +17614,7 @@
               </wp:anchor>
             </w:drawing>
           </mc:Choice>
-          <mc:Fallback>
+          <mc:Fallback xmlns:w16se="http://schemas.microsoft.com/office/word/2015/wordml/symex" xmlns:w16cid="http://schemas.microsoft.com/office/word/2016/wordml/cid" xmlns:am3d="http://schemas.microsoft.com/office/drawing/2017/model3d" xmlns:aink="http://schemas.microsoft.com/office/drawing/2016/ink" xmlns:cx8="http://schemas.microsoft.com/office/drawing/2016/5/14/chartex" xmlns:cx7="http://schemas.microsoft.com/office/drawing/2016/5/13/chartex" xmlns:cx6="http://schemas.microsoft.com/office/drawing/2016/5/12/chartex" xmlns:cx5="http://schemas.microsoft.com/office/drawing/2016/5/11/chartex" xmlns:cx4="http://schemas.microsoft.com/office/drawing/2016/5/10/chartex" xmlns:cx3="http://schemas.microsoft.com/office/drawing/2016/5/9/chartex" xmlns:cx2="http://schemas.microsoft.com/office/drawing/2015/10/21/chartex" xmlns:cx1="http://schemas.microsoft.com/office/drawing/2015/9/8/chartex" xmlns:cx="http://schemas.microsoft.com/office/drawing/2014/chartex">
             <w:pict>
               <v:shape w14:anchorId="59474089" id="Tinta 53" o:spid="_x0000_s1026" type="#_x0000_t75" style="position:absolute;margin-left:87.3pt;margin-top:40.35pt;width:42.25pt;height:12pt;z-index:251685888;visibility:visible;mso-wrap-style:square;mso-wrap-distance-left:9pt;mso-wrap-distance-top:0;mso-wrap-distance-right:9pt;mso-wrap-distance-bottom:0;mso-position-horizontal:absolute;mso-position-horizontal-relative:text;mso-position-vertical:absolute;mso-position-vertical-relative:text" o:gfxdata="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">
                 <v:imagedata r:id="rId55" o:title=""/>
@@ -17446,7 +17681,7 @@
     </w:p>
     <w:p>
       <w:pPr>
-        <w:pStyle w:val="Legenda"/>
+        <w:pStyle w:val="Caption"/>
         <w:rPr>
           <w:color w:val="auto"/>
         </w:rPr>
@@ -17460,7 +17695,7 @@
     </w:p>
     <w:p>
       <w:pPr>
-        <w:pStyle w:val="Ttulo4"/>
+        <w:pStyle w:val="Heading4"/>
         <w:spacing w:before="280" w:beforeAutospacing="0" w:after="80" w:afterAutospacing="0"/>
         <w:jc w:val="both"/>
       </w:pPr>
@@ -17857,7 +18092,7 @@
     </w:p>
     <w:p>
       <w:pPr>
-        <w:pStyle w:val="Legenda"/>
+        <w:pStyle w:val="Caption"/>
         <w:jc w:val="center"/>
         <w:rPr>
           <w:color w:val="auto"/>
@@ -17920,7 +18155,7 @@
               </wp:anchor>
             </w:drawing>
           </mc:Choice>
-          <mc:Fallback>
+          <mc:Fallback xmlns:w16se="http://schemas.microsoft.com/office/word/2015/wordml/symex" xmlns:w16cid="http://schemas.microsoft.com/office/word/2016/wordml/cid" xmlns:am3d="http://schemas.microsoft.com/office/drawing/2017/model3d" xmlns:aink="http://schemas.microsoft.com/office/drawing/2016/ink" xmlns:cx8="http://schemas.microsoft.com/office/drawing/2016/5/14/chartex" xmlns:cx7="http://schemas.microsoft.com/office/drawing/2016/5/13/chartex" xmlns:cx6="http://schemas.microsoft.com/office/drawing/2016/5/12/chartex" xmlns:cx5="http://schemas.microsoft.com/office/drawing/2016/5/11/chartex" xmlns:cx4="http://schemas.microsoft.com/office/drawing/2016/5/10/chartex" xmlns:cx3="http://schemas.microsoft.com/office/drawing/2016/5/9/chartex" xmlns:cx2="http://schemas.microsoft.com/office/drawing/2015/10/21/chartex" xmlns:cx1="http://schemas.microsoft.com/office/drawing/2015/9/8/chartex" xmlns:cx="http://schemas.microsoft.com/office/drawing/2014/chartex">
             <w:pict>
               <v:shape w14:anchorId="11B3565E" id="Tinta 58" o:spid="_x0000_s1026" type="#_x0000_t75" style="position:absolute;margin-left:285.3pt;margin-top:33.2pt;width:37.5pt;height:11.4pt;z-index:251687936;visibility:visible;mso-wrap-style:square;mso-wrap-distance-left:9pt;mso-wrap-distance-top:0;mso-wrap-distance-right:9pt;mso-wrap-distance-bottom:0;mso-position-horizontal:absolute;mso-position-horizontal-relative:text;mso-position-vertical:absolute;mso-position-vertical-relative:text" o:gfxdata="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">
                 <v:imagedata r:id="rId59" o:title=""/>
@@ -17967,7 +18202,7 @@
               </wp:anchor>
             </w:drawing>
           </mc:Choice>
-          <mc:Fallback>
+          <mc:Fallback xmlns:w16se="http://schemas.microsoft.com/office/word/2015/wordml/symex" xmlns:w16cid="http://schemas.microsoft.com/office/word/2016/wordml/cid" xmlns:am3d="http://schemas.microsoft.com/office/drawing/2017/model3d" xmlns:aink="http://schemas.microsoft.com/office/drawing/2016/ink" xmlns:cx8="http://schemas.microsoft.com/office/drawing/2016/5/14/chartex" xmlns:cx7="http://schemas.microsoft.com/office/drawing/2016/5/13/chartex" xmlns:cx6="http://schemas.microsoft.com/office/drawing/2016/5/12/chartex" xmlns:cx5="http://schemas.microsoft.com/office/drawing/2016/5/11/chartex" xmlns:cx4="http://schemas.microsoft.com/office/drawing/2016/5/10/chartex" xmlns:cx3="http://schemas.microsoft.com/office/drawing/2016/5/9/chartex" xmlns:cx2="http://schemas.microsoft.com/office/drawing/2015/10/21/chartex" xmlns:cx1="http://schemas.microsoft.com/office/drawing/2015/9/8/chartex" xmlns:cx="http://schemas.microsoft.com/office/drawing/2014/chartex">
             <w:pict>
               <v:shape w14:anchorId="411A8A74" id="Tinta 57" o:spid="_x0000_s1026" type="#_x0000_t75" style="position:absolute;margin-left:73.5pt;margin-top:16.2pt;width:33.9pt;height:12.75pt;z-index:251686912;visibility:visible;mso-wrap-style:square;mso-wrap-distance-left:9pt;mso-wrap-distance-top:0;mso-wrap-distance-right:9pt;mso-wrap-distance-bottom:0;mso-position-horizontal:absolute;mso-position-horizontal-relative:text;mso-position-vertical:absolute;mso-position-vertical-relative:text" o:gfxdata="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">
                 <v:imagedata r:id="rId61" o:title=""/>
@@ -18096,7 +18331,7 @@
     </w:p>
     <w:p>
       <w:pPr>
-        <w:pStyle w:val="Legenda"/>
+        <w:pStyle w:val="Caption"/>
         <w:rPr>
           <w:color w:val="auto"/>
         </w:rPr>
@@ -18349,7 +18584,7 @@
     </w:p>
     <w:p>
       <w:pPr>
-        <w:pStyle w:val="Ttulo1"/>
+        <w:pStyle w:val="Heading1"/>
         <w:numPr>
           <w:ilvl w:val="0"/>
           <w:numId w:val="10"/>
@@ -19087,7 +19322,7 @@
     </w:p>
     <w:p>
       <w:pPr>
-        <w:pStyle w:val="Legenda"/>
+        <w:pStyle w:val="Caption"/>
         <w:jc w:val="center"/>
       </w:pPr>
       <w:r>
@@ -19225,7 +19460,7 @@
     </w:p>
     <w:p>
       <w:pPr>
-        <w:pStyle w:val="Legenda"/>
+        <w:pStyle w:val="Caption"/>
         <w:ind w:firstLine="708"/>
         <w:rPr>
           <w:color w:val="auto"/>
@@ -19339,7 +19574,7 @@
     </w:p>
     <w:p>
       <w:pPr>
-        <w:pStyle w:val="Legenda"/>
+        <w:pStyle w:val="Caption"/>
         <w:rPr>
           <w:color w:val="auto"/>
         </w:rPr>
@@ -19633,7 +19868,7 @@
     </w:p>
     <w:p>
       <w:pPr>
-        <w:pStyle w:val="Legenda"/>
+        <w:pStyle w:val="Caption"/>
         <w:spacing w:line="276" w:lineRule="auto"/>
         <w:jc w:val="both"/>
         <w:rPr>
@@ -19788,7 +20023,7 @@
     </w:p>
     <w:p>
       <w:pPr>
-        <w:pStyle w:val="Ttulo1"/>
+        <w:pStyle w:val="Heading1"/>
         <w:numPr>
           <w:ilvl w:val="0"/>
           <w:numId w:val="10"/>
@@ -20127,29 +20362,17 @@
           <w:szCs w:val="24"/>
           <w:lang w:eastAsia="pt-BR"/>
         </w:rPr>
-        <w:t xml:space="preserve">Em seguida. </w:t>
-      </w:r>
-      <w:proofErr w:type="gramStart"/>
-      <w:r>
-        <w:rPr>
-          <w:rFonts w:ascii="Times New Roman" w:eastAsia="Times New Roman" w:hAnsi="Times New Roman" w:cs="Times New Roman"/>
-          <w:color w:val="000000"/>
-          <w:sz w:val="24"/>
-          <w:szCs w:val="24"/>
-          <w:lang w:eastAsia="pt-BR"/>
-        </w:rPr>
-        <w:t>é</w:t>
-      </w:r>
-      <w:proofErr w:type="gramEnd"/>
-      <w:r>
-        <w:rPr>
-          <w:rFonts w:ascii="Times New Roman" w:eastAsia="Times New Roman" w:hAnsi="Times New Roman" w:cs="Times New Roman"/>
-          <w:color w:val="000000"/>
-          <w:sz w:val="24"/>
-          <w:szCs w:val="24"/>
-          <w:lang w:eastAsia="pt-BR"/>
-        </w:rPr>
-        <w:t xml:space="preserve"> necessário importar o arquivo de tipo .</w:t>
+        <w:t>Em seguida,</w:t>
+      </w:r>
+      <w:r>
+        <w:rPr>
+          <w:rFonts w:ascii="Times New Roman" w:eastAsia="Times New Roman" w:hAnsi="Times New Roman" w:cs="Times New Roman"/>
+          <w:color w:val="000000"/>
+          <w:sz w:val="24"/>
+          <w:szCs w:val="24"/>
+          <w:lang w:eastAsia="pt-BR"/>
+        </w:rPr>
+        <w:t xml:space="preserve"> é necessário importar o arquivo de tipo .</w:t>
       </w:r>
       <w:proofErr w:type="spellStart"/>
       <w:r>
@@ -20209,6 +20432,8 @@
         </w:rPr>
         <w:t>. A partir daí, já é possível executar a simulação normalmente. Todas as outras convenções adotadas são equivalentes a aquelas passadas em sala de aula.</w:t>
       </w:r>
+      <w:bookmarkStart w:id="20" w:name="_GoBack"/>
+      <w:bookmarkEnd w:id="20"/>
     </w:p>
     <w:p>
       <w:pPr>
@@ -20233,7 +20458,7 @@
     </w:p>
     <w:p>
       <w:pPr>
-        <w:pStyle w:val="Ttulo1"/>
+        <w:pStyle w:val="Heading1"/>
         <w:numPr>
           <w:ilvl w:val="0"/>
           <w:numId w:val="10"/>
@@ -20241,12 +20466,12 @@
         <w:spacing w:line="360" w:lineRule="auto"/>
         <w:ind w:left="284" w:hanging="284"/>
       </w:pPr>
-      <w:bookmarkStart w:id="20" w:name="_Toc486445809"/>
+      <w:bookmarkStart w:id="21" w:name="_Toc486445809"/>
       <w:r>
         <w:lastRenderedPageBreak/>
         <w:t>Considerações Finais</w:t>
       </w:r>
-      <w:bookmarkEnd w:id="20"/>
+      <w:bookmarkEnd w:id="21"/>
     </w:p>
     <w:p>
       <w:pPr>
@@ -20846,8 +21071,6 @@
         </w:rPr>
         <w:t xml:space="preserve"> realizada</w:t>
       </w:r>
-      <w:bookmarkStart w:id="21" w:name="_GoBack"/>
-      <w:bookmarkEnd w:id="21"/>
       <w:r>
         <w:rPr>
           <w:rFonts w:ascii="Times New Roman" w:eastAsia="Times New Roman" w:hAnsi="Times New Roman" w:cs="Times New Roman"/>
@@ -20882,7 +21105,7 @@
     </w:p>
     <w:p>
       <w:pPr>
-        <w:pStyle w:val="Ttulo1"/>
+        <w:pStyle w:val="Heading1"/>
         <w:spacing w:line="360" w:lineRule="auto"/>
         <w:rPr>
           <w:lang w:eastAsia="pt-BR"/>
@@ -21007,7 +21230,7 @@
     </w:p>
     <w:p>
       <w:pPr>
-        <w:pStyle w:val="Ttulo1"/>
+        <w:pStyle w:val="Heading1"/>
         <w:spacing w:line="360" w:lineRule="auto"/>
         <w:rPr>
           <w:lang w:eastAsia="pt-BR"/>
@@ -21185,7 +21408,7 @@
     </w:p>
     <w:p>
       <w:pPr>
-        <w:pStyle w:val="Ttulo2"/>
+        <w:pStyle w:val="Heading2"/>
         <w:rPr>
           <w:lang w:eastAsia="zh-CN" w:bidi="hi-IN"/>
         </w:rPr>
@@ -21307,7 +21530,7 @@
     </w:p>
     <w:p>
       <w:pPr>
-        <w:pStyle w:val="Ttulo2"/>
+        <w:pStyle w:val="Heading2"/>
         <w:rPr>
           <w:lang w:eastAsia="zh-CN" w:bidi="hi-IN"/>
         </w:rPr>
@@ -21429,7 +21652,7 @@
     </w:p>
     <w:p>
       <w:pPr>
-        <w:pStyle w:val="Ttulo2"/>
+        <w:pStyle w:val="Heading2"/>
         <w:rPr>
           <w:lang w:bidi="hi-IN"/>
         </w:rPr>
@@ -21552,7 +21775,7 @@
     </w:p>
     <w:p>
       <w:pPr>
-        <w:pStyle w:val="Ttulo2"/>
+        <w:pStyle w:val="Heading2"/>
         <w:rPr>
           <w:lang w:eastAsia="zh-CN" w:bidi="hi-IN"/>
         </w:rPr>
@@ -21691,7 +21914,7 @@
     </w:p>
     <w:p>
       <w:pPr>
-        <w:pStyle w:val="Ttulo2"/>
+        <w:pStyle w:val="Heading2"/>
         <w:rPr>
           <w:lang w:eastAsia="zh-CN" w:bidi="hi-IN"/>
         </w:rPr>
@@ -21828,7 +22051,7 @@
               </wp:anchor>
             </w:drawing>
           </mc:Choice>
-          <mc:Fallback>
+          <mc:Fallback xmlns:w16se="http://schemas.microsoft.com/office/word/2015/wordml/symex" xmlns:w16cid="http://schemas.microsoft.com/office/word/2016/wordml/cid" xmlns:am3d="http://schemas.microsoft.com/office/drawing/2017/model3d" xmlns:aink="http://schemas.microsoft.com/office/drawing/2016/ink" xmlns:cx8="http://schemas.microsoft.com/office/drawing/2016/5/14/chartex" xmlns:cx7="http://schemas.microsoft.com/office/drawing/2016/5/13/chartex" xmlns:cx6="http://schemas.microsoft.com/office/drawing/2016/5/12/chartex" xmlns:cx5="http://schemas.microsoft.com/office/drawing/2016/5/11/chartex" xmlns:cx4="http://schemas.microsoft.com/office/drawing/2016/5/10/chartex" xmlns:cx3="http://schemas.microsoft.com/office/drawing/2016/5/9/chartex" xmlns:cx2="http://schemas.microsoft.com/office/drawing/2015/10/21/chartex" xmlns:cx1="http://schemas.microsoft.com/office/drawing/2015/9/8/chartex" xmlns:cx="http://schemas.microsoft.com/office/drawing/2014/chartex">
             <w:pict>
               <v:shape w14:anchorId="630507B3" id="Text Box 2" o:spid="_x0000_s1031" type="#_x0000_t202" style="position:absolute;left:0;text-align:left;margin-left:197.4pt;margin-top:373.55pt;width:185.9pt;height:18.3pt;z-index:251695104;visibility:visible;mso-wrap-style:square;mso-width-percent:400;mso-height-percent:0;mso-wrap-distance-left:9pt;mso-wrap-distance-top:3.6pt;mso-wrap-distance-right:9pt;mso-wrap-distance-bottom:3.6pt;mso-position-horizontal:absolute;mso-position-horizontal-relative:text;mso-position-vertical:absolute;mso-position-vertical-relative:text;mso-width-percent:400;mso-height-percent:0;mso-width-relative:margin;mso-height-relative:margin;v-text-anchor:top" o:gfxdata="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" stroked="f">
                 <v:textbox>
@@ -21996,7 +22219,7 @@
               </wp:anchor>
             </w:drawing>
           </mc:Choice>
-          <mc:Fallback>
+          <mc:Fallback xmlns:w16se="http://schemas.microsoft.com/office/word/2015/wordml/symex" xmlns:w16cid="http://schemas.microsoft.com/office/word/2016/wordml/cid" xmlns:am3d="http://schemas.microsoft.com/office/drawing/2017/model3d" xmlns:aink="http://schemas.microsoft.com/office/drawing/2016/ink" xmlns:cx8="http://schemas.microsoft.com/office/drawing/2016/5/14/chartex" xmlns:cx7="http://schemas.microsoft.com/office/drawing/2016/5/13/chartex" xmlns:cx6="http://schemas.microsoft.com/office/drawing/2016/5/12/chartex" xmlns:cx5="http://schemas.microsoft.com/office/drawing/2016/5/11/chartex" xmlns:cx4="http://schemas.microsoft.com/office/drawing/2016/5/10/chartex" xmlns:cx3="http://schemas.microsoft.com/office/drawing/2016/5/9/chartex" xmlns:cx2="http://schemas.microsoft.com/office/drawing/2015/10/21/chartex" xmlns:cx1="http://schemas.microsoft.com/office/drawing/2015/9/8/chartex" xmlns:cx="http://schemas.microsoft.com/office/drawing/2014/chartex">
             <w:pict>
               <v:shape w14:anchorId="3D4C00BE" id="_x0000_s1032" type="#_x0000_t202" style="position:absolute;left:0;text-align:left;margin-left:200.8pt;margin-top:167.75pt;width:185.9pt;height:18.3pt;z-index:251693056;visibility:visible;mso-wrap-style:square;mso-width-percent:400;mso-height-percent:0;mso-wrap-distance-left:9pt;mso-wrap-distance-top:3.6pt;mso-wrap-distance-right:9pt;mso-wrap-distance-bottom:3.6pt;mso-position-horizontal:absolute;mso-position-horizontal-relative:text;mso-position-vertical:absolute;mso-position-vertical-relative:text;mso-width-percent:400;mso-height-percent:0;mso-width-relative:margin;mso-height-relative:margin;v-text-anchor:top" o:gfxdata="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" stroked="f">
                 <v:textbox>
@@ -22140,7 +22363,7 @@
               </wp:anchor>
             </w:drawing>
           </mc:Choice>
-          <mc:Fallback>
+          <mc:Fallback xmlns:w16se="http://schemas.microsoft.com/office/word/2015/wordml/symex" xmlns:w16cid="http://schemas.microsoft.com/office/word/2016/wordml/cid" xmlns:am3d="http://schemas.microsoft.com/office/drawing/2017/model3d" xmlns:aink="http://schemas.microsoft.com/office/drawing/2016/ink" xmlns:cx8="http://schemas.microsoft.com/office/drawing/2016/5/14/chartex" xmlns:cx7="http://schemas.microsoft.com/office/drawing/2016/5/13/chartex" xmlns:cx6="http://schemas.microsoft.com/office/drawing/2016/5/12/chartex" xmlns:cx5="http://schemas.microsoft.com/office/drawing/2016/5/11/chartex" xmlns:cx4="http://schemas.microsoft.com/office/drawing/2016/5/10/chartex" xmlns:cx3="http://schemas.microsoft.com/office/drawing/2016/5/9/chartex" xmlns:cx2="http://schemas.microsoft.com/office/drawing/2015/10/21/chartex" xmlns:cx1="http://schemas.microsoft.com/office/drawing/2015/9/8/chartex" xmlns:cx="http://schemas.microsoft.com/office/drawing/2014/chartex">
             <w:pict>
               <v:shape w14:anchorId="5680B417" id="_x0000_s1033" type="#_x0000_t202" style="position:absolute;left:0;text-align:left;margin-left:197.45pt;margin-top:167.75pt;width:185.9pt;height:18.3pt;z-index:251691008;visibility:visible;mso-wrap-style:square;mso-width-percent:400;mso-height-percent:0;mso-wrap-distance-left:9pt;mso-wrap-distance-top:3.6pt;mso-wrap-distance-right:9pt;mso-wrap-distance-bottom:3.6pt;mso-position-horizontal:absolute;mso-position-horizontal-relative:text;mso-position-vertical:absolute;mso-position-vertical-relative:text;mso-width-percent:400;mso-height-percent:0;mso-width-relative:margin;mso-height-relative:margin;v-text-anchor:top" o:gfxdata="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" stroked="f">
                 <v:textbox>
@@ -22418,7 +22641,7 @@
               </wp:anchor>
             </w:drawing>
           </mc:Choice>
-          <mc:Fallback>
+          <mc:Fallback xmlns:w16se="http://schemas.microsoft.com/office/word/2015/wordml/symex" xmlns:w16cid="http://schemas.microsoft.com/office/word/2016/wordml/cid" xmlns:am3d="http://schemas.microsoft.com/office/drawing/2017/model3d" xmlns:aink="http://schemas.microsoft.com/office/drawing/2016/ink" xmlns:cx8="http://schemas.microsoft.com/office/drawing/2016/5/14/chartex" xmlns:cx7="http://schemas.microsoft.com/office/drawing/2016/5/13/chartex" xmlns:cx6="http://schemas.microsoft.com/office/drawing/2016/5/12/chartex" xmlns:cx5="http://schemas.microsoft.com/office/drawing/2016/5/11/chartex" xmlns:cx4="http://schemas.microsoft.com/office/drawing/2016/5/10/chartex" xmlns:cx3="http://schemas.microsoft.com/office/drawing/2016/5/9/chartex" xmlns:cx2="http://schemas.microsoft.com/office/drawing/2015/10/21/chartex" xmlns:cx1="http://schemas.microsoft.com/office/drawing/2015/9/8/chartex" xmlns:cx="http://schemas.microsoft.com/office/drawing/2014/chartex">
             <w:pict>
               <v:shape w14:anchorId="4D6D2465" id="_x0000_s1034" type="#_x0000_t202" style="position:absolute;margin-left:206.95pt;margin-top:387.1pt;width:185.9pt;height:18.3pt;z-index:251701248;visibility:visible;mso-wrap-style:square;mso-width-percent:400;mso-height-percent:0;mso-wrap-distance-left:9pt;mso-wrap-distance-top:3.6pt;mso-wrap-distance-right:9pt;mso-wrap-distance-bottom:3.6pt;mso-position-horizontal:absolute;mso-position-horizontal-relative:text;mso-position-vertical:absolute;mso-position-vertical-relative:text;mso-width-percent:400;mso-height-percent:0;mso-width-relative:margin;mso-height-relative:margin;v-text-anchor:top" o:gfxdata="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" stroked="f">
                 <v:textbox>
@@ -22656,7 +22879,7 @@
               </wp:anchor>
             </w:drawing>
           </mc:Choice>
-          <mc:Fallback>
+          <mc:Fallback xmlns:w16se="http://schemas.microsoft.com/office/word/2015/wordml/symex" xmlns:w16cid="http://schemas.microsoft.com/office/word/2016/wordml/cid" xmlns:am3d="http://schemas.microsoft.com/office/drawing/2017/model3d" xmlns:aink="http://schemas.microsoft.com/office/drawing/2016/ink" xmlns:cx8="http://schemas.microsoft.com/office/drawing/2016/5/14/chartex" xmlns:cx7="http://schemas.microsoft.com/office/drawing/2016/5/13/chartex" xmlns:cx6="http://schemas.microsoft.com/office/drawing/2016/5/12/chartex" xmlns:cx5="http://schemas.microsoft.com/office/drawing/2016/5/11/chartex" xmlns:cx4="http://schemas.microsoft.com/office/drawing/2016/5/10/chartex" xmlns:cx3="http://schemas.microsoft.com/office/drawing/2016/5/9/chartex" xmlns:cx2="http://schemas.microsoft.com/office/drawing/2015/10/21/chartex" xmlns:cx1="http://schemas.microsoft.com/office/drawing/2015/9/8/chartex" xmlns:cx="http://schemas.microsoft.com/office/drawing/2014/chartex">
             <w:pict>
               <v:shape w14:anchorId="486A4B35" id="_x0000_s1035" type="#_x0000_t202" style="position:absolute;margin-left:203.4pt;margin-top:174.8pt;width:185.9pt;height:18.3pt;z-index:251699200;visibility:visible;mso-wrap-style:square;mso-width-percent:400;mso-height-percent:0;mso-wrap-distance-left:9pt;mso-wrap-distance-top:3.6pt;mso-wrap-distance-right:9pt;mso-wrap-distance-bottom:3.6pt;mso-position-horizontal:absolute;mso-position-horizontal-relative:text;mso-position-vertical:absolute;mso-position-vertical-relative:text;mso-width-percent:400;mso-height-percent:0;mso-width-relative:margin;mso-height-relative:margin;v-text-anchor:top" o:gfxdata="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" stroked="f">
                 <v:textbox>
@@ -22848,7 +23071,7 @@
 </file>
 
 <file path=word/numbering.xml><?xml version="1.0" encoding="utf-8"?>
-<w:numbering xmlns:wpc="http://schemas.microsoft.com/office/word/2010/wordprocessingCanvas" xmlns:cx="http://schemas.microsoft.com/office/drawing/2014/chartex" xmlns:cx1="http://schemas.microsoft.com/office/drawing/2015/9/8/chartex" xmlns:cx2="http://schemas.microsoft.com/office/drawing/2015/10/21/chartex" xmlns:cx3="http://schemas.microsoft.com/office/drawing/2016/5/9/chartex" xmlns:cx4="http://schemas.microsoft.com/office/drawing/2016/5/10/chartex" xmlns:cx5="http://schemas.microsoft.com/office/drawing/2016/5/11/chartex" xmlns:cx6="http://schemas.microsoft.com/office/drawing/2016/5/12/chartex" xmlns:cx7="http://schemas.microsoft.com/office/drawing/2016/5/13/chartex" xmlns:cx8="http://schemas.microsoft.com/office/drawing/2016/5/14/chartex" xmlns:mc="http://schemas.openxmlformats.org/markup-compatibility/2006" xmlns:aink="http://schemas.microsoft.com/office/drawing/2016/ink" xmlns:am3d="http://schemas.microsoft.com/office/drawing/2017/model3d" xmlns:o="urn:schemas-microsoft-com:office:office" xmlns:r="http://schemas.openxmlformats.org/officeDocument/2006/relationships" xmlns:m="http://schemas.openxmlformats.org/officeDocument/2006/math" xmlns:v="urn:schemas-microsoft-com:vml" xmlns:wp14="http://schemas.microsoft.com/office/word/2010/wordprocessingDrawing" xmlns:wp="http://schemas.openxmlformats.org/drawingml/2006/wordprocessingDrawing" xmlns:w10="urn:schemas-microsoft-com:office:word" xmlns:w="http://schemas.openxmlformats.org/wordprocessingml/2006/main" xmlns:w14="http://schemas.microsoft.com/office/word/2010/wordml" xmlns:w15="http://schemas.microsoft.com/office/word/2012/wordml" xmlns:w16cid="http://schemas.microsoft.com/office/word/2016/wordml/cid" xmlns:w16se="http://schemas.microsoft.com/office/word/2015/wordml/symex" xmlns:wpg="http://schemas.microsoft.com/office/word/2010/wordprocessingGroup" xmlns:wpi="http://schemas.microsoft.com/office/word/2010/wordprocessingInk" xmlns:wne="http://schemas.microsoft.com/office/word/2006/wordml" xmlns:wps="http://schemas.microsoft.com/office/word/2010/wordprocessingShape" mc:Ignorable="w14 w15 w16se w16cid wp14">
+<w:numbering xmlns:wpc="http://schemas.microsoft.com/office/word/2010/wordprocessingCanvas" xmlns:mc="http://schemas.openxmlformats.org/markup-compatibility/2006" xmlns:o="urn:schemas-microsoft-com:office:office" xmlns:r="http://schemas.openxmlformats.org/officeDocument/2006/relationships" xmlns:m="http://schemas.openxmlformats.org/officeDocument/2006/math" xmlns:v="urn:schemas-microsoft-com:vml" xmlns:wp14="http://schemas.microsoft.com/office/word/2010/wordprocessingDrawing" xmlns:wp="http://schemas.openxmlformats.org/drawingml/2006/wordprocessingDrawing" xmlns:w10="urn:schemas-microsoft-com:office:word" xmlns:w="http://schemas.openxmlformats.org/wordprocessingml/2006/main" xmlns:w14="http://schemas.microsoft.com/office/word/2010/wordml" xmlns:w15="http://schemas.microsoft.com/office/word/2012/wordml" xmlns:wpg="http://schemas.microsoft.com/office/word/2010/wordprocessingGroup" xmlns:wpi="http://schemas.microsoft.com/office/word/2010/wordprocessingInk" xmlns:wne="http://schemas.microsoft.com/office/word/2006/wordml" xmlns:wps="http://schemas.microsoft.com/office/word/2010/wordprocessingShape" mc:Ignorable="w14 w15 wp14">
   <w:abstractNum w:abstractNumId="0" w15:restartNumberingAfterBreak="0">
     <w:nsid w:val="04F26047"/>
     <w:multiLevelType w:val="multilevel"/>
@@ -24280,7 +24503,7 @@
 </file>
 
 <file path=word/people.xml><?xml version="1.0" encoding="utf-8"?>
-<w15:people xmlns:wpc="http://schemas.microsoft.com/office/word/2010/wordprocessingCanvas" xmlns:cx="http://schemas.microsoft.com/office/drawing/2014/chartex" xmlns:cx1="http://schemas.microsoft.com/office/drawing/2015/9/8/chartex" xmlns:cx2="http://schemas.microsoft.com/office/drawing/2015/10/21/chartex" xmlns:cx3="http://schemas.microsoft.com/office/drawing/2016/5/9/chartex" xmlns:cx4="http://schemas.microsoft.com/office/drawing/2016/5/10/chartex" xmlns:cx5="http://schemas.microsoft.com/office/drawing/2016/5/11/chartex" xmlns:cx6="http://schemas.microsoft.com/office/drawing/2016/5/12/chartex" xmlns:cx7="http://schemas.microsoft.com/office/drawing/2016/5/13/chartex" xmlns:cx8="http://schemas.microsoft.com/office/drawing/2016/5/14/chartex" xmlns:mc="http://schemas.openxmlformats.org/markup-compatibility/2006" xmlns:aink="http://schemas.microsoft.com/office/drawing/2016/ink" xmlns:am3d="http://schemas.microsoft.com/office/drawing/2017/model3d" xmlns:o="urn:schemas-microsoft-com:office:office" xmlns:r="http://schemas.openxmlformats.org/officeDocument/2006/relationships" xmlns:m="http://schemas.openxmlformats.org/officeDocument/2006/math" xmlns:v="urn:schemas-microsoft-com:vml" xmlns:wp14="http://schemas.microsoft.com/office/word/2010/wordprocessingDrawing" xmlns:wp="http://schemas.openxmlformats.org/drawingml/2006/wordprocessingDrawing" xmlns:w10="urn:schemas-microsoft-com:office:word" xmlns:w="http://schemas.openxmlformats.org/wordprocessingml/2006/main" xmlns:w14="http://schemas.microsoft.com/office/word/2010/wordml" xmlns:w15="http://schemas.microsoft.com/office/word/2012/wordml" xmlns:w16cid="http://schemas.microsoft.com/office/word/2016/wordml/cid" xmlns:w16se="http://schemas.microsoft.com/office/word/2015/wordml/symex" xmlns:wpg="http://schemas.microsoft.com/office/word/2010/wordprocessingGroup" xmlns:wpi="http://schemas.microsoft.com/office/word/2010/wordprocessingInk" xmlns:wne="http://schemas.microsoft.com/office/word/2006/wordml" xmlns:wps="http://schemas.microsoft.com/office/word/2010/wordprocessingShape" mc:Ignorable="w14 w15 w16se w16cid wp14">
+<w15:people xmlns:wpc="http://schemas.microsoft.com/office/word/2010/wordprocessingCanvas" xmlns:mc="http://schemas.openxmlformats.org/markup-compatibility/2006" xmlns:o="urn:schemas-microsoft-com:office:office" xmlns:r="http://schemas.openxmlformats.org/officeDocument/2006/relationships" xmlns:m="http://schemas.openxmlformats.org/officeDocument/2006/math" xmlns:v="urn:schemas-microsoft-com:vml" xmlns:wp14="http://schemas.microsoft.com/office/word/2010/wordprocessingDrawing" xmlns:wp="http://schemas.openxmlformats.org/drawingml/2006/wordprocessingDrawing" xmlns:w10="urn:schemas-microsoft-com:office:word" xmlns:w="http://schemas.openxmlformats.org/wordprocessingml/2006/main" xmlns:w14="http://schemas.microsoft.com/office/word/2010/wordml" xmlns:w15="http://schemas.microsoft.com/office/word/2012/wordml" xmlns:wpg="http://schemas.microsoft.com/office/word/2010/wordprocessingGroup" xmlns:wpi="http://schemas.microsoft.com/office/word/2010/wordprocessingInk" xmlns:wne="http://schemas.microsoft.com/office/word/2006/wordml" xmlns:wps="http://schemas.microsoft.com/office/word/2010/wordprocessingShape" mc:Ignorable="w14 w15 wp14">
   <w15:person w15:author="Sayuri m">
     <w15:presenceInfo w15:providerId="Windows Live" w15:userId="8901e3a41f3033e2"/>
   </w15:person>
@@ -24288,7 +24511,7 @@
 </file>
 
 <file path=word/styles.xml><?xml version="1.0" encoding="utf-8"?>
-<w:styles xmlns:mc="http://schemas.openxmlformats.org/markup-compatibility/2006" xmlns:r="http://schemas.openxmlformats.org/officeDocument/2006/relationships" xmlns:w="http://schemas.openxmlformats.org/wordprocessingml/2006/main" xmlns:w14="http://schemas.microsoft.com/office/word/2010/wordml" xmlns:w15="http://schemas.microsoft.com/office/word/2012/wordml" xmlns:w16cid="http://schemas.microsoft.com/office/word/2016/wordml/cid" xmlns:w16se="http://schemas.microsoft.com/office/word/2015/wordml/symex" mc:Ignorable="w14 w15 w16se w16cid">
+<w:styles xmlns:mc="http://schemas.openxmlformats.org/markup-compatibility/2006" xmlns:r="http://schemas.openxmlformats.org/officeDocument/2006/relationships" xmlns:w="http://schemas.openxmlformats.org/wordprocessingml/2006/main" xmlns:w14="http://schemas.microsoft.com/office/word/2010/wordml" xmlns:w15="http://schemas.microsoft.com/office/word/2012/wordml" mc:Ignorable="w14 w15">
   <w:docDefaults>
     <w:rPrDefault>
       <w:rPr>
@@ -24304,7 +24527,7 @@
       </w:pPr>
     </w:pPrDefault>
   </w:docDefaults>
-  <w:latentStyles w:defLockedState="0" w:defUIPriority="99" w:defSemiHidden="0" w:defUnhideWhenUsed="0" w:defQFormat="0" w:count="375">
+  <w:latentStyles w:defLockedState="0" w:defUIPriority="99" w:defSemiHidden="0" w:defUnhideWhenUsed="0" w:defQFormat="0" w:count="371">
     <w:lsdException w:name="Normal" w:uiPriority="0" w:qFormat="1"/>
     <w:lsdException w:name="heading 1" w:uiPriority="9" w:qFormat="1"/>
     <w:lsdException w:name="heading 2" w:semiHidden="1" w:uiPriority="9" w:unhideWhenUsed="1" w:qFormat="1"/>
@@ -24410,6 +24633,7 @@
     <w:lsdException w:name="HTML Sample" w:semiHidden="1" w:unhideWhenUsed="1"/>
     <w:lsdException w:name="HTML Typewriter" w:semiHidden="1" w:unhideWhenUsed="1"/>
     <w:lsdException w:name="HTML Variable" w:semiHidden="1" w:unhideWhenUsed="1"/>
+    <w:lsdException w:name="Normal Table" w:semiHidden="1" w:unhideWhenUsed="1"/>
     <w:lsdException w:name="annotation subject" w:semiHidden="1" w:unhideWhenUsed="1"/>
     <w:lsdException w:name="No List" w:semiHidden="1" w:unhideWhenUsed="1"/>
     <w:lsdException w:name="Outline List 1" w:semiHidden="1" w:unhideWhenUsed="1"/>
@@ -24453,8 +24677,10 @@
     <w:lsdException w:name="Table Elegant" w:semiHidden="1" w:unhideWhenUsed="1"/>
     <w:lsdException w:name="Table Professional" w:semiHidden="1" w:unhideWhenUsed="1"/>
     <w:lsdException w:name="Table Subtle 1" w:semiHidden="1" w:unhideWhenUsed="1"/>
+    <w:lsdException w:name="Table Subtle 2" w:semiHidden="1" w:unhideWhenUsed="1"/>
     <w:lsdException w:name="Table Web 1" w:semiHidden="1" w:unhideWhenUsed="1"/>
     <w:lsdException w:name="Table Web 2" w:semiHidden="1" w:unhideWhenUsed="1"/>
+    <w:lsdException w:name="Table Web 3" w:semiHidden="1" w:unhideWhenUsed="1"/>
     <w:lsdException w:name="Balloon Text" w:semiHidden="1" w:unhideWhenUsed="1"/>
     <w:lsdException w:name="Table Grid" w:uiPriority="39"/>
     <w:lsdException w:name="Table Theme" w:semiHidden="1" w:unhideWhenUsed="1"/>
@@ -24673,21 +24899,17 @@
     <w:lsdException w:name="List Table 5 Dark Accent 6" w:uiPriority="50"/>
     <w:lsdException w:name="List Table 6 Colorful Accent 6" w:uiPriority="51"/>
     <w:lsdException w:name="List Table 7 Colorful Accent 6" w:uiPriority="52"/>
-    <w:lsdException w:name="Mention" w:semiHidden="1" w:unhideWhenUsed="1"/>
-    <w:lsdException w:name="Smart Hyperlink" w:semiHidden="1" w:unhideWhenUsed="1"/>
-    <w:lsdException w:name="Hashtag" w:semiHidden="1" w:unhideWhenUsed="1"/>
-    <w:lsdException w:name="Unresolved Mention" w:semiHidden="1" w:unhideWhenUsed="1"/>
   </w:latentStyles>
   <w:style w:type="paragraph" w:default="1" w:styleId="Normal">
     <w:name w:val="Normal"/>
     <w:qFormat/>
     <w:rsid w:val="00E8772E"/>
   </w:style>
-  <w:style w:type="paragraph" w:styleId="Ttulo1">
+  <w:style w:type="paragraph" w:styleId="Heading1">
     <w:name w:val="heading 1"/>
     <w:basedOn w:val="Normal"/>
     <w:next w:val="Normal"/>
-    <w:link w:val="Ttulo1Char"/>
+    <w:link w:val="Heading1Char"/>
     <w:uiPriority w:val="9"/>
     <w:qFormat/>
     <w:rsid w:val="00077EC9"/>
@@ -24703,11 +24925,11 @@
       <w:szCs w:val="32"/>
     </w:rPr>
   </w:style>
-  <w:style w:type="paragraph" w:styleId="Ttulo2">
+  <w:style w:type="paragraph" w:styleId="Heading2">
     <w:name w:val="heading 2"/>
     <w:basedOn w:val="Normal"/>
     <w:next w:val="Normal"/>
-    <w:link w:val="Ttulo2Char"/>
+    <w:link w:val="Heading2Char"/>
     <w:uiPriority w:val="9"/>
     <w:unhideWhenUsed/>
     <w:qFormat/>
@@ -24725,11 +24947,11 @@
       <w:szCs w:val="26"/>
     </w:rPr>
   </w:style>
-  <w:style w:type="paragraph" w:styleId="Ttulo3">
+  <w:style w:type="paragraph" w:styleId="Heading3">
     <w:name w:val="heading 3"/>
     <w:basedOn w:val="Normal"/>
     <w:next w:val="Normal"/>
-    <w:link w:val="Ttulo3Char"/>
+    <w:link w:val="Heading3Char"/>
     <w:uiPriority w:val="9"/>
     <w:semiHidden/>
     <w:unhideWhenUsed/>
@@ -24748,10 +24970,10 @@
       <w:szCs w:val="24"/>
     </w:rPr>
   </w:style>
-  <w:style w:type="paragraph" w:styleId="Ttulo4">
+  <w:style w:type="paragraph" w:styleId="Heading4">
     <w:name w:val="heading 4"/>
     <w:basedOn w:val="Normal"/>
-    <w:link w:val="Ttulo4Char"/>
+    <w:link w:val="Heading4Char"/>
     <w:uiPriority w:val="9"/>
     <w:qFormat/>
     <w:rsid w:val="00253249"/>
@@ -24768,13 +24990,13 @@
       <w:lang w:eastAsia="pt-BR"/>
     </w:rPr>
   </w:style>
-  <w:style w:type="character" w:default="1" w:styleId="Fontepargpadro">
+  <w:style w:type="character" w:default="1" w:styleId="DefaultParagraphFont">
     <w:name w:val="Default Paragraph Font"/>
     <w:uiPriority w:val="1"/>
     <w:semiHidden/>
     <w:unhideWhenUsed/>
   </w:style>
-  <w:style w:type="table" w:default="1" w:styleId="Tabelanormal">
+  <w:style w:type="table" w:default="1" w:styleId="TableNormal">
     <w:name w:val="Normal Table"/>
     <w:uiPriority w:val="99"/>
     <w:semiHidden/>
@@ -24789,13 +25011,13 @@
       </w:tblCellMar>
     </w:tblPr>
   </w:style>
-  <w:style w:type="numbering" w:default="1" w:styleId="Semlista">
+  <w:style w:type="numbering" w:default="1" w:styleId="NoList">
     <w:name w:val="No List"/>
     <w:uiPriority w:val="99"/>
     <w:semiHidden/>
     <w:unhideWhenUsed/>
   </w:style>
-  <w:style w:type="paragraph" w:styleId="PargrafodaLista">
+  <w:style w:type="paragraph" w:styleId="ListParagraph">
     <w:name w:val="List Paragraph"/>
     <w:basedOn w:val="Normal"/>
     <w:uiPriority w:val="34"/>
@@ -24806,10 +25028,10 @@
       <w:contextualSpacing/>
     </w:pPr>
   </w:style>
-  <w:style w:type="character" w:customStyle="1" w:styleId="Ttulo4Char">
-    <w:name w:val="Título 4 Char"/>
-    <w:basedOn w:val="Fontepargpadro"/>
-    <w:link w:val="Ttulo4"/>
+  <w:style w:type="character" w:customStyle="1" w:styleId="Heading4Char">
+    <w:name w:val="Heading 4 Char"/>
+    <w:basedOn w:val="DefaultParagraphFont"/>
+    <w:link w:val="Heading4"/>
     <w:uiPriority w:val="9"/>
     <w:rsid w:val="00253249"/>
     <w:rPr>
@@ -24823,10 +25045,10 @@
   </w:style>
   <w:style w:type="character" w:customStyle="1" w:styleId="apple-tab-span">
     <w:name w:val="apple-tab-span"/>
-    <w:basedOn w:val="Fontepargpadro"/>
+    <w:basedOn w:val="DefaultParagraphFont"/>
     <w:rsid w:val="00253249"/>
   </w:style>
-  <w:style w:type="paragraph" w:styleId="Legenda">
+  <w:style w:type="paragraph" w:styleId="Caption">
     <w:name w:val="caption"/>
     <w:basedOn w:val="Normal"/>
     <w:next w:val="Normal"/>
@@ -24845,10 +25067,10 @@
       <w:szCs w:val="18"/>
     </w:rPr>
   </w:style>
-  <w:style w:type="paragraph" w:styleId="Textodebalo">
+  <w:style w:type="paragraph" w:styleId="BalloonText">
     <w:name w:val="Balloon Text"/>
     <w:basedOn w:val="Normal"/>
-    <w:link w:val="TextodebaloChar"/>
+    <w:link w:val="BalloonTextChar"/>
     <w:uiPriority w:val="99"/>
     <w:semiHidden/>
     <w:unhideWhenUsed/>
@@ -24862,10 +25084,10 @@
       <w:szCs w:val="18"/>
     </w:rPr>
   </w:style>
-  <w:style w:type="character" w:customStyle="1" w:styleId="TextodebaloChar">
-    <w:name w:val="Texto de balão Char"/>
-    <w:basedOn w:val="Fontepargpadro"/>
-    <w:link w:val="Textodebalo"/>
+  <w:style w:type="character" w:customStyle="1" w:styleId="BalloonTextChar">
+    <w:name w:val="Balloon Text Char"/>
+    <w:basedOn w:val="DefaultParagraphFont"/>
+    <w:link w:val="BalloonText"/>
     <w:uiPriority w:val="99"/>
     <w:semiHidden/>
     <w:rsid w:val="00571B19"/>
@@ -24892,10 +25114,10 @@
       <w:lang w:eastAsia="pt-BR"/>
     </w:rPr>
   </w:style>
-  <w:style w:type="character" w:customStyle="1" w:styleId="Ttulo3Char">
-    <w:name w:val="Título 3 Char"/>
-    <w:basedOn w:val="Fontepargpadro"/>
-    <w:link w:val="Ttulo3"/>
+  <w:style w:type="character" w:customStyle="1" w:styleId="Heading3Char">
+    <w:name w:val="Heading 3 Char"/>
+    <w:basedOn w:val="DefaultParagraphFont"/>
+    <w:link w:val="Heading3"/>
     <w:uiPriority w:val="9"/>
     <w:semiHidden/>
     <w:rsid w:val="00864FEA"/>
@@ -24906,10 +25128,10 @@
       <w:szCs w:val="24"/>
     </w:rPr>
   </w:style>
-  <w:style w:type="character" w:customStyle="1" w:styleId="Ttulo1Char">
-    <w:name w:val="Título 1 Char"/>
-    <w:basedOn w:val="Fontepargpadro"/>
-    <w:link w:val="Ttulo1"/>
+  <w:style w:type="character" w:customStyle="1" w:styleId="Heading1Char">
+    <w:name w:val="Heading 1 Char"/>
+    <w:basedOn w:val="DefaultParagraphFont"/>
+    <w:link w:val="Heading1"/>
     <w:uiPriority w:val="9"/>
     <w:rsid w:val="00077EC9"/>
     <w:rPr>
@@ -24918,9 +25140,9 @@
       <w:szCs w:val="32"/>
     </w:rPr>
   </w:style>
-  <w:style w:type="paragraph" w:styleId="CabealhodoSumrio">
+  <w:style w:type="paragraph" w:styleId="TOCHeading">
     <w:name w:val="TOC Heading"/>
-    <w:basedOn w:val="Ttulo1"/>
+    <w:basedOn w:val="Heading1"/>
     <w:next w:val="Normal"/>
     <w:uiPriority w:val="39"/>
     <w:unhideWhenUsed/>
@@ -24935,7 +25157,7 @@
       <w:lang w:val="en-US"/>
     </w:rPr>
   </w:style>
-  <w:style w:type="paragraph" w:styleId="Sumrio1">
+  <w:style w:type="paragraph" w:styleId="TOC1">
     <w:name w:val="toc 1"/>
     <w:basedOn w:val="Normal"/>
     <w:next w:val="Normal"/>
@@ -24947,7 +25169,7 @@
       <w:spacing w:after="100"/>
     </w:pPr>
   </w:style>
-  <w:style w:type="paragraph" w:styleId="Sumrio2">
+  <w:style w:type="paragraph" w:styleId="TOC2">
     <w:name w:val="toc 2"/>
     <w:basedOn w:val="Normal"/>
     <w:next w:val="Normal"/>
@@ -24960,7 +25182,7 @@
       <w:ind w:left="220"/>
     </w:pPr>
   </w:style>
-  <w:style w:type="paragraph" w:styleId="Sumrio3">
+  <w:style w:type="paragraph" w:styleId="TOC3">
     <w:name w:val="toc 3"/>
     <w:basedOn w:val="Normal"/>
     <w:next w:val="Normal"/>
@@ -24975,7 +25197,7 @@
   </w:style>
   <w:style w:type="character" w:styleId="Hyperlink">
     <w:name w:val="Hyperlink"/>
-    <w:basedOn w:val="Fontepargpadro"/>
+    <w:basedOn w:val="DefaultParagraphFont"/>
     <w:uiPriority w:val="99"/>
     <w:unhideWhenUsed/>
     <w:rsid w:val="00077EC9"/>
@@ -24984,11 +25206,11 @@
       <w:u w:val="single"/>
     </w:rPr>
   </w:style>
-  <w:style w:type="paragraph" w:styleId="Ttulo">
+  <w:style w:type="paragraph" w:styleId="Title">
     <w:name w:val="Title"/>
     <w:basedOn w:val="Normal"/>
     <w:next w:val="Normal"/>
-    <w:link w:val="TtuloChar"/>
+    <w:link w:val="TitleChar"/>
     <w:uiPriority w:val="10"/>
     <w:qFormat/>
     <w:rsid w:val="00077EC9"/>
@@ -25004,10 +25226,10 @@
       <w:szCs w:val="56"/>
     </w:rPr>
   </w:style>
-  <w:style w:type="character" w:customStyle="1" w:styleId="TtuloChar">
-    <w:name w:val="Título Char"/>
-    <w:basedOn w:val="Fontepargpadro"/>
-    <w:link w:val="Ttulo"/>
+  <w:style w:type="character" w:customStyle="1" w:styleId="TitleChar">
+    <w:name w:val="Title Char"/>
+    <w:basedOn w:val="DefaultParagraphFont"/>
+    <w:link w:val="Title"/>
     <w:uiPriority w:val="10"/>
     <w:rsid w:val="00077EC9"/>
     <w:rPr>
@@ -25018,11 +25240,11 @@
       <w:szCs w:val="56"/>
     </w:rPr>
   </w:style>
-  <w:style w:type="paragraph" w:styleId="Subttulo">
+  <w:style w:type="paragraph" w:styleId="Subtitle">
     <w:name w:val="Subtitle"/>
     <w:basedOn w:val="Normal"/>
     <w:next w:val="Normal"/>
-    <w:link w:val="SubttuloChar"/>
+    <w:link w:val="SubtitleChar"/>
     <w:uiPriority w:val="11"/>
     <w:qFormat/>
     <w:rsid w:val="00077EC9"/>
@@ -25037,10 +25259,10 @@
       <w:spacing w:val="15"/>
     </w:rPr>
   </w:style>
-  <w:style w:type="character" w:customStyle="1" w:styleId="SubttuloChar">
-    <w:name w:val="Subtítulo Char"/>
-    <w:basedOn w:val="Fontepargpadro"/>
-    <w:link w:val="Subttulo"/>
+  <w:style w:type="character" w:customStyle="1" w:styleId="SubtitleChar">
+    <w:name w:val="Subtitle Char"/>
+    <w:basedOn w:val="DefaultParagraphFont"/>
+    <w:link w:val="Subtitle"/>
     <w:uiPriority w:val="11"/>
     <w:rsid w:val="00077EC9"/>
     <w:rPr>
@@ -25049,10 +25271,10 @@
       <w:spacing w:val="15"/>
     </w:rPr>
   </w:style>
-  <w:style w:type="character" w:customStyle="1" w:styleId="Ttulo2Char">
-    <w:name w:val="Título 2 Char"/>
-    <w:basedOn w:val="Fontepargpadro"/>
-    <w:link w:val="Ttulo2"/>
+  <w:style w:type="character" w:customStyle="1" w:styleId="Heading2Char">
+    <w:name w:val="Heading 2 Char"/>
+    <w:basedOn w:val="DefaultParagraphFont"/>
+    <w:link w:val="Heading2"/>
     <w:uiPriority w:val="9"/>
     <w:rsid w:val="000D26EE"/>
     <w:rPr>
@@ -25109,7 +25331,7 @@
       <inkml:brushProperty name="fitToCurve" value="1"/>
     </inkml:brush>
   </inkml:definitions>
-  <inkml:trace contextRef="#ctx0" brushRef="#br0">0 28 0,'21'0'156,"0"0"-156,43 0 31,-43 0-15,21 0-16,-21 0 16,1 0-1,-1 0 1,0 0-16,0 0 16,0 0-1,0 0-15,0 0 16,1 0-16,-1 0 15,0 0 1,0 0-16,0 0 16,1 0-1,-1 0 1,0 0-16,21 0 16,-21 0-1,22 0-15,-22 0 0,0 0 16,0 0-1,0 0-15,22 0 16,-1 0-16,0 0 16,-21 0-1,22 0-15,-1 0 16,-21 0-16,1 0 16,-1 0-16,0 0 15,0 0-15,0 0 16,0 0-16,22 0 15,-1 0 1,-21 0-16,22 0 16,-1 0-16,-21 0 15,21 0-15,-21 0 16,1 0 0,-1 0-16,0 0 15,21 0-15,1 0 16,-22 0-1,0 0-15,21 0 16,-21 0-16,1 0 16,-1 0-16,0 0 15,21 0-15,1 0 32,-1 0-32,-21 0 15,21 0-15,-20 0 0,-1 0 16,0 0-1,0 0 1,0 0-16,1 0 16,-1 0-1,0 0-15,0 0 16,0 0 0,0 0-16,0 0 15,22 0-15,20 0 16,-41 0-1,-1 0-15,21 0 16,-21 0-16,21 0 16,-20 0-16,-1 0 15,0 0 1,0 0 46,0 0-46,1 0 0,-1 0 15,0 0-15,0 0-16,42 0 15,-41 0-15,41 0 16,-20 0-16,-22 0 15,21 0-15,-21 0 16,21 0-16,1 0 16,-1 0-16,22 0 15,20 0-15,-41 0 16,20 0-16,1 0 16,-43 0-16,21 0 15,0 25-15,-20-25 16,-1 0-1,0 0-15,0 0 32,0 0-17,1 0 32,-1 0-47,0 0 16,0 0-1,0 0-15,0 0 16,22 0-16,20 0 16,-42 0-16,1 0 15,-1 0-15,21 0 16,-21 0-16,0 0 16,43 0-16,-43 0 15,0 0-15,22 0 16,-22 0-16,21 0 15,-21 0-15,-21-25 16,21 25 0,0 0-1,1 0 1,-1 0 0,0 0-16,0 0 15,0 0 1,22 0-1,-22 0-15,21 0 16,-21 0 0,0 0-16,1 0 15,-1 0-15,0 0 32,0 0-32,0 0 46,1 0-30,-1 0 0,0 0 15,0 0-31,0 0 16,0 0-1,22 0-15,-1 0 16,-21 0-16,22 0 15,-1 0-15,-21 0 16,0 0-16,0 0 16,0 0-1,1 0-15,-1 0 110,0 0-110,0 0 15,0 0 1,1 0 0,-1 0-1,0 0-15,0 0 16,0 0-16,0 0 15,0-25-15,22 25 16,-1 0-16,-21 0 16,43 0-16,-43 0 15,0 0-15,21 0 16,-20 0 0,-1 0 30,0 0 33,0 0-1,0 0-47,1 0 47,-22 25-62,21-25-1,0 0 17,0 0-1,0 0-31,0 0 31,0 0 32</inkml:trace>
+  <inkml:trace contextRef="#ctx0" brushRef="#br0">0 19 0,'21'0'156,"0"0"-156,43 0 31,-43 0-15,21 0-16,-21 0 16,1 0-1,-1 0 1,0 0-16,0 0 16,0 0-1,0 0-15,0 0 16,1 0-16,-1 0 15,0 0 1,0 0-16,0 0 16,1 0-1,-1 0 1,0 0-16,21 0 16,-21 0-1,22 0-15,-22 0 0,0 0 16,0 0-1,0 0-15,22 0 16,-1 0-16,0 0 16,-21 0-1,22 0-15,-1 0 16,-21 0-16,1 0 16,-1 0-16,0 0 15,0 0-15,0 0 16,0 0-16,22 0 15,-1 0 1,-21 0-16,22 0 16,-1 0-16,-21 0 15,21 0-15,-21 0 16,1 0 0,-1 0-16,0 0 15,21 0-15,1 0 16,-22 0-1,0 0-15,21 0 16,-21 0-16,1 0 16,-1 0-16,0 0 15,21 0-15,1 0 32,-1 0-32,-21 0 15,21 0-15,-20 0 0,-1 0 16,0 0-1,0 0 1,0 0-16,1 0 16,-1 0-1,0 0-15,0 0 16,0 0 0,0 0-16,0 0 15,22 0-15,20 0 16,-41 0-1,-1 0-15,21 0 16,-21 0-16,21 0 16,-20 0-16,-1 0 15,0 0 1,0 0 46,0 0-46,1 0 0,-1 0 15,0 0-15,0 0-16,42 0 15,-41 0-15,41 0 16,-20 0-16,-22 0 15,21 0-15,-21 0 16,21 0-16,1 0 16,-1 0-16,22 0 15,20 0-15,-41 0 16,20 0-16,1 0 16,-43 0-16,21 0 15,0 15-15,-20-15 16,-1 0-1,0 0-15,0 0 32,0 0-17,1 0 32,-1 0-47,0 0 16,0 0-1,0 0-15,0 0 16,22 0-16,20 0 16,-42 0-16,1 0 15,-1 0-15,21 0 16,-21 0-16,0 0 16,43 0-16,-43 0 15,0 0-15,22 0 16,-22 0-16,21 0 15,-21 0-15,-21-15 16,21 15 0,0 0-1,1 0 1,-1 0 0,0 0-16,0 0 15,0 0 1,22 0-1,-22 0-15,21 0 16,-21 0 0,0 0-16,1 0 15,-1 0-15,0 0 32,0 0-32,0 0 46,1 0-30,-1 0 0,0 0 15,0 0-31,0 0 16,0 0-1,22 0-15,-1 0 16,-21 0-16,22 0 15,-1 0-15,-21 0 16,0 0-16,0 0 16,0 0-1,1 0-15,-1 0 110,0 0-110,0 0 15,0 0 1,1 0 0,-1 0-1,0 0-15,0 0 16,0 0-16,0 0 15,0-15-15,22 15 16,-1 0-16,-21 0 16,43 0-16,-43 0 15,0 0-15,21 0 16,-20 0 0,-1 0 30,0 0 33,0 0-1,0 0-47,1 0 47,-22 15-62,21-15-1,0 0 17,0 0-1,0 0-31,0 0 31,0 0 32</inkml:trace>
 </inkml:ink>
 </file>
 
@@ -25264,7 +25486,7 @@
       <inkml:brushProperty name="fitToCurve" value="1"/>
     </inkml:brush>
   </inkml:definitions>
-  <inkml:trace contextRef="#ctx0" brushRef="#br0">-21-189 0,'21'0'203,"123"0"-125,-124 0-62,1 0-16,123-47 109,-124 47-93,22 0 0,-1 0-1,-21 0-15,1 0 16,0 0-1,-1 0 1,1 0-16,-1 0 16,21 0-1,-21 0-15,22 0 16,-21 0-16,-1 0 16,0 0-16,2 0 15,19 0 1,-21 0-16,1 0 15,19 0 1,-18 0 0,-2 0-1,1 0 32,-1 0-47,0 0 16,2 0-16,-2 0 15,1 0-15,-1 0 16,0 0-16,1 0 16,-1 0-16,2 0 15,-2 0-15,21 0 16,-21 0-16,22 0 16,-21 0-16,-1 0 15,0 0 1,1 0-1,-1 0-15,2 0 16,-2 0-16,20 0 16,-20 0-16,22 0 15,-21 0-15,-1 0 16,21 0-16,1 0 16,-22 0-1,0 0-15,21 0 16,-19 0-16,-2 0 15,0 0-15,21 0 16,-20 0 15,-1 0-15,1 0 0,0 0-16,-1 0 15,1 0 1,21 0-16,-22 0 15,0 0-15,1 0 16,-1 47 0,-20 2-1,21-49-15,-1 0 16,1 0 0,0 0-16,-1 0 15,1 0 1,-1 0-16,1 0 15,20 0-15,21 0 16,-42 0-16,42 0 16,-21 0-16,1 0 15,19 0-15,-41 0 16,22 0-16,-21 0 16,20 0-1,-21 0 1,1 0-16,20 0 15,-20 0 1,-1 0-16,0 0 16,1 0-16,0 0 15,20 0 1,-21 0-16,1 0 16,21 0-16,-22 0 15,1 0-15,19 0 16,-19 0-16,21 0 15,-22 0-15,21 0 16,21 0-16,-1 0 16,-40 0-1,21 0-15,-2 0 16,2 0-16,-21 0 16,-1 0-16,0 0 15,21 0-15,-20 0 16,0 0-16,20 0 15,0 0 1,-20 0-16,0 0 16,-1 0-1,0 0 1,21 0-16,-20 0 0,41 0 16,0 0-1,-21 0-15,20 0 16,-19 0-16,-1 0 15,0 0-15,-20 0 16,-1 0-16,1 0 16,-1 0-16,0 0 15,0 0-15,0 0 16,2 0 0,-2 0-16,1 0 31,-1 0-16,1 0-15,20 0 16,-20 0 0,-1 0-16,1 0 15,-1 0 1,0 0-16,-20-49 16,22 49-16,-2 0 31,1 0-31,-1 0 15,0 0 1,2 0-16,-2 0 31,1 0-31,20 0 16,-21 0 0,22 0-16,-1 0 15,-21 0-15,42 0 16,-21 0-16,-21 0 15,21 0-15,-19 0 16,-2 0-16,1 0 16,-1 0-1,0 0-15,2 0 32,-2 0-1,1 0-16,-1 0 1,0 0-16,1 0 16,-1 0-16,22 0 15,-22 0-15,21 0 16,21 0-16,-21 0 16,-20 0-1,21 0-15,-22 0 16,0 0-16,1 0 47,-1 0-32,2 0 142,-2 0 202</inkml:trace>
+  <inkml:trace contextRef="#ctx0" brushRef="#br0">-21-220 0,'22'0'203,"126"0"-125,-128 0-62,2 0-16,126-34 109,-127 34-93,22 0 0,-1 0-1,-21 0-15,0 0 16,1 0-1,-2 0 1,2 0-16,-1 0 16,21 0-1,-22 0-15,23 0 16,-21 0-16,-1 0 16,-1 0-16,3 0 15,19 0 1,-21 0-16,0 0 15,20 0 1,-18 0 0,-2 0-1,0 0 32,0 0-47,-1 0 16,3 0-16,-2 0 15,0 0-15,0 0 16,-1 0-16,2 0 16,-2 0-16,3 0 15,-2 0-15,21 0 16,-22 0-16,24 0 16,-23 0-16,0 0 15,-1 0 1,2 0-1,-1 0-15,1 0 16,-1 0-16,20 0 16,-21 0-16,24 0 15,-23 0-15,0 0 16,21 0-16,1 0 16,-22 0-1,-1 0-15,23 0 16,-21 0-16,-1 0 15,-1 0-15,22 0 16,-20 0 15,-1 0-15,0 0 0,1 0-16,-2 0 15,2 0 1,21 0-16,-22 0 15,-1 0-15,2 0 16,-1 34 0,-21 2-1,21-36-15,0 0 16,0 0 0,1 0-16,-1 0 15,0 0 1,0 0-16,0 0 15,21 0-15,22 0 16,-43 0-16,43 0 16,-22 0-16,1 0 15,20 0-15,-43 0 16,23 0-16,-21 0 16,20 0-1,-21 0 1,0 0-16,22 0 15,-22 0 1,0 0-16,-1 0 16,2 0-16,0 0 15,20 0 1,-22 0-16,2 0 16,21 0-16,-22 0 15,0 0-15,20 0 16,-19 0-16,21 0 15,-22 0-15,21 0 16,22 0-16,-1 0 16,-42 0-1,22 0-15,-2 0 16,3 0-16,-23 0 16,0 0-16,-1 0 15,23 0-15,-22 0 16,1 0-16,20 0 15,0 0 1,-20 0-16,-1 0 16,0 0-1,0 0 1,21 0-16,-21 0 0,43 0 16,0 0-1,-22 0-15,21 0 16,-20 0-16,-1 0 15,0 0-15,-20 0 16,-1 0-16,0 0 16,0 0-16,-1 0 15,1 0-15,-1 0 16,3 0 0,-2 0-16,0 0 31,0 0-16,0 0-15,22 0 16,-22 0 0,0 0-16,0 0 15,0 0 1,-1 0-16,-20-36 16,23 36-16,-2 0 31,0 0-31,0 0 15,-1 0 1,3 0-16,-2 0 31,0 0-31,21 0 16,-21 0 0,22 0-16,-1 0 15,-21 0-15,43 0 16,-22 0-16,-22 0 15,23 0-15,-21 0 16,-1 0-16,0 0 16,0 0-1,0 0-15,1 0 32,-1 0-1,0 0-16,0 0 1,0 0-16,0 0 16,0 0-16,22 0 15,-22 0-15,21 0 16,21 0-16,-20 0 16,-22 0-1,22 0-15,-22 0 16,0 0-16,0 0 47,0 0-32,1 0 142,-1 0 202</inkml:trace>
 </inkml:ink>
 </file>
 
@@ -25295,7 +25517,7 @@
       <inkml:brushProperty name="fitToCurve" value="1"/>
     </inkml:brush>
   </inkml:definitions>
-  <inkml:trace contextRef="#ctx0" brushRef="#br0">0 150 0,'21'0'32,"0"0"-17,0 0 1,0 0 0,1 0-1,-1 0 1,0 0-1,0 0 1,0 0-16,1 0 16,-1 0-1,0 0 1,0 0 0,-21-43-16,21 43 15,0 0 1,0-21-1,1 21-15,-1 0 16,0 0 15,0 0-31,0 0 16,1 0 0,-1 0-16,0 0 15,21 0-15,0 0 16,1 0-16,-22 0 15,0 0 1,0 0-16,1 0 16,20 0-16,0 0 15,0 0 1,-20 0-16,20 0 16,0 0-16,-20 0 15,20 0-15,-21 0 16,21 0-16,-21 0 15,22 0-15,-1 0 16,-21 0-16,22 0 16,20 0-16,-21 0 15,1 0-15,-1 0 16,-21 0-16,22 0 16,-22 0-16,21 0 15,0 0-15,-20 0 16,-1 0-16,0 0 15,21 0-15,1 0 16,-22 0-16,21 0 16,-21 0-16,22 0 15,-1 0-15,-21 0 16,22 0-16,-22 0 16,0 0-1,21 0-15,-21 0 16,22 0-16,-22 0 15,21 0-15,1 0 16,-22 0-16,21 0 16,-21 0-16,0 0 15,22 0-15,-22 0 16,0 0-16,0 0 16,0 0-1,1 0-15,-1 0 16,0 0-1,0 0-15,0 0 16,0 0 0,0 0-16,1 0 15,-1 0-15,21 0 16,-21 0 0,22 0-1,-1 0 1,0 0-16,1 0 15,-22 0 1,21 0-16,-21 0 16,1 0-16,19 0 15,-20 0-15,21 0 16,1 0 0,-1 0-16,0 0 15,1 0-15,-1 0 16,0 0-1,1 0-15,-1 0 16,-21 0-16,43 0 16,-43 0-16,0 0 15,0 0 1,0 0 0,0 0-16,1 0 15,-1 0-15,21 0 16,1 0-1,-22 0-15,0 0 16,0 0-16,0 0 16,0 0-1,0 0-15,22 0 16,-22 0 0,21 0-16,1 0 15,-22 0-15,21 0 16,-21 0-16,43 0 15,-43 0 1,0 0-16,43 0 16,-22 0-16,-21 0 15,0 0-15,0 0 16,1 0-16,20 0 16,-21 0-1,0 0-15,1 0 31,-1 0-31,0 0 16,0 0 0,0 0-1,0 0 1,0 0-16,1 0 16,-1 0-1,0 0-15,0 0 16,0 0-1,1 0-15,-1 0 32,-21 21-17,21-21 1,0 0 0,0 0-16,0 0 15,0 0 1,22 0-16,-1 0 15,-21 0 1,1 0 0,-1 0-1,0 0 1,0 0-16,0 0 16,0 0-1,0 0 16,1 0-15,-1 0 0,0 0-1,0 0 1,0 0-16,1 0 16,-1 0-1,0 0 1,21 0-1,-21 0 1,22 0-16,-22 0 31,0 0-31,0 0 16,0 0 0,1 0-1,-1 0 16,0 0-15,0 0 15,0 0-15,0 0 0,0 0 30,1 0-14,-1 0-1,0 0-15,0 0 30,0 0-14,1 0-17,-1 0 17,0 0-17,0 0 32,0 0-31,0 0 15,0 0 0,1 0-15,-1 0 31,0 0-16,0 0-31,0 0 250,1 0-156</inkml:trace>
+  <inkml:trace contextRef="#ctx0" brushRef="#br0">0 151 0,'21'0'32,"0"0"-17,0 0 1,0 0 0,1 0-1,-1 0 1,0 0-1,0 0 1,0 0-16,1 0 16,-1 0-1,0 0 1,0 0 0,-21-43-16,21 43 15,0 0 1,0-21-1,1 21-15,-1 0 16,0 0 15,0 0-31,0 0 16,1 0 0,-1 0-16,0 0 15,21 0-15,0 0 16,1 0-16,-22 0 15,0 0 1,0 0-16,1 0 16,20 0-16,0 0 15,0 0 1,-20 0-16,20 0 16,0 0-16,-20 0 15,20 0-15,-21 0 16,21 0-16,-21 0 15,22 0-15,-1 0 16,-21 0-16,22 0 16,20 0-16,-21 0 15,1 0-15,-1 0 16,-21 0-16,22 0 16,-22 0-16,21 0 15,0 0-15,-20 0 16,-1 0-16,0 0 15,21 0-15,1 0 16,-22 0-16,21 0 16,-21 0-16,22 0 15,-1 0-15,-21 0 16,22 0-16,-22 0 16,0 0-1,21 0-15,-21 0 16,22 0-16,-22 0 15,21 0-15,1 0 16,-22 0-16,21 0 16,-21 0-16,0 0 15,22 0-15,-22 0 16,0 0-16,0 0 16,0 0-1,1 0-15,-1 0 16,0 0-1,0 0-15,0 0 16,0 0 0,0 0-16,1 0 15,-1 0-15,21 0 16,-21 0 0,22 0-1,-1 0 1,0 0-16,1 0 15,-22 0 1,21 0-16,-21 0 16,1 0-16,19 0 15,-20 0-15,21 0 16,1 0 0,-1 0-16,0 0 15,1 0-15,-1 0 16,0 0-1,1 0-15,-1 0 16,-21 0-16,43 0 16,-43 0-16,0 0 15,0 0 1,0 0 0,0 0-16,1 0 15,-1 0-15,21 0 16,1 0-1,-22 0-15,0 0 16,0 0-16,0 0 16,0 0-1,0 0-15,22 0 16,-22 0 0,21 0-16,1 0 15,-22 0-15,21 0 16,-21 0-16,43 0 15,-43 0 1,0 0-16,43 0 16,-22 0-16,-21 0 15,0 0-15,0 0 16,1 0-16,20 0 16,-21 0-1,0 0-15,1 0 31,-1 0-31,0 0 16,0 0 0,0 0-1,0 0 1,0 0-16,1 0 16,-1 0-1,0 0-15,0 0 16,0 0-1,1 0-15,-1 0 32,-21 21-17,21-21 1,0 0 0,0 0-16,0 0 15,0 0 1,22 0-16,-1 0 15,-21 0 1,1 0 0,-1 0-1,0 0 1,0 0-16,0 0 16,0 0-1,0 0 16,1 0-15,-1 0 0,0 0-1,0 0 1,0 0-16,1 0 16,-1 0-1,0 0 1,21 0-1,-21 0 1,22 0-16,-22 0 31,0 0-31,0 0 16,0 0 0,1 0-1,-1 0 16,0 0-15,0 0 15,0 0-15,0 0 0,0 0 30,1 0-14,-1 0-1,0 0-15,0 0 30,0 0-14,1 0-17,-1 0 17,0 0-17,0 0 32,0 0-31,0 0 15,0 0 0,1 0-15,-1 0 31,0 0-16,0 0-31,0 0 250,1 0-156</inkml:trace>
 </inkml:ink>
 </file>
 
@@ -25357,7 +25579,7 @@
       <inkml:brushProperty name="fitToCurve" value="1"/>
     </inkml:brush>
   </inkml:definitions>
-  <inkml:trace contextRef="#ctx0" brushRef="#br0">0 24 0,'21'0'125,"106"0"-94,-63 0-31,-1 0 15,1 0-15,-43 0 16,42 0-16,-42 0 16,1 0-1,-1 0 1,0 0 0,0 0-1,0 0 1,1 0-16,-1 0 15,0 0-15,0 0 32,0 0-17,0 0 1,22 0-16,-22 0 16,21 0-1,-21 0 1,22 0-16,-22 0 15,0 0 1,21 0-16,22 0 16,-43 0-16,21 0 15,1 0-15,-22 0 32,0 0 14,0 0-30,0 0 0,0 0-16,43 0 15,-22 0-15,-20 0 16,20 0-16,0 0 16,22 0-16,-1 0 15,-20 0 1,-1 0-16,0 0 15,-21 0-15,22 0 16,-22 0-16,0 0 16,0 0-16,0 0 15,1 0-15,-1 0 16,0 0-16,0 0 16,0 0-1,0 0-15,0 0 16,1 0-16,-1 0 15,0 0-15,0 0 16,0 0 0,1 0-16,-1 0 15,0 0-15,0 0 16,0 0-16,0 0 16,0 0-16,1 0 15,-1 0 1,0 0-16,21 0 15,-20 0-15,20 0 16,-21 0-16,0 0 16,0 0-16,0 0 15,1 0 1,-1 0-16,0 0 0,21 0 31,-20 0-31,-1 0 16,21 0-16,-21 0 15,0 0-15,0 0 16,1 0 0,-1 0-1,21 0 1,1 0-16,-22 0 16,21 0-16,-21 0 15,21 0-15,-20 0 16,-1 0-16,0 0 15,0 0-15,0 0 16,1 0 0,-1 0-1,0 0 1,-1 0-16,1 0 16,0 0-1,0 0 1,1 0-16,-1 0 15,21 0 1,-21 0 0,22 0-16,20 0 15,-42 0-15,22 0 16,-22 0-16,21 0 16,-21 0-16,1 0 15,-1 0-15,0 0 16,0 0 46,0 0-46,0 0-16,0 0 16,1 0-1,20 0 1,-21 0-16,0 0 15,1 0 1,-1 0 0,0 0-16,0 0 15,0 0 1,0 0-16,0 0 31,1 0-31,-1 0 16,0 0-1,0 0-15,0 0 16,1 0 0,-1 0-16,0 0 15,0 0 1,0 21 0,21-21-16,-20 0 15,-1 0-15,0 0 16,0 0-1,0 0-15,1 0 16,20 0 0,-21 0-16,21 0 15,-21 0-15,1 0 16,-1 0-16,0 0 16,0 0-1,22 0-15,-22 0 16,0 0-16,0 0 15,0 0 1,0 0 15,0 0 1,1 0-32,-1 0 15,0 0-15,0 0 16,0 0-16,22 0 15,-1 0 1,-21 0-16,0 0 16,0 0-1,1 0 79,-1 0-78,0 0-1,43 0 1,-43 0-16,0 0 16,0 0-16,0 0 15,0 0-15,0 0 16,1 0-1,-1 0 1,0 0 15,0 0-15,0 0 15,1 0 32,-1 0-63,0 0 15,0 0 1,0 0-16,21 0 16,-20 0-1,-1 0-15,0 0 16,0 0-16,0 0 15,22 0 1,-22 0 0,0 0-16,0 0 15,0 0 32,0 0-31,-21-21 46,22 21-62,-1 0 16,0 0 15,0 0-15,0 0-1,1 0-15,-1 0 16,21 0 0,-21 0-16,0 0 15,0 0 1,-21-21 0,22 21-16,-1 0 93,0 0-30,0 0-16,0 0 0,1 0-1,-1 0-14,0 0 46,0 0-47,0 0-31,0 0 78,0 0-62,1 0-1,-1 0 1,0 0 125</inkml:trace>
+  <inkml:trace contextRef="#ctx0" brushRef="#br0">0 23 0,'21'0'125,"106"0"-94,-63 0-31,-1 0 15,1 0-15,-43 0 16,42 0-16,-42 0 16,1 0-1,-1 0 1,0 0 0,0 0-1,0 0 1,1 0-16,-1 0 15,0 0-15,0 0 32,0 0-17,0 0 1,22 0-16,-22 0 16,21 0-1,-21 0 1,22 0-16,-22 0 15,0 0 1,21 0-16,22 0 16,-43 0-16,21 0 15,1 0-15,-22 0 32,0 0 14,0 0-30,0 0 0,0 0-16,43 0 15,-22 0-15,-20 0 16,20 0-16,0 0 16,22 0-16,-1 0 15,-20 0 1,-1 0-16,0 0 15,-21 0-15,22 0 16,-22 0-16,0 0 16,0 0-16,0 0 15,1 0-15,-1 0 16,0 0-16,0 0 16,0 0-1,0 0-15,0 0 16,1 0-16,-1 0 15,0 0-15,0 0 16,0 0 0,1 0-16,-1 0 15,0 0-15,0 0 16,0 0-16,0 0 16,0 0-16,1 0 15,-1 0 1,0 0-16,21 0 15,-20 0-15,20 0 16,-21 0-16,0 0 16,0 0-16,0 0 15,1 0 1,-1 0-16,0 0 0,21 0 31,-20 0-31,-1 0 16,21 0-16,-21 0 15,0 0-15,0 0 16,1 0 0,-1 0-1,21 0 1,1 0-16,-22 0 16,21 0-16,-21 0 15,21 0-15,-20 0 16,-1 0-16,0 0 15,0 0-15,0 0 16,1 0 0,-1 0-1,0 0 1,-1 0-16,1 0 16,0 0-1,0 0 1,1 0-16,-1 0 15,21 0 1,-21 0 0,22 0-16,20 0 15,-42 0-15,22 0 16,-22 0-16,21 0 16,-21 0-16,1 0 15,-1 0-15,0 0 16,0 0 46,0 0-46,0 0-16,0 0 16,1 0-1,20 0 1,-21 0-16,0 0 15,1 0 1,-1 0 0,0 0-16,0 0 15,0 0 1,0 0-16,0 0 31,1 0-31,-1 0 16,0 0-1,0 0-15,0 0 16,1 0 0,-1 0-16,0 0 15,0 0 1,0 20 0,21-20-16,-20 0 15,-1 0-15,0 0 16,0 0-1,0 0-15,1 0 16,20 0 0,-21 0-16,21 0 15,-21 0-15,1 0 16,-1 0-16,0 0 16,0 0-1,22 0-15,-22 0 16,0 0-16,0 0 15,0 0 1,0 0 15,0 0 1,1 0-32,-1 0 15,0 0-15,0 0 16,0 0-16,22 0 15,-1 0 1,-21 0-16,0 0 16,0 0-1,1 0 79,-1 0-78,0 0-1,43 0 1,-43 0-16,0 0 16,0 0-16,0 0 15,0 0-15,0 0 16,1 0-1,-1 0 1,0 0 15,0 0-15,0 0 15,1 0 32,-1 0-63,0 0 15,0 0 1,0 0-16,21 0 16,-20 0-1,-1 0-15,0 0 16,0 0-16,0 0 15,22 0 1,-22 0 0,0 0-16,0 0 15,0 0 32,0 0-31,-21-20 46,22 20-62,-1 0 16,0 0 15,0 0-15,0 0-1,1 0-15,-1 0 16,21 0 0,-21 0-16,0 0 15,0 0 1,-21-20 0,22 20-16,-1 0 93,0 0-30,0 0-16,0 0 0,1 0-1,-1 0-14,0 0 46,0 0-47,0 0-31,0 0 78,0 0-62,1 0-1,-1 0 1,0 0 125</inkml:trace>
 </inkml:ink>
 </file>
 
@@ -25785,7 +26007,7 @@
 </file>
 
 <file path=customXml/itemProps1.xml><?xml version="1.0" encoding="utf-8"?>
-<ds:datastoreItem xmlns:ds="http://schemas.openxmlformats.org/officeDocument/2006/customXml" ds:itemID="{43532F50-F5D8-4174-8107-B0277F7C3D2D}">
+<ds:datastoreItem xmlns:ds="http://schemas.openxmlformats.org/officeDocument/2006/customXml" ds:itemID="{3ED44B95-F628-45F7-9546-2119F9AD6299}">
   <ds:schemaRefs>
     <ds:schemaRef ds:uri="http://schemas.openxmlformats.org/officeDocument/2006/bibliography"/>
   </ds:schemaRefs>

</xml_diff>